<commit_message>
Move exp to experiment folder
</commit_message>
<xml_diff>
--- a/experiment/running_protocols/SOP - Mudrik lab.docx
+++ b/experiment/running_protocols/SOP - Mudrik lab.docx
@@ -422,19 +422,11 @@
         </w:rPr>
         <w:t xml:space="preserve">הניסוי מורץ על </w:t>
       </w:r>
-      <w:proofErr w:type="spellStart"/>
-      <w:r>
-        <w:rPr>
-          <w:rFonts w:cstheme="minorHAnsi"/>
-        </w:rPr>
-        <w:t>Matlab</w:t>
-      </w:r>
-      <w:proofErr w:type="spellEnd"/>
-      <w:r>
-        <w:rPr>
-          <w:rFonts w:cstheme="minorHAnsi"/>
-        </w:rPr>
-        <w:t xml:space="preserve"> </w:t>
+      <w:r>
+        <w:rPr>
+          <w:rFonts w:cstheme="minorHAnsi"/>
+        </w:rPr>
+        <w:t xml:space="preserve">Matlab </w:t>
       </w:r>
       <w:r>
         <w:rPr>
@@ -486,29 +478,18 @@
         </w:rPr>
         <w:t xml:space="preserve"> </w:t>
       </w:r>
-      <w:proofErr w:type="spellStart"/>
-      <w:r>
-        <w:rPr>
-          <w:rFonts w:cstheme="minorHAnsi" w:hint="cs"/>
-          <w:rtl/>
-        </w:rPr>
-        <w:t>גרסא</w:t>
-      </w:r>
-      <w:proofErr w:type="spellEnd"/>
-      <w:r>
-        <w:rPr>
-          <w:rFonts w:cstheme="minorHAnsi" w:hint="cs"/>
-          <w:rtl/>
-        </w:rPr>
-        <w:t xml:space="preserve">: </w:t>
-      </w:r>
-      <w:r>
-        <w:rPr>
-          <w:rFonts w:cstheme="minorHAnsi" w:hint="cs"/>
-          <w:color w:val="FF0000"/>
-          <w:rtl/>
-        </w:rPr>
-        <w:t>??????????????????????????????????????????????????????</w:t>
+      <w:r>
+        <w:rPr>
+          <w:rFonts w:cstheme="minorHAnsi" w:hint="cs"/>
+          <w:rtl/>
+        </w:rPr>
+        <w:t xml:space="preserve">גרסא: </w:t>
+      </w:r>
+      <w:r>
+        <w:rPr>
+          <w:rFonts w:cstheme="minorHAnsi"/>
+        </w:rPr>
+        <w:t>3.7.6287 [24/APR/2020]</w:t>
       </w:r>
     </w:p>
     <w:p>
@@ -521,19 +502,11 @@
           <w:rFonts w:cstheme="minorHAnsi"/>
         </w:rPr>
       </w:pPr>
-      <w:proofErr w:type="spellStart"/>
-      <w:r>
-        <w:rPr>
-          <w:rFonts w:cstheme="minorHAnsi"/>
-        </w:rPr>
-        <w:t>VIEWPixx</w:t>
-      </w:r>
-      <w:proofErr w:type="spellEnd"/>
-      <w:r>
-        <w:rPr>
-          <w:rFonts w:cstheme="minorHAnsi"/>
-        </w:rPr>
-        <w:t xml:space="preserve"> /3D Lite LCD display and data acquisition system</w:t>
+      <w:r>
+        <w:rPr>
+          <w:rFonts w:cstheme="minorHAnsi"/>
+        </w:rPr>
+        <w:t>VIEWPixx /3D Lite LCD display and data acquisition system</w:t>
       </w:r>
     </w:p>
     <w:p>
@@ -544,7 +517,6 @@
         <w:ind w:firstLine="720"/>
         <w:rPr>
           <w:rFonts w:cstheme="minorHAnsi"/>
-          <w:rtl/>
         </w:rPr>
       </w:pPr>
       <w:r>
@@ -559,59 +531,63 @@
         <w:pStyle w:val="ListParagraph"/>
         <w:bidi/>
         <w:spacing w:after="0" w:line="240" w:lineRule="auto"/>
-        <w:rPr>
-          <w:rFonts w:cstheme="minorHAnsi"/>
-        </w:rPr>
-      </w:pPr>
-      <w:r>
-        <w:rPr>
-          <w:rFonts w:cstheme="minorHAnsi" w:hint="cs"/>
-          <w:rtl/>
-        </w:rPr>
-        <w:t xml:space="preserve">מערכת מצלמות </w:t>
-      </w:r>
-      <w:proofErr w:type="spellStart"/>
-      <w:r>
-        <w:rPr>
-          <w:rFonts w:cstheme="minorHAnsi"/>
-        </w:rPr>
-        <w:t>OptiTrack</w:t>
-      </w:r>
-      <w:proofErr w:type="spellEnd"/>
-      <w:r>
-        <w:rPr>
-          <w:rFonts w:cstheme="minorHAnsi"/>
-        </w:rPr>
-        <w:t xml:space="preserve"> </w:t>
-      </w:r>
-      <w:r>
-        <w:rPr>
-          <w:rFonts w:cstheme="minorHAnsi"/>
-        </w:rPr>
-        <w:t>Flex 13</w:t>
-      </w:r>
-      <w:r>
-        <w:rPr>
-          <w:rFonts w:cstheme="minorHAnsi" w:hint="cs"/>
-          <w:rtl/>
-        </w:rPr>
-        <w:t xml:space="preserve"> וסמן מחזיר אור </w:t>
-      </w:r>
-      <w:proofErr w:type="spellStart"/>
-      <w:r>
-        <w:rPr>
-          <w:rFonts w:cstheme="minorHAnsi" w:hint="cs"/>
-          <w:rtl/>
-        </w:rPr>
-        <w:t>אינפרא</w:t>
-      </w:r>
-      <w:proofErr w:type="spellEnd"/>
-      <w:r>
-        <w:rPr>
-          <w:rFonts w:cstheme="minorHAnsi" w:hint="cs"/>
-          <w:rtl/>
-        </w:rPr>
-        <w:t xml:space="preserve"> אדום הניתן להלביש על האצבע</w:t>
+        <w:ind w:firstLine="720"/>
+        <w:rPr>
+          <w:rFonts w:cstheme="minorHAnsi" w:hint="cs"/>
+          <w:rtl/>
+        </w:rPr>
+      </w:pPr>
+      <w:r>
+        <w:rPr>
+          <w:rFonts w:cstheme="minorHAnsi" w:hint="cs"/>
+          <w:rtl/>
+        </w:rPr>
+        <w:t xml:space="preserve">הגדרות נוספות נמצאות בקבוץ </w:t>
+      </w:r>
+      <w:r>
+        <w:rPr>
+          <w:rFonts w:cstheme="minorHAnsi"/>
+        </w:rPr>
+        <w:t>Datapixx</w:t>
+      </w:r>
+      <w:r>
+        <w:rPr>
+          <w:rFonts w:cstheme="minorHAnsi"/>
+        </w:rPr>
+        <w:t>.txt</w:t>
+      </w:r>
+      <w:r>
+        <w:rPr>
+          <w:rFonts w:cstheme="minorHAnsi" w:hint="cs"/>
+          <w:rtl/>
+        </w:rPr>
+        <w:t xml:space="preserve"> שנוצר מהפלט של פונקציית </w:t>
+      </w:r>
+      <w:r>
+        <w:rPr>
+          <w:rFonts w:cstheme="minorHAnsi"/>
+        </w:rPr>
+        <w:t>Datapixx</w:t>
+      </w:r>
+      <w:r>
+        <w:rPr>
+          <w:rFonts w:cstheme="minorHAnsi" w:hint="cs"/>
+          <w:rtl/>
+        </w:rPr>
+        <w:t xml:space="preserve"> ב-</w:t>
+      </w:r>
+      <w:r>
+        <w:rPr>
+          <w:rFonts w:cstheme="minorHAnsi"/>
+        </w:rPr>
+        <w:t>Matlab</w:t>
+      </w:r>
+      <w:r>
+        <w:rPr>
+          <w:rFonts w:cstheme="minorHAnsi" w:hint="cs"/>
+          <w:rtl/>
+        </w:rPr>
+        <w:t>.</w:t>
       </w:r>
     </w:p>
     <w:p>
@@ -621,42 +597,33 @@
         <w:spacing w:after="0" w:line="240" w:lineRule="auto"/>
         <w:rPr>
           <w:rFonts w:cstheme="minorHAnsi"/>
-          <w:rtl/>
-        </w:rPr>
-      </w:pPr>
-      <w:r>
-        <w:rPr>
-          <w:rFonts w:cstheme="minorHAnsi" w:hint="cs"/>
-          <w:rtl/>
-        </w:rPr>
-        <w:t xml:space="preserve">תוכנת </w:t>
-      </w:r>
-      <w:r>
-        <w:rPr>
-          <w:rFonts w:cstheme="minorHAnsi"/>
-        </w:rPr>
-        <w:t xml:space="preserve">MOTIVE </w:t>
-      </w:r>
-      <w:proofErr w:type="spellStart"/>
-      <w:r>
-        <w:rPr>
-          <w:rFonts w:cstheme="minorHAnsi"/>
-        </w:rPr>
-        <w:t>ver</w:t>
-      </w:r>
-      <w:proofErr w:type="spellEnd"/>
-      <w:r>
-        <w:rPr>
-          <w:rFonts w:cstheme="minorHAnsi"/>
-        </w:rPr>
-        <w:t xml:space="preserve"> 2.2.0</w:t>
-      </w:r>
-      <w:r>
-        <w:rPr>
-          <w:rFonts w:cstheme="minorHAnsi" w:hint="cs"/>
-          <w:rtl/>
-        </w:rPr>
-        <w:t xml:space="preserve"> למעקב אחר תנועה והתממשקות עם המצלמות.</w:t>
+        </w:rPr>
+      </w:pPr>
+      <w:r>
+        <w:rPr>
+          <w:rFonts w:cstheme="minorHAnsi" w:hint="cs"/>
+          <w:rtl/>
+        </w:rPr>
+        <w:t xml:space="preserve">מערכת מצלמות </w:t>
+      </w:r>
+      <w:r>
+        <w:rPr>
+          <w:rFonts w:cstheme="minorHAnsi"/>
+        </w:rPr>
+        <w:t xml:space="preserve">OptiTrack </w:t>
+      </w:r>
+      <w:r>
+        <w:rPr>
+          <w:rFonts w:cstheme="minorHAnsi"/>
+        </w:rPr>
+        <w:t>Flex 13</w:t>
+      </w:r>
+      <w:r>
+        <w:rPr>
+          <w:rFonts w:cstheme="minorHAnsi" w:hint="cs"/>
+          <w:rtl/>
+        </w:rPr>
+        <w:t xml:space="preserve"> וסמן מחזיר אור אינפרא אדום הניתן להלביש על האצבע</w:t>
       </w:r>
     </w:p>
     <w:p>
@@ -674,13 +641,20 @@
           <w:rFonts w:cstheme="minorHAnsi" w:hint="cs"/>
           <w:rtl/>
         </w:rPr>
-        <w:t xml:space="preserve">מקלדת רגילה </w:t>
-      </w:r>
-      <w:r>
-        <w:rPr>
-          <w:rFonts w:cstheme="minorHAnsi"/>
-        </w:rPr>
-        <w:t>HP Elite USB Keyboard</w:t>
+        <w:t xml:space="preserve">תוכנת </w:t>
+      </w:r>
+      <w:r>
+        <w:rPr>
+          <w:rFonts w:cstheme="minorHAnsi"/>
+        </w:rPr>
+        <w:t>MOTIVE ver 2.2.0</w:t>
+      </w:r>
+      <w:r>
+        <w:rPr>
+          <w:rFonts w:cstheme="minorHAnsi" w:hint="cs"/>
+          <w:rtl/>
+        </w:rPr>
+        <w:t xml:space="preserve"> למעקב אחר תנועה והתממשקות עם המצלמות.</w:t>
       </w:r>
     </w:p>
     <w:p>
@@ -698,23 +672,31 @@
           <w:rFonts w:cstheme="minorHAnsi" w:hint="cs"/>
           <w:rtl/>
         </w:rPr>
-        <w:t xml:space="preserve">מיגון מסך </w:t>
-      </w:r>
-      <w:proofErr w:type="spellStart"/>
-      <w:r>
-        <w:rPr>
-          <w:rFonts w:cstheme="minorHAnsi" w:hint="cs"/>
-          <w:rtl/>
-        </w:rPr>
-        <w:t>מפרספקס</w:t>
-      </w:r>
-      <w:proofErr w:type="spellEnd"/>
-      <w:r>
-        <w:rPr>
-          <w:rFonts w:cstheme="minorHAnsi" w:hint="cs"/>
-          <w:rtl/>
-        </w:rPr>
-        <w:t xml:space="preserve"> שקוף</w:t>
+        <w:t xml:space="preserve">מקלדת רגילה </w:t>
+      </w:r>
+      <w:r>
+        <w:rPr>
+          <w:rFonts w:cstheme="minorHAnsi"/>
+        </w:rPr>
+        <w:t>HP Elite USB Keyboard</w:t>
+      </w:r>
+    </w:p>
+    <w:p>
+      <w:pPr>
+        <w:pStyle w:val="ListParagraph"/>
+        <w:bidi/>
+        <w:spacing w:after="0" w:line="240" w:lineRule="auto"/>
+        <w:rPr>
+          <w:rFonts w:cstheme="minorHAnsi"/>
+          <w:rtl/>
+        </w:rPr>
+      </w:pPr>
+      <w:r>
+        <w:rPr>
+          <w:rFonts w:cstheme="minorHAnsi" w:hint="cs"/>
+          <w:rtl/>
+        </w:rPr>
+        <w:t>מיגון מסך מפרספקס שקוף</w:t>
       </w:r>
     </w:p>
     <w:p>
@@ -906,29 +888,7 @@
           <w:u w:val="single"/>
           <w:rtl/>
         </w:rPr>
-        <w:t xml:space="preserve">(ניתן לעקוב אחרי הביצוע </w:t>
-      </w:r>
-      <w:proofErr w:type="spellStart"/>
-      <w:r>
-        <w:rPr>
-          <w:rFonts w:cstheme="minorHAnsi" w:hint="cs"/>
-          <w:sz w:val="28"/>
-          <w:szCs w:val="28"/>
-          <w:u w:val="single"/>
-          <w:rtl/>
-        </w:rPr>
-        <w:t>בצ'קליסט</w:t>
-      </w:r>
-      <w:proofErr w:type="spellEnd"/>
-      <w:r>
-        <w:rPr>
-          <w:rFonts w:cstheme="minorHAnsi" w:hint="cs"/>
-          <w:sz w:val="28"/>
-          <w:szCs w:val="28"/>
-          <w:u w:val="single"/>
-          <w:rtl/>
-        </w:rPr>
-        <w:t xml:space="preserve"> </w:t>
+        <w:t xml:space="preserve">(ניתן לעקוב אחרי הביצוע בצ'קליסט </w:t>
       </w:r>
       <w:r>
         <w:rPr>
@@ -1164,15 +1124,7 @@
           <w:rFonts w:cstheme="minorHAnsi" w:hint="cs"/>
           <w:rtl/>
         </w:rPr>
-        <w:t xml:space="preserve">להכין את הטפסים הרלוונטיים: הסכמה, תשלום, מעקב נבדקים, </w:t>
-      </w:r>
-      <w:proofErr w:type="spellStart"/>
-      <w:r>
-        <w:rPr>
-          <w:rFonts w:cstheme="minorHAnsi" w:hint="cs"/>
-          <w:rtl/>
-        </w:rPr>
-        <w:t>דיבריפי</w:t>
+        <w:t>להכין את הטפסים הרלוונטיים: הסכמה, תשלום, מעקב נבדקים, דיבריפי</w:t>
       </w:r>
       <w:r>
         <w:rPr>
@@ -1188,7 +1140,6 @@
         </w:rPr>
         <w:t>ג</w:t>
       </w:r>
-      <w:proofErr w:type="spellEnd"/>
       <w:r>
         <w:rPr>
           <w:rFonts w:cstheme="minorHAnsi" w:hint="cs"/>
@@ -1214,6 +1165,7 @@
           <w:rFonts w:cstheme="minorHAnsi" w:hint="cs"/>
           <w:rtl/>
         </w:rPr>
+        <w:lastRenderedPageBreak/>
         <w:t>לוודא שיש את כל הציוד הנדרש להרצה</w:t>
       </w:r>
       <w:r>
@@ -1223,44 +1175,19 @@
         </w:rPr>
         <w:t xml:space="preserve">: </w:t>
       </w:r>
-      <w:proofErr w:type="spellStart"/>
-      <w:r>
-        <w:rPr>
-          <w:rFonts w:cstheme="minorHAnsi" w:hint="cs"/>
-          <w:rtl/>
-        </w:rPr>
-        <w:t>כסא</w:t>
-      </w:r>
-      <w:proofErr w:type="spellEnd"/>
-      <w:r>
-        <w:rPr>
-          <w:rFonts w:cstheme="minorHAnsi" w:hint="cs"/>
-          <w:rtl/>
-        </w:rPr>
-        <w:t>, סממן לאצבע,</w:t>
-      </w:r>
-      <w:r>
-        <w:rPr>
-          <w:rFonts w:cstheme="minorHAnsi" w:hint="cs"/>
-          <w:rtl/>
-        </w:rPr>
-        <w:t xml:space="preserve"> דיסק און קי עם </w:t>
-      </w:r>
-      <w:proofErr w:type="spellStart"/>
-      <w:r>
-        <w:rPr>
-          <w:rFonts w:cstheme="minorHAnsi" w:hint="cs"/>
-          <w:rtl/>
-        </w:rPr>
-        <w:t>רשיון</w:t>
-      </w:r>
-      <w:proofErr w:type="spellEnd"/>
-      <w:r>
-        <w:rPr>
-          <w:rFonts w:cstheme="minorHAnsi" w:hint="cs"/>
-          <w:rtl/>
-        </w:rPr>
-        <w:t xml:space="preserve"> ל-</w:t>
+      <w:r>
+        <w:rPr>
+          <w:rFonts w:cstheme="minorHAnsi" w:hint="cs"/>
+          <w:rtl/>
+        </w:rPr>
+        <w:t>כסא, סממן לאצבע,</w:t>
+      </w:r>
+      <w:r>
+        <w:rPr>
+          <w:rFonts w:cstheme="minorHAnsi" w:hint="cs"/>
+          <w:rtl/>
+        </w:rPr>
+        <w:t xml:space="preserve"> דיסק און קי עם רשיון ל-</w:t>
       </w:r>
       <w:r>
         <w:rPr>
@@ -1328,7 +1255,6 @@
           <w:rFonts w:cstheme="minorHAnsi" w:hint="cs"/>
           <w:rtl/>
         </w:rPr>
-        <w:lastRenderedPageBreak/>
         <w:t>להביא תשלום</w:t>
       </w:r>
       <w:r>
@@ -1640,14 +1566,12 @@
         </w:rPr>
         <w:t xml:space="preserve">לחבר </w:t>
       </w:r>
-      <w:proofErr w:type="spellStart"/>
       <w:r>
         <w:rPr>
           <w:rFonts w:cstheme="minorHAnsi"/>
         </w:rPr>
         <w:t>Optitrack</w:t>
       </w:r>
-      <w:proofErr w:type="spellEnd"/>
       <w:r>
         <w:rPr>
           <w:rFonts w:cstheme="minorHAnsi" w:hint="cs"/>
@@ -1707,21 +1631,7 @@
         <w:rPr>
           <w:rFonts w:cstheme="minorHAnsi"/>
         </w:rPr>
-        <w:t xml:space="preserve">Motive </w:t>
-      </w:r>
-      <w:proofErr w:type="spellStart"/>
-      <w:r>
-        <w:rPr>
-          <w:rFonts w:cstheme="minorHAnsi"/>
-        </w:rPr>
-        <w:t>ver</w:t>
-      </w:r>
-      <w:proofErr w:type="spellEnd"/>
-      <w:r>
-        <w:rPr>
-          <w:rFonts w:cstheme="minorHAnsi"/>
-        </w:rPr>
-        <w:t xml:space="preserve"> 2.2.0</w:t>
+        <w:t>Motive ver 2.2.0</w:t>
       </w:r>
     </w:p>
     <w:p>
@@ -1759,21 +1669,12 @@
         <w:t xml:space="preserve"> על פי: </w:t>
       </w:r>
       <w:hyperlink r:id="rId7" w:history="1">
-        <w:proofErr w:type="spellStart"/>
         <w:r>
           <w:rPr>
             <w:rStyle w:val="Hyperlink"/>
             <w:rFonts w:cstheme="minorHAnsi"/>
           </w:rPr>
-          <w:t>OptiTrack</w:t>
-        </w:r>
-        <w:proofErr w:type="spellEnd"/>
-        <w:r>
-          <w:rPr>
-            <w:rStyle w:val="Hyperlink"/>
-            <w:rFonts w:cstheme="minorHAnsi"/>
-          </w:rPr>
-          <w:t xml:space="preserve"> manual</w:t>
+          <w:t>OptiTrack manual</w:t>
         </w:r>
       </w:hyperlink>
     </w:p>
@@ -1971,14 +1872,12 @@
         </w:rPr>
         <w:t xml:space="preserve"> ב-</w:t>
       </w:r>
-      <w:proofErr w:type="spellStart"/>
       <w:r>
         <w:rPr>
           <w:rFonts w:cstheme="minorHAnsi"/>
         </w:rPr>
         <w:t>PyPixx</w:t>
       </w:r>
-      <w:proofErr w:type="spellEnd"/>
       <w:r>
         <w:rPr>
           <w:rFonts w:cs="Calibri"/>
@@ -2073,19 +1972,11 @@
         </w:rPr>
         <w:t xml:space="preserve">לפתוח </w:t>
       </w:r>
-      <w:proofErr w:type="spellStart"/>
-      <w:r>
-        <w:rPr>
-          <w:rFonts w:cstheme="minorHAnsi"/>
-        </w:rPr>
-        <w:t>Matlab</w:t>
-      </w:r>
-      <w:proofErr w:type="spellEnd"/>
-      <w:r>
-        <w:rPr>
-          <w:rFonts w:cstheme="minorHAnsi"/>
-        </w:rPr>
-        <w:t xml:space="preserve"> R2018B</w:t>
+      <w:r>
+        <w:rPr>
+          <w:rFonts w:cstheme="minorHAnsi"/>
+        </w:rPr>
+        <w:t>Matlab R2018B</w:t>
       </w:r>
       <w:r>
         <w:rPr>
@@ -2114,14 +2005,12 @@
         </w:rPr>
         <w:t xml:space="preserve">לשים את </w:t>
       </w:r>
-      <w:proofErr w:type="spellStart"/>
       <w:r>
         <w:rPr>
           <w:rFonts w:cstheme="minorHAnsi"/>
         </w:rPr>
         <w:t>Matlab</w:t>
       </w:r>
-      <w:proofErr w:type="spellEnd"/>
       <w:r>
         <w:rPr>
           <w:rFonts w:cstheme="minorHAnsi" w:hint="cs"/>
@@ -2195,14 +2084,12 @@
         </w:rPr>
         <w:t xml:space="preserve">לפתוח קובץ </w:t>
       </w:r>
-      <w:proofErr w:type="spellStart"/>
       <w:r>
         <w:rPr>
           <w:rFonts w:cstheme="minorHAnsi"/>
         </w:rPr>
         <w:t>experiment.m</w:t>
       </w:r>
-      <w:proofErr w:type="spellEnd"/>
       <w:r>
         <w:rPr>
           <w:rFonts w:cstheme="minorHAnsi" w:hint="cs"/>
@@ -2243,14 +2130,12 @@
         </w:rPr>
         <w:t xml:space="preserve">לשים מספר נבדק 999 במשתנה </w:t>
       </w:r>
-      <w:proofErr w:type="spellStart"/>
       <w:r>
         <w:rPr>
           <w:rFonts w:cstheme="minorHAnsi"/>
         </w:rPr>
         <w:t>subNumber</w:t>
       </w:r>
-      <w:proofErr w:type="spellEnd"/>
       <w:r>
         <w:rPr>
           <w:rFonts w:cstheme="minorHAnsi" w:hint="cs"/>
@@ -2598,6 +2483,7 @@
           <w:rFonts w:cs="Calibri"/>
           <w:rtl/>
         </w:rPr>
+        <w:lastRenderedPageBreak/>
         <w:t>3. ללא הפרעת קשב וריכוז מאובחנת.</w:t>
       </w:r>
     </w:p>
@@ -2632,7 +2518,6 @@
           <w:rFonts w:cs="Calibri"/>
           <w:rtl/>
         </w:rPr>
-        <w:lastRenderedPageBreak/>
         <w:t>5. ראיית צבעים תקינה.</w:t>
       </w:r>
     </w:p>
@@ -4065,23 +3950,7 @@
           <w:rFonts w:cstheme="minorHAnsi" w:hint="cs"/>
           <w:rtl/>
         </w:rPr>
-        <w:t xml:space="preserve"> כמו למשל אוסף הצורות, אך השאלה הזו מתייחסת </w:t>
-      </w:r>
-      <w:proofErr w:type="spellStart"/>
-      <w:r>
-        <w:rPr>
-          <w:rFonts w:cstheme="minorHAnsi" w:hint="cs"/>
-          <w:rtl/>
-        </w:rPr>
-        <w:t>להאם</w:t>
-      </w:r>
-      <w:proofErr w:type="spellEnd"/>
-      <w:r>
-        <w:rPr>
-          <w:rFonts w:cstheme="minorHAnsi" w:hint="cs"/>
-          <w:rtl/>
-        </w:rPr>
-        <w:t xml:space="preserve"> ראית</w:t>
+        <w:t xml:space="preserve"> כמו למשל אוסף הצורות, אך השאלה הזו מתייחסת להאם ראית</w:t>
       </w:r>
       <w:r>
         <w:rPr>
@@ -4291,6 +4160,7 @@
           <w:rFonts w:cstheme="minorHAnsi" w:hint="cs"/>
           <w:rtl/>
         </w:rPr>
+        <w:lastRenderedPageBreak/>
         <w:t xml:space="preserve">לסיכום: תחילה </w:t>
       </w:r>
       <w:r>
@@ -4336,7 +4206,6 @@
           <w:rFonts w:cstheme="minorHAnsi" w:hint="cs"/>
           <w:rtl/>
         </w:rPr>
-        <w:lastRenderedPageBreak/>
         <w:t>עבור השאלות בהן את/ה נדרש/ת לגעת במסך, תשתדל/י להגיב באופן המהיר והמדויק ביותר שאת/ה יכול/ה</w:t>
       </w:r>
       <w:r>
@@ -4540,14 +4409,12 @@
         </w:rPr>
         <w:t xml:space="preserve">להריץ את </w:t>
       </w:r>
-      <w:proofErr w:type="spellStart"/>
       <w:r>
         <w:rPr>
           <w:rFonts w:cstheme="minorHAnsi"/>
         </w:rPr>
         <w:t>experiment.m</w:t>
       </w:r>
-      <w:proofErr w:type="spellEnd"/>
       <w:r>
         <w:rPr>
           <w:rFonts w:cstheme="minorHAnsi" w:hint="cs"/>
@@ -5143,7 +5010,6 @@
         </w:rPr>
         <w:t xml:space="preserve">שמירת </w:t>
       </w:r>
-      <w:proofErr w:type="spellStart"/>
       <w:r>
         <w:rPr>
           <w:rFonts w:cstheme="minorHAnsi" w:hint="cs"/>
@@ -5151,40 +5017,14 @@
           <w:bCs/>
           <w:rtl/>
         </w:rPr>
-        <w:t>דאטא</w:t>
-      </w:r>
-      <w:proofErr w:type="spellEnd"/>
-      <w:r>
-        <w:rPr>
-          <w:rFonts w:cstheme="minorHAnsi" w:hint="cs"/>
-          <w:b/>
-          <w:bCs/>
-          <w:rtl/>
-        </w:rPr>
-        <w:t>:</w:t>
-      </w:r>
-      <w:r>
-        <w:rPr>
-          <w:rFonts w:cstheme="minorHAnsi" w:hint="cs"/>
-          <w:rtl/>
-        </w:rPr>
-        <w:t xml:space="preserve"> מעתיקים את קבצי </w:t>
-      </w:r>
-      <w:proofErr w:type="spellStart"/>
-      <w:r>
-        <w:rPr>
-          <w:rFonts w:cstheme="minorHAnsi" w:hint="cs"/>
-          <w:rtl/>
-        </w:rPr>
-        <w:t>הדאטא</w:t>
-      </w:r>
-      <w:proofErr w:type="spellEnd"/>
-      <w:r>
-        <w:rPr>
-          <w:rFonts w:cstheme="minorHAnsi" w:hint="cs"/>
-          <w:rtl/>
-        </w:rPr>
-        <w:t xml:space="preserve"> של הנבד</w:t>
+        <w:t>דאטא:</w:t>
+      </w:r>
+      <w:r>
+        <w:rPr>
+          <w:rFonts w:cstheme="minorHAnsi" w:hint="cs"/>
+          <w:rtl/>
+        </w:rPr>
+        <w:t xml:space="preserve"> מעתיקים את קבצי הדאטא של הנבד</w:t>
       </w:r>
       <w:r>
         <w:rPr>
@@ -5253,7 +5093,6 @@
         </w:rPr>
         <w:t xml:space="preserve">, ניתוק </w:t>
       </w:r>
-      <w:proofErr w:type="spellStart"/>
       <w:r>
         <w:rPr>
           <w:rFonts w:cstheme="minorHAnsi"/>
@@ -5262,7 +5101,6 @@
         </w:rPr>
         <w:t>Optitrack</w:t>
       </w:r>
-      <w:proofErr w:type="spellEnd"/>
       <w:r>
         <w:rPr>
           <w:rFonts w:cstheme="minorHAnsi" w:hint="cs"/>
@@ -5270,38 +5108,16 @@
           <w:iCs/>
           <w:rtl/>
         </w:rPr>
-        <w:t xml:space="preserve"> מהמחשב והחשמל, הוצאת </w:t>
-      </w:r>
-      <w:proofErr w:type="spellStart"/>
-      <w:r>
-        <w:rPr>
-          <w:rFonts w:cstheme="minorHAnsi" w:hint="cs"/>
+        <w:t xml:space="preserve"> מהמחשב והחשמל, הוצאת הרשיון </w:t>
+      </w:r>
+      <w:r>
+        <w:rPr>
+          <w:rFonts w:cstheme="minorHAnsi"/>
           <w:i/>
           <w:iCs/>
-          <w:rtl/>
-        </w:rPr>
-        <w:t>הרשיון</w:t>
-      </w:r>
-      <w:proofErr w:type="spellEnd"/>
-      <w:r>
-        <w:rPr>
-          <w:rFonts w:cstheme="minorHAnsi" w:hint="cs"/>
-          <w:i/>
-          <w:iCs/>
-          <w:rtl/>
-        </w:rPr>
-        <w:t xml:space="preserve"> </w:t>
-      </w:r>
-      <w:proofErr w:type="spellStart"/>
-      <w:r>
-        <w:rPr>
-          <w:rFonts w:cstheme="minorHAnsi"/>
-          <w:i/>
-          <w:iCs/>
         </w:rPr>
         <w:t>diskonkey</w:t>
       </w:r>
-      <w:proofErr w:type="spellEnd"/>
       <w:r>
         <w:rPr>
           <w:rFonts w:cstheme="minorHAnsi" w:hint="cs"/>
@@ -6023,29 +5839,7 @@
           <w:u w:val="single"/>
           <w:rtl/>
         </w:rPr>
-        <w:t xml:space="preserve"> ד' – </w:t>
-      </w:r>
-      <w:proofErr w:type="spellStart"/>
-      <w:r>
-        <w:rPr>
-          <w:rFonts w:cstheme="minorHAnsi"/>
-          <w:b/>
-          <w:bCs/>
-          <w:u w:val="single"/>
-          <w:rtl/>
-        </w:rPr>
-        <w:t>צ'קליסט</w:t>
-      </w:r>
-      <w:proofErr w:type="spellEnd"/>
-      <w:r>
-        <w:rPr>
-          <w:rFonts w:cstheme="minorHAnsi"/>
-          <w:b/>
-          <w:bCs/>
-          <w:u w:val="single"/>
-          <w:rtl/>
-        </w:rPr>
-        <w:t xml:space="preserve"> להרצת נבדק</w:t>
+        <w:t xml:space="preserve"> ד' – צ'קליסט להרצת נבדק</w:t>
       </w:r>
     </w:p>
     <w:tbl>
@@ -7702,7 +7496,6 @@
                 <w:rFonts w:asciiTheme="minorBidi" w:hAnsiTheme="minorBidi"/>
               </w:rPr>
             </w:pPr>
-            <w:proofErr w:type="spellStart"/>
             <w:r>
               <w:rPr>
                 <w:rFonts w:asciiTheme="minorBidi" w:hAnsiTheme="minorBidi" w:hint="cs"/>
@@ -7710,7 +7503,6 @@
               </w:rPr>
               <w:t>כסא</w:t>
             </w:r>
-            <w:proofErr w:type="spellEnd"/>
           </w:p>
         </w:tc>
         <w:tc>
@@ -8285,23 +8077,7 @@
                 <w:rFonts w:asciiTheme="minorBidi" w:hAnsiTheme="minorBidi" w:hint="cs"/>
                 <w:rtl/>
               </w:rPr>
-              <w:t xml:space="preserve">דיסק און קי </w:t>
-            </w:r>
-            <w:proofErr w:type="spellStart"/>
-            <w:r>
-              <w:rPr>
-                <w:rFonts w:asciiTheme="minorBidi" w:hAnsiTheme="minorBidi" w:hint="cs"/>
-                <w:rtl/>
-              </w:rPr>
-              <w:t>רשיון</w:t>
-            </w:r>
-            <w:proofErr w:type="spellEnd"/>
-            <w:r>
-              <w:rPr>
-                <w:rFonts w:asciiTheme="minorBidi" w:hAnsiTheme="minorBidi" w:hint="cs"/>
-                <w:rtl/>
-              </w:rPr>
-              <w:t xml:space="preserve"> </w:t>
+              <w:t xml:space="preserve">דיסק און קי רשיון </w:t>
             </w:r>
             <w:r>
               <w:rPr>
@@ -8883,17 +8659,8 @@
                 <w:rFonts w:asciiTheme="minorBidi" w:hAnsiTheme="minorBidi" w:hint="cs"/>
                 <w:rtl/>
               </w:rPr>
-              <w:t xml:space="preserve">לחטא מקלדת, עכבר, </w:t>
+              <w:t>לחטא מקלדת, עכבר, כסא</w:t>
             </w:r>
-            <w:proofErr w:type="spellStart"/>
-            <w:r>
-              <w:rPr>
-                <w:rFonts w:asciiTheme="minorBidi" w:hAnsiTheme="minorBidi" w:hint="cs"/>
-                <w:rtl/>
-              </w:rPr>
-              <w:t>כסא</w:t>
-            </w:r>
-            <w:proofErr w:type="spellEnd"/>
           </w:p>
         </w:tc>
         <w:tc>
@@ -9467,23 +9234,7 @@
                 <w:rFonts w:asciiTheme="minorBidi" w:hAnsiTheme="minorBidi" w:hint="cs"/>
                 <w:rtl/>
               </w:rPr>
-              <w:t xml:space="preserve">שולחן </w:t>
-            </w:r>
-            <w:proofErr w:type="spellStart"/>
-            <w:r>
-              <w:rPr>
-                <w:rFonts w:asciiTheme="minorBidi" w:hAnsiTheme="minorBidi" w:hint="cs"/>
-                <w:rtl/>
-              </w:rPr>
-              <w:t>וכסא</w:t>
-            </w:r>
-            <w:proofErr w:type="spellEnd"/>
-            <w:r>
-              <w:rPr>
-                <w:rFonts w:asciiTheme="minorBidi" w:hAnsiTheme="minorBidi" w:hint="cs"/>
-                <w:rtl/>
-              </w:rPr>
-              <w:t xml:space="preserve"> במיקום נכון כך שעיניי הנבדק במרחק 60 ס"מ מהמסך.</w:t>
+              <w:t>שולחן וכסא במיקום נכון כך שעיניי הנבדק במרחק 60 ס"מ מהמסך.</w:t>
             </w:r>
           </w:p>
         </w:tc>
@@ -10693,23 +10444,7 @@
                 <w:rFonts w:cstheme="minorHAnsi" w:hint="cs"/>
                 <w:rtl/>
               </w:rPr>
-              <w:t xml:space="preserve">קצב </w:t>
-            </w:r>
-            <w:proofErr w:type="spellStart"/>
-            <w:r>
-              <w:rPr>
-                <w:rFonts w:cstheme="minorHAnsi" w:hint="cs"/>
-                <w:rtl/>
-              </w:rPr>
-              <w:t>רענון</w:t>
-            </w:r>
-            <w:proofErr w:type="spellEnd"/>
-            <w:r>
-              <w:rPr>
-                <w:rFonts w:cstheme="minorHAnsi" w:hint="cs"/>
-                <w:rtl/>
-              </w:rPr>
-              <w:t xml:space="preserve"> </w:t>
+              <w:t xml:space="preserve">קצב רענון </w:t>
             </w:r>
             <w:r>
               <w:rPr>
@@ -10749,14 +10484,12 @@
               </w:rPr>
               <w:t xml:space="preserve"> ב-</w:t>
             </w:r>
-            <w:proofErr w:type="spellStart"/>
             <w:r>
               <w:rPr>
                 <w:rFonts w:cstheme="minorHAnsi"/>
               </w:rPr>
               <w:t>PyPixx</w:t>
             </w:r>
-            <w:proofErr w:type="spellEnd"/>
             <w:r>
               <w:rPr>
                 <w:rFonts w:cstheme="minorHAnsi" w:hint="cs"/>
@@ -11788,23 +11521,7 @@
                 <w:rFonts w:asciiTheme="minorBidi" w:hAnsiTheme="minorBidi" w:cs="Arial"/>
                 <w:rtl/>
               </w:rPr>
-              <w:t xml:space="preserve">לעשות </w:t>
-            </w:r>
-            <w:proofErr w:type="spellStart"/>
-            <w:r>
-              <w:rPr>
-                <w:rFonts w:asciiTheme="minorBidi" w:hAnsiTheme="minorBidi" w:cs="Arial"/>
-                <w:rtl/>
-              </w:rPr>
-              <w:t>קליברציה</w:t>
-            </w:r>
-            <w:proofErr w:type="spellEnd"/>
-            <w:r>
-              <w:rPr>
-                <w:rFonts w:asciiTheme="minorBidi" w:hAnsiTheme="minorBidi" w:cs="Arial"/>
-                <w:rtl/>
-              </w:rPr>
-              <w:t>.</w:t>
+              <w:t>לעשות קליברציה.</w:t>
             </w:r>
           </w:p>
         </w:tc>
@@ -12188,14 +11905,12 @@
               </w:rPr>
               <w:t xml:space="preserve">לשים את </w:t>
             </w:r>
-            <w:proofErr w:type="spellStart"/>
             <w:r>
               <w:rPr>
                 <w:rFonts w:asciiTheme="minorBidi" w:hAnsiTheme="minorBidi"/>
               </w:rPr>
               <w:t>Matlab</w:t>
             </w:r>
-            <w:proofErr w:type="spellEnd"/>
             <w:r>
               <w:rPr>
                 <w:rFonts w:asciiTheme="minorBidi" w:hAnsiTheme="minorBidi" w:cs="Arial"/>

</xml_diff>

<commit_message>
Enables practice trials list gen | minor fixes
fix trials gen to enable practice gen
Added max cap length
Added new trial lists
fixed tests.m
added failed tests log
</commit_message>
<xml_diff>
--- a/experiment/running_protocols/SOP - Mudrik lab.docx
+++ b/experiment/running_protocols/SOP - Mudrik lab.docx
@@ -422,11 +422,19 @@
         </w:rPr>
         <w:t xml:space="preserve">הניסוי מורץ על </w:t>
       </w:r>
-      <w:r>
-        <w:rPr>
-          <w:rFonts w:cstheme="minorHAnsi"/>
-        </w:rPr>
-        <w:t xml:space="preserve">Matlab </w:t>
+      <w:proofErr w:type="spellStart"/>
+      <w:r>
+        <w:rPr>
+          <w:rFonts w:cstheme="minorHAnsi"/>
+        </w:rPr>
+        <w:t>Matlab</w:t>
+      </w:r>
+      <w:proofErr w:type="spellEnd"/>
+      <w:r>
+        <w:rPr>
+          <w:rFonts w:cstheme="minorHAnsi"/>
+        </w:rPr>
+        <w:t xml:space="preserve"> </w:t>
       </w:r>
       <w:r>
         <w:rPr>
@@ -478,12 +486,21 @@
         </w:rPr>
         <w:t xml:space="preserve"> </w:t>
       </w:r>
-      <w:r>
-        <w:rPr>
-          <w:rFonts w:cstheme="minorHAnsi" w:hint="cs"/>
-          <w:rtl/>
-        </w:rPr>
-        <w:t xml:space="preserve">גרסא: </w:t>
+      <w:proofErr w:type="spellStart"/>
+      <w:r>
+        <w:rPr>
+          <w:rFonts w:cstheme="minorHAnsi" w:hint="cs"/>
+          <w:rtl/>
+        </w:rPr>
+        <w:t>גרסא</w:t>
+      </w:r>
+      <w:proofErr w:type="spellEnd"/>
+      <w:r>
+        <w:rPr>
+          <w:rFonts w:cstheme="minorHAnsi" w:hint="cs"/>
+          <w:rtl/>
+        </w:rPr>
+        <w:t xml:space="preserve">: </w:t>
       </w:r>
       <w:r>
         <w:rPr>
@@ -502,11 +519,19 @@
           <w:rFonts w:cstheme="minorHAnsi"/>
         </w:rPr>
       </w:pPr>
-      <w:r>
-        <w:rPr>
-          <w:rFonts w:cstheme="minorHAnsi"/>
-        </w:rPr>
-        <w:t>VIEWPixx /3D Lite LCD display and data acquisition system</w:t>
+      <w:proofErr w:type="spellStart"/>
+      <w:r>
+        <w:rPr>
+          <w:rFonts w:cstheme="minorHAnsi"/>
+        </w:rPr>
+        <w:t>VIEWPixx</w:t>
+      </w:r>
+      <w:proofErr w:type="spellEnd"/>
+      <w:r>
+        <w:rPr>
+          <w:rFonts w:cstheme="minorHAnsi"/>
+        </w:rPr>
+        <w:t xml:space="preserve"> /3D Lite LCD display and data acquisition system</w:t>
       </w:r>
     </w:p>
     <w:p>
@@ -533,7 +558,7 @@
         <w:spacing w:after="0" w:line="240" w:lineRule="auto"/>
         <w:ind w:firstLine="720"/>
         <w:rPr>
-          <w:rFonts w:cstheme="minorHAnsi" w:hint="cs"/>
+          <w:rFonts w:cstheme="minorHAnsi"/>
           <w:rtl/>
         </w:rPr>
       </w:pPr>
@@ -563,12 +588,14 @@
         </w:rPr>
         <w:t xml:space="preserve"> שנוצר מהפלט של פונקציית </w:t>
       </w:r>
+      <w:proofErr w:type="spellStart"/>
       <w:r>
         <w:rPr>
           <w:rFonts w:cstheme="minorHAnsi"/>
         </w:rPr>
         <w:t>Datapixx</w:t>
       </w:r>
+      <w:proofErr w:type="spellEnd"/>
       <w:r>
         <w:rPr>
           <w:rFonts w:cstheme="minorHAnsi" w:hint="cs"/>
@@ -576,12 +603,14 @@
         </w:rPr>
         <w:t xml:space="preserve"> ב-</w:t>
       </w:r>
+      <w:proofErr w:type="spellStart"/>
       <w:r>
         <w:rPr>
           <w:rFonts w:cstheme="minorHAnsi"/>
         </w:rPr>
         <w:t>Matlab</w:t>
       </w:r>
+      <w:proofErr w:type="spellEnd"/>
       <w:r>
         <w:rPr>
           <w:rFonts w:cstheme="minorHAnsi" w:hint="cs"/>
@@ -606,11 +635,19 @@
         </w:rPr>
         <w:t xml:space="preserve">מערכת מצלמות </w:t>
       </w:r>
-      <w:r>
-        <w:rPr>
-          <w:rFonts w:cstheme="minorHAnsi"/>
-        </w:rPr>
-        <w:t xml:space="preserve">OptiTrack </w:t>
+      <w:proofErr w:type="spellStart"/>
+      <w:r>
+        <w:rPr>
+          <w:rFonts w:cstheme="minorHAnsi"/>
+        </w:rPr>
+        <w:t>OptiTrack</w:t>
+      </w:r>
+      <w:proofErr w:type="spellEnd"/>
+      <w:r>
+        <w:rPr>
+          <w:rFonts w:cstheme="minorHAnsi"/>
+        </w:rPr>
+        <w:t xml:space="preserve"> </w:t>
       </w:r>
       <w:r>
         <w:rPr>
@@ -623,7 +660,23 @@
           <w:rFonts w:cstheme="minorHAnsi" w:hint="cs"/>
           <w:rtl/>
         </w:rPr>
-        <w:t xml:space="preserve"> וסמן מחזיר אור אינפרא אדום הניתן להלביש על האצבע</w:t>
+        <w:t xml:space="preserve"> וסמן מחזיר אור </w:t>
+      </w:r>
+      <w:proofErr w:type="spellStart"/>
+      <w:r>
+        <w:rPr>
+          <w:rFonts w:cstheme="minorHAnsi" w:hint="cs"/>
+          <w:rtl/>
+        </w:rPr>
+        <w:t>אינפרא</w:t>
+      </w:r>
+      <w:proofErr w:type="spellEnd"/>
+      <w:r>
+        <w:rPr>
+          <w:rFonts w:cstheme="minorHAnsi" w:hint="cs"/>
+          <w:rtl/>
+        </w:rPr>
+        <w:t xml:space="preserve"> אדום הניתן להלביש על האצבע</w:t>
       </w:r>
     </w:p>
     <w:p>
@@ -647,7 +700,21 @@
         <w:rPr>
           <w:rFonts w:cstheme="minorHAnsi"/>
         </w:rPr>
-        <w:t>MOTIVE ver 2.2.0</w:t>
+        <w:t xml:space="preserve">MOTIVE </w:t>
+      </w:r>
+      <w:proofErr w:type="spellStart"/>
+      <w:r>
+        <w:rPr>
+          <w:rFonts w:cstheme="minorHAnsi"/>
+        </w:rPr>
+        <w:t>ver</w:t>
+      </w:r>
+      <w:proofErr w:type="spellEnd"/>
+      <w:r>
+        <w:rPr>
+          <w:rFonts w:cstheme="minorHAnsi"/>
+        </w:rPr>
+        <w:t xml:space="preserve"> 2.2.0</w:t>
       </w:r>
       <w:r>
         <w:rPr>
@@ -696,7 +763,23 @@
           <w:rFonts w:cstheme="minorHAnsi" w:hint="cs"/>
           <w:rtl/>
         </w:rPr>
-        <w:t>מיגון מסך מפרספקס שקוף</w:t>
+        <w:t xml:space="preserve">מיגון מסך </w:t>
+      </w:r>
+      <w:proofErr w:type="spellStart"/>
+      <w:r>
+        <w:rPr>
+          <w:rFonts w:cstheme="minorHAnsi" w:hint="cs"/>
+          <w:rtl/>
+        </w:rPr>
+        <w:t>מפרספקס</w:t>
+      </w:r>
+      <w:proofErr w:type="spellEnd"/>
+      <w:r>
+        <w:rPr>
+          <w:rFonts w:cstheme="minorHAnsi" w:hint="cs"/>
+          <w:rtl/>
+        </w:rPr>
+        <w:t xml:space="preserve"> שקוף</w:t>
       </w:r>
     </w:p>
     <w:p>
@@ -888,7 +971,29 @@
           <w:u w:val="single"/>
           <w:rtl/>
         </w:rPr>
-        <w:t xml:space="preserve">(ניתן לעקוב אחרי הביצוע בצ'קליסט </w:t>
+        <w:t xml:space="preserve">(ניתן לעקוב אחרי הביצוע </w:t>
+      </w:r>
+      <w:proofErr w:type="spellStart"/>
+      <w:r>
+        <w:rPr>
+          <w:rFonts w:cstheme="minorHAnsi" w:hint="cs"/>
+          <w:sz w:val="28"/>
+          <w:szCs w:val="28"/>
+          <w:u w:val="single"/>
+          <w:rtl/>
+        </w:rPr>
+        <w:t>בצ'קליסט</w:t>
+      </w:r>
+      <w:proofErr w:type="spellEnd"/>
+      <w:r>
+        <w:rPr>
+          <w:rFonts w:cstheme="minorHAnsi" w:hint="cs"/>
+          <w:sz w:val="28"/>
+          <w:szCs w:val="28"/>
+          <w:u w:val="single"/>
+          <w:rtl/>
+        </w:rPr>
+        <w:t xml:space="preserve"> </w:t>
       </w:r>
       <w:r>
         <w:rPr>
@@ -1124,7 +1229,15 @@
           <w:rFonts w:cstheme="minorHAnsi" w:hint="cs"/>
           <w:rtl/>
         </w:rPr>
-        <w:t>להכין את הטפסים הרלוונטיים: הסכמה, תשלום, מעקב נבדקים, דיבריפי</w:t>
+        <w:t xml:space="preserve">להכין את הטפסים הרלוונטיים: הסכמה, תשלום, מעקב נבדקים, </w:t>
+      </w:r>
+      <w:proofErr w:type="spellStart"/>
+      <w:r>
+        <w:rPr>
+          <w:rFonts w:cstheme="minorHAnsi" w:hint="cs"/>
+          <w:rtl/>
+        </w:rPr>
+        <w:t>דיבריפי</w:t>
       </w:r>
       <w:r>
         <w:rPr>
@@ -1140,6 +1253,7 @@
         </w:rPr>
         <w:t>ג</w:t>
       </w:r>
+      <w:proofErr w:type="spellEnd"/>
       <w:r>
         <w:rPr>
           <w:rFonts w:cstheme="minorHAnsi" w:hint="cs"/>
@@ -1175,19 +1289,44 @@
         </w:rPr>
         <w:t xml:space="preserve">: </w:t>
       </w:r>
-      <w:r>
-        <w:rPr>
-          <w:rFonts w:cstheme="minorHAnsi" w:hint="cs"/>
-          <w:rtl/>
-        </w:rPr>
-        <w:t>כסא, סממן לאצבע,</w:t>
-      </w:r>
-      <w:r>
-        <w:rPr>
-          <w:rFonts w:cstheme="minorHAnsi" w:hint="cs"/>
-          <w:rtl/>
-        </w:rPr>
-        <w:t xml:space="preserve"> דיסק און קי עם רשיון ל-</w:t>
+      <w:proofErr w:type="spellStart"/>
+      <w:r>
+        <w:rPr>
+          <w:rFonts w:cstheme="minorHAnsi" w:hint="cs"/>
+          <w:rtl/>
+        </w:rPr>
+        <w:t>כסא</w:t>
+      </w:r>
+      <w:proofErr w:type="spellEnd"/>
+      <w:r>
+        <w:rPr>
+          <w:rFonts w:cstheme="minorHAnsi" w:hint="cs"/>
+          <w:rtl/>
+        </w:rPr>
+        <w:t>, סממן לאצבע,</w:t>
+      </w:r>
+      <w:r>
+        <w:rPr>
+          <w:rFonts w:cstheme="minorHAnsi" w:hint="cs"/>
+          <w:rtl/>
+        </w:rPr>
+        <w:t xml:space="preserve"> דיסק און קי עם </w:t>
+      </w:r>
+      <w:proofErr w:type="spellStart"/>
+      <w:r>
+        <w:rPr>
+          <w:rFonts w:cstheme="minorHAnsi" w:hint="cs"/>
+          <w:rtl/>
+        </w:rPr>
+        <w:t>רשיון</w:t>
+      </w:r>
+      <w:proofErr w:type="spellEnd"/>
+      <w:r>
+        <w:rPr>
+          <w:rFonts w:cstheme="minorHAnsi" w:hint="cs"/>
+          <w:rtl/>
+        </w:rPr>
+        <w:t xml:space="preserve"> ל-</w:t>
       </w:r>
       <w:r>
         <w:rPr>
@@ -1566,12 +1705,14 @@
         </w:rPr>
         <w:t xml:space="preserve">לחבר </w:t>
       </w:r>
+      <w:proofErr w:type="spellStart"/>
       <w:r>
         <w:rPr>
           <w:rFonts w:cstheme="minorHAnsi"/>
         </w:rPr>
         <w:t>Optitrack</w:t>
       </w:r>
+      <w:proofErr w:type="spellEnd"/>
       <w:r>
         <w:rPr>
           <w:rFonts w:cstheme="minorHAnsi" w:hint="cs"/>
@@ -1631,7 +1772,21 @@
         <w:rPr>
           <w:rFonts w:cstheme="minorHAnsi"/>
         </w:rPr>
-        <w:t>Motive ver 2.2.0</w:t>
+        <w:t xml:space="preserve">Motive </w:t>
+      </w:r>
+      <w:proofErr w:type="spellStart"/>
+      <w:r>
+        <w:rPr>
+          <w:rFonts w:cstheme="minorHAnsi"/>
+        </w:rPr>
+        <w:t>ver</w:t>
+      </w:r>
+      <w:proofErr w:type="spellEnd"/>
+      <w:r>
+        <w:rPr>
+          <w:rFonts w:cstheme="minorHAnsi"/>
+        </w:rPr>
+        <w:t xml:space="preserve"> 2.2.0</w:t>
       </w:r>
     </w:p>
     <w:p>
@@ -1669,12 +1824,21 @@
         <w:t xml:space="preserve"> על פי: </w:t>
       </w:r>
       <w:hyperlink r:id="rId7" w:history="1">
+        <w:proofErr w:type="spellStart"/>
         <w:r>
           <w:rPr>
             <w:rStyle w:val="Hyperlink"/>
             <w:rFonts w:cstheme="minorHAnsi"/>
           </w:rPr>
-          <w:t>OptiTrack manual</w:t>
+          <w:t>OptiTrack</w:t>
+        </w:r>
+        <w:proofErr w:type="spellEnd"/>
+        <w:r>
+          <w:rPr>
+            <w:rStyle w:val="Hyperlink"/>
+            <w:rFonts w:cstheme="minorHAnsi"/>
+          </w:rPr>
+          <w:t xml:space="preserve"> manual</w:t>
         </w:r>
       </w:hyperlink>
     </w:p>
@@ -1872,12 +2036,14 @@
         </w:rPr>
         <w:t xml:space="preserve"> ב-</w:t>
       </w:r>
+      <w:proofErr w:type="spellStart"/>
       <w:r>
         <w:rPr>
           <w:rFonts w:cstheme="minorHAnsi"/>
         </w:rPr>
         <w:t>PyPixx</w:t>
       </w:r>
+      <w:proofErr w:type="spellEnd"/>
       <w:r>
         <w:rPr>
           <w:rFonts w:cs="Calibri"/>
@@ -1972,11 +2138,19 @@
         </w:rPr>
         <w:t xml:space="preserve">לפתוח </w:t>
       </w:r>
-      <w:r>
-        <w:rPr>
-          <w:rFonts w:cstheme="minorHAnsi"/>
-        </w:rPr>
-        <w:t>Matlab R2018B</w:t>
+      <w:proofErr w:type="spellStart"/>
+      <w:r>
+        <w:rPr>
+          <w:rFonts w:cstheme="minorHAnsi"/>
+        </w:rPr>
+        <w:t>Matlab</w:t>
+      </w:r>
+      <w:proofErr w:type="spellEnd"/>
+      <w:r>
+        <w:rPr>
+          <w:rFonts w:cstheme="minorHAnsi"/>
+        </w:rPr>
+        <w:t xml:space="preserve"> R2018B</w:t>
       </w:r>
       <w:r>
         <w:rPr>
@@ -2005,12 +2179,14 @@
         </w:rPr>
         <w:t xml:space="preserve">לשים את </w:t>
       </w:r>
+      <w:proofErr w:type="spellStart"/>
       <w:r>
         <w:rPr>
           <w:rFonts w:cstheme="minorHAnsi"/>
         </w:rPr>
         <w:t>Matlab</w:t>
       </w:r>
+      <w:proofErr w:type="spellEnd"/>
       <w:r>
         <w:rPr>
           <w:rFonts w:cstheme="minorHAnsi" w:hint="cs"/>
@@ -2084,12 +2260,14 @@
         </w:rPr>
         <w:t xml:space="preserve">לפתוח קובץ </w:t>
       </w:r>
+      <w:proofErr w:type="spellStart"/>
       <w:r>
         <w:rPr>
           <w:rFonts w:cstheme="minorHAnsi"/>
         </w:rPr>
         <w:t>experiment.m</w:t>
       </w:r>
+      <w:proofErr w:type="spellEnd"/>
       <w:r>
         <w:rPr>
           <w:rFonts w:cstheme="minorHAnsi" w:hint="cs"/>
@@ -2130,12 +2308,14 @@
         </w:rPr>
         <w:t xml:space="preserve">לשים מספר נבדק 999 במשתנה </w:t>
       </w:r>
+      <w:proofErr w:type="spellStart"/>
       <w:r>
         <w:rPr>
           <w:rFonts w:cstheme="minorHAnsi"/>
         </w:rPr>
         <w:t>subNumber</w:t>
       </w:r>
+      <w:proofErr w:type="spellEnd"/>
       <w:r>
         <w:rPr>
           <w:rFonts w:cstheme="minorHAnsi" w:hint="cs"/>
@@ -3950,7 +4130,23 @@
           <w:rFonts w:cstheme="minorHAnsi" w:hint="cs"/>
           <w:rtl/>
         </w:rPr>
-        <w:t xml:space="preserve"> כמו למשל אוסף הצורות, אך השאלה הזו מתייחסת להאם ראית</w:t>
+        <w:t xml:space="preserve"> כמו למשל אוסף הצורות, אך השאלה הזו מתייחסת </w:t>
+      </w:r>
+      <w:proofErr w:type="spellStart"/>
+      <w:r>
+        <w:rPr>
+          <w:rFonts w:cstheme="minorHAnsi" w:hint="cs"/>
+          <w:rtl/>
+        </w:rPr>
+        <w:t>להאם</w:t>
+      </w:r>
+      <w:proofErr w:type="spellEnd"/>
+      <w:r>
+        <w:rPr>
+          <w:rFonts w:cstheme="minorHAnsi" w:hint="cs"/>
+          <w:rtl/>
+        </w:rPr>
+        <w:t xml:space="preserve"> ראית</w:t>
       </w:r>
       <w:r>
         <w:rPr>
@@ -4409,12 +4605,14 @@
         </w:rPr>
         <w:t xml:space="preserve">להריץ את </w:t>
       </w:r>
+      <w:proofErr w:type="spellStart"/>
       <w:r>
         <w:rPr>
           <w:rFonts w:cstheme="minorHAnsi"/>
         </w:rPr>
         <w:t>experiment.m</w:t>
       </w:r>
+      <w:proofErr w:type="spellEnd"/>
       <w:r>
         <w:rPr>
           <w:rFonts w:cstheme="minorHAnsi" w:hint="cs"/>
@@ -4846,16 +5044,18 @@
         <w:bidi/>
         <w:rPr>
           <w:rFonts w:cstheme="minorHAnsi"/>
-          <w:i/>
-          <w:iCs/>
-        </w:rPr>
-      </w:pPr>
-      <w:r>
-        <w:rPr>
-          <w:rFonts w:cstheme="minorHAnsi" w:hint="cs"/>
-          <w:rtl/>
-        </w:rPr>
-        <w:t>סיום הניסוי:</w:t>
+          <w:b/>
+          <w:bCs/>
+        </w:rPr>
+      </w:pPr>
+      <w:r>
+        <w:rPr>
+          <w:rFonts w:cstheme="minorHAnsi" w:hint="cs"/>
+          <w:b/>
+          <w:bCs/>
+          <w:rtl/>
+        </w:rPr>
+        <w:t>מילוי שאלון אישיות</w:t>
       </w:r>
     </w:p>
     <w:p>
@@ -4868,6 +5068,51 @@
         <w:bidi/>
         <w:rPr>
           <w:rFonts w:cstheme="minorHAnsi"/>
+          <w:b/>
+          <w:bCs/>
+        </w:rPr>
+      </w:pPr>
+      <w:r>
+        <w:rPr>
+          <w:rFonts w:cstheme="minorHAnsi" w:hint="cs"/>
+          <w:rtl/>
+        </w:rPr>
+        <w:t xml:space="preserve">לתת לנבדק למלא את השאלון בקישור הבא: </w:t>
+      </w:r>
+    </w:p>
+    <w:p>
+      <w:pPr>
+        <w:pStyle w:val="ListParagraph"/>
+        <w:bidi/>
+        <w:ind w:left="1440"/>
+        <w:rPr>
+          <w:rFonts w:cstheme="minorHAnsi"/>
+          <w:b/>
+          <w:bCs/>
+        </w:rPr>
+      </w:pPr>
+      <w:hyperlink r:id="rId8" w:history="1">
+        <w:r>
+          <w:rPr>
+            <w:rStyle w:val="Hyperlink"/>
+            <w:rFonts w:cstheme="minorHAnsi"/>
+            <w:b/>
+            <w:bCs/>
+          </w:rPr>
+          <w:t>https://telaviv.qualtrics.com/jfe/form/SV_bO8jrqK6phKkAp8</w:t>
+        </w:r>
+      </w:hyperlink>
+    </w:p>
+    <w:p>
+      <w:pPr>
+        <w:pStyle w:val="ListParagraph"/>
+        <w:numPr>
+          <w:ilvl w:val="0"/>
+          <w:numId w:val="7"/>
+        </w:numPr>
+        <w:bidi/>
+        <w:rPr>
+          <w:rFonts w:cstheme="minorHAnsi"/>
           <w:i/>
           <w:iCs/>
         </w:rPr>
@@ -4877,35 +5122,7 @@
           <w:rFonts w:cstheme="minorHAnsi" w:hint="cs"/>
           <w:rtl/>
         </w:rPr>
-        <w:t xml:space="preserve">ביצוע </w:t>
-      </w:r>
-      <w:r>
-        <w:rPr>
-          <w:rFonts w:cstheme="minorHAnsi"/>
-        </w:rPr>
-        <w:t>debriefing</w:t>
-      </w:r>
-      <w:r>
-        <w:rPr>
-          <w:rFonts w:cstheme="minorHAnsi" w:hint="cs"/>
-          <w:rtl/>
-        </w:rPr>
-        <w:t xml:space="preserve"> (דוגמה בנספח ג').</w:t>
-      </w:r>
-      <w:r>
-        <w:rPr>
-          <w:rFonts w:cstheme="minorHAnsi" w:hint="cs"/>
-          <w:rtl/>
-          <w:lang w:val="en-GB"/>
-        </w:rPr>
-        <w:t xml:space="preserve"> </w:t>
-      </w:r>
-      <w:r>
-        <w:rPr>
-          <w:rFonts w:cstheme="minorHAnsi" w:hint="cs"/>
-          <w:rtl/>
-        </w:rPr>
-        <w:t xml:space="preserve"> </w:t>
+        <w:t>סיום הניסוי:</w:t>
       </w:r>
     </w:p>
     <w:p>
@@ -4927,7 +5144,35 @@
           <w:rFonts w:cstheme="minorHAnsi" w:hint="cs"/>
           <w:rtl/>
         </w:rPr>
-        <w:t>כתיבת הערות על ההרצה</w:t>
+        <w:t xml:space="preserve">ביצוע </w:t>
+      </w:r>
+      <w:r>
+        <w:rPr>
+          <w:rFonts w:cstheme="minorHAnsi"/>
+        </w:rPr>
+        <w:t>debriefing</w:t>
+      </w:r>
+      <w:r>
+        <w:rPr>
+          <w:rFonts w:cstheme="minorHAnsi" w:hint="cs"/>
+          <w:rtl/>
+        </w:rPr>
+        <w:t xml:space="preserve"> (דוגמה בנספח ג').</w:t>
+      </w:r>
+      <w:r>
+        <w:rPr>
+          <w:rFonts w:cstheme="minorHAnsi" w:hint="cs"/>
+          <w:rtl/>
+          <w:lang w:val="en-GB"/>
+        </w:rPr>
+        <w:t xml:space="preserve"> </w:t>
+      </w:r>
+      <w:r>
+        <w:rPr>
+          <w:rFonts w:cstheme="minorHAnsi" w:hint="cs"/>
+          <w:rtl/>
+        </w:rPr>
+        <w:t xml:space="preserve"> </w:t>
       </w:r>
     </w:p>
     <w:p>
@@ -4949,42 +5194,7 @@
           <w:rFonts w:cstheme="minorHAnsi" w:hint="cs"/>
           <w:rtl/>
         </w:rPr>
-        <w:t>תשלום והחתמה</w:t>
-      </w:r>
-      <w:r>
-        <w:rPr>
-          <w:rFonts w:cstheme="minorHAnsi" w:hint="cs"/>
-          <w:rtl/>
-        </w:rPr>
-        <w:t xml:space="preserve"> על קבלה</w:t>
-      </w:r>
-      <w:r>
-        <w:rPr>
-          <w:rFonts w:cstheme="minorHAnsi" w:hint="cs"/>
-          <w:rtl/>
-        </w:rPr>
-        <w:t xml:space="preserve"> </w:t>
-      </w:r>
-      <w:r>
-        <w:rPr>
-          <w:rFonts w:cstheme="minorHAnsi" w:hint="cs"/>
-          <w:rtl/>
-        </w:rPr>
-        <w:t>/</w:t>
-      </w:r>
-      <w:r>
-        <w:rPr>
-          <w:rFonts w:cstheme="minorHAnsi" w:hint="cs"/>
-          <w:rtl/>
-        </w:rPr>
-        <w:t xml:space="preserve"> הזנת קרדיט</w:t>
-      </w:r>
-      <w:r>
-        <w:rPr>
-          <w:rFonts w:cstheme="minorHAnsi" w:hint="cs"/>
-          <w:rtl/>
-        </w:rPr>
-        <w:t xml:space="preserve"> </w:t>
+        <w:t>כתיבת הערות על ההרצה</w:t>
       </w:r>
     </w:p>
     <w:p>
@@ -5004,54 +5214,44 @@
       <w:r>
         <w:rPr>
           <w:rFonts w:cstheme="minorHAnsi" w:hint="cs"/>
-          <w:b/>
-          <w:bCs/>
-          <w:rtl/>
-        </w:rPr>
-        <w:t xml:space="preserve">שמירת </w:t>
-      </w:r>
-      <w:r>
-        <w:rPr>
-          <w:rFonts w:cstheme="minorHAnsi" w:hint="cs"/>
-          <w:b/>
-          <w:bCs/>
-          <w:rtl/>
-        </w:rPr>
-        <w:t>דאטא:</w:t>
-      </w:r>
-      <w:r>
-        <w:rPr>
-          <w:rFonts w:cstheme="minorHAnsi" w:hint="cs"/>
-          <w:rtl/>
-        </w:rPr>
-        <w:t xml:space="preserve"> מעתיקים את קבצי הדאטא של הנבד</w:t>
-      </w:r>
-      <w:r>
-        <w:rPr>
-          <w:rFonts w:cstheme="minorHAnsi" w:hint="cs"/>
-          <w:rtl/>
-        </w:rPr>
-        <w:t xml:space="preserve">ק/ת </w:t>
-      </w:r>
-      <w:r>
-        <w:rPr>
-          <w:rFonts w:cstheme="minorHAnsi" w:hint="cs"/>
-          <w:rtl/>
-        </w:rPr>
-        <w:t xml:space="preserve">לתיקיה המקבילה </w:t>
-      </w:r>
-      <w:r>
-        <w:rPr>
-          <w:rFonts w:cstheme="minorHAnsi" w:hint="cs"/>
-          <w:rtl/>
-        </w:rPr>
-        <w:t xml:space="preserve">ב- </w:t>
-      </w:r>
-      <w:r>
-        <w:rPr>
-          <w:rFonts w:cstheme="minorHAnsi"/>
-        </w:rPr>
-        <w:t>Google stream</w:t>
+          <w:rtl/>
+        </w:rPr>
+        <w:t>תשלום והחתמה</w:t>
+      </w:r>
+      <w:r>
+        <w:rPr>
+          <w:rFonts w:cstheme="minorHAnsi" w:hint="cs"/>
+          <w:rtl/>
+        </w:rPr>
+        <w:t xml:space="preserve"> על קבלה</w:t>
+      </w:r>
+      <w:r>
+        <w:rPr>
+          <w:rFonts w:cstheme="minorHAnsi" w:hint="cs"/>
+          <w:rtl/>
+        </w:rPr>
+        <w:t xml:space="preserve"> </w:t>
+      </w:r>
+      <w:r>
+        <w:rPr>
+          <w:rFonts w:cstheme="minorHAnsi" w:hint="cs"/>
+          <w:rtl/>
+        </w:rPr>
+        <w:t>/</w:t>
+      </w:r>
+      <w:r>
+        <w:rPr>
+          <w:rFonts w:cstheme="minorHAnsi" w:hint="cs"/>
+          <w:rtl/>
+        </w:rPr>
+        <w:t xml:space="preserve"> הזנת קרדיט</w:t>
+      </w:r>
+      <w:r>
+        <w:rPr>
+          <w:rFonts w:cstheme="minorHAnsi" w:hint="cs"/>
+          <w:rtl/>
+        </w:rPr>
+        <w:t xml:space="preserve"> </w:t>
       </w:r>
     </w:p>
     <w:p>
@@ -5071,97 +5271,81 @@
       <w:r>
         <w:rPr>
           <w:rFonts w:cstheme="minorHAnsi" w:hint="cs"/>
-          <w:rtl/>
-        </w:rPr>
-        <w:t>סידור חדר, כיבוי אורות ומזגן</w:t>
-      </w:r>
-      <w:r>
-        <w:rPr>
-          <w:rFonts w:cstheme="minorHAnsi" w:hint="cs"/>
-          <w:i/>
-          <w:iCs/>
-          <w:rtl/>
-        </w:rPr>
-        <w:t>, סגירת החדר</w:t>
-      </w:r>
-      <w:r>
-        <w:rPr>
-          <w:rFonts w:cstheme="minorHAnsi" w:hint="cs"/>
-          <w:i/>
-          <w:iCs/>
-          <w:rtl/>
-        </w:rPr>
-        <w:t xml:space="preserve">, ניתוק </w:t>
-      </w:r>
-      <w:r>
-        <w:rPr>
-          <w:rFonts w:cstheme="minorHAnsi"/>
-          <w:i/>
-          <w:iCs/>
-        </w:rPr>
-        <w:t>Optitrack</w:t>
-      </w:r>
-      <w:r>
-        <w:rPr>
-          <w:rFonts w:cstheme="minorHAnsi" w:hint="cs"/>
-          <w:i/>
-          <w:iCs/>
-          <w:rtl/>
-        </w:rPr>
-        <w:t xml:space="preserve"> מהמחשב והחשמל, הוצאת הרשיון </w:t>
-      </w:r>
-      <w:r>
-        <w:rPr>
-          <w:rFonts w:cstheme="minorHAnsi"/>
-          <w:i/>
-          <w:iCs/>
-        </w:rPr>
-        <w:t>diskonkey</w:t>
-      </w:r>
-      <w:r>
-        <w:rPr>
-          <w:rFonts w:cstheme="minorHAnsi" w:hint="cs"/>
-          <w:i/>
-          <w:iCs/>
-          <w:rtl/>
-        </w:rPr>
-        <w:t xml:space="preserve"> והחזרתו עם הסממן אל השקית המיועדת. לשי</w:t>
-      </w:r>
-      <w:r>
-        <w:rPr>
-          <w:rFonts w:cstheme="minorHAnsi" w:hint="cs"/>
-          <w:i/>
-          <w:iCs/>
-          <w:rtl/>
-        </w:rPr>
-        <w:t>ם</w:t>
-      </w:r>
-      <w:r>
-        <w:rPr>
-          <w:rFonts w:cstheme="minorHAnsi" w:hint="cs"/>
-          <w:i/>
-          <w:iCs/>
-          <w:rtl/>
-        </w:rPr>
-        <w:t xml:space="preserve"> </w:t>
-      </w:r>
-      <w:r>
-        <w:rPr>
-          <w:rFonts w:cstheme="minorHAnsi" w:hint="cs"/>
-          <w:i/>
-          <w:iCs/>
-          <w:rtl/>
-        </w:rPr>
-        <w:t>את כל הציוד במקום</w:t>
-      </w:r>
-      <w:r>
-        <w:rPr>
-          <w:rFonts w:cstheme="minorHAnsi" w:hint="cs"/>
-          <w:i/>
-          <w:iCs/>
-          <w:rtl/>
-        </w:rPr>
-        <w:t>.</w:t>
+          <w:b/>
+          <w:bCs/>
+          <w:rtl/>
+        </w:rPr>
+        <w:t xml:space="preserve">שמירת </w:t>
+      </w:r>
+      <w:proofErr w:type="spellStart"/>
+      <w:r>
+        <w:rPr>
+          <w:rFonts w:cstheme="minorHAnsi" w:hint="cs"/>
+          <w:b/>
+          <w:bCs/>
+          <w:rtl/>
+        </w:rPr>
+        <w:t>דאטא</w:t>
+      </w:r>
+      <w:proofErr w:type="spellEnd"/>
+      <w:r>
+        <w:rPr>
+          <w:rFonts w:cstheme="minorHAnsi" w:hint="cs"/>
+          <w:b/>
+          <w:bCs/>
+          <w:rtl/>
+        </w:rPr>
+        <w:t>:</w:t>
+      </w:r>
+      <w:r>
+        <w:rPr>
+          <w:rFonts w:cstheme="minorHAnsi" w:hint="cs"/>
+          <w:rtl/>
+        </w:rPr>
+        <w:t xml:space="preserve"> מעתיקים את קבצי </w:t>
+      </w:r>
+      <w:proofErr w:type="spellStart"/>
+      <w:r>
+        <w:rPr>
+          <w:rFonts w:cstheme="minorHAnsi" w:hint="cs"/>
+          <w:rtl/>
+        </w:rPr>
+        <w:t>הדאטא</w:t>
+      </w:r>
+      <w:proofErr w:type="spellEnd"/>
+      <w:r>
+        <w:rPr>
+          <w:rFonts w:cstheme="minorHAnsi" w:hint="cs"/>
+          <w:rtl/>
+        </w:rPr>
+        <w:t xml:space="preserve"> של הנבד</w:t>
+      </w:r>
+      <w:r>
+        <w:rPr>
+          <w:rFonts w:cstheme="minorHAnsi" w:hint="cs"/>
+          <w:rtl/>
+        </w:rPr>
+        <w:t xml:space="preserve">ק/ת </w:t>
+      </w:r>
+      <w:r>
+        <w:rPr>
+          <w:rFonts w:cstheme="minorHAnsi" w:hint="cs"/>
+          <w:rtl/>
+        </w:rPr>
+        <w:t xml:space="preserve">לתיקיה המקבילה </w:t>
+      </w:r>
+      <w:r>
+        <w:rPr>
+          <w:rFonts w:cstheme="minorHAnsi" w:hint="cs"/>
+          <w:rtl/>
+        </w:rPr>
+        <w:t xml:space="preserve">ב- </w:t>
+      </w:r>
+      <w:r>
+        <w:rPr>
+          <w:rFonts w:cstheme="minorHAnsi"/>
+        </w:rPr>
+        <w:t>Google stream</w:t>
       </w:r>
     </w:p>
     <w:p>
@@ -5183,6 +5367,140 @@
           <w:rFonts w:cstheme="minorHAnsi" w:hint="cs"/>
           <w:rtl/>
         </w:rPr>
+        <w:t>סידור חדר, כיבוי אורות ומזגן</w:t>
+      </w:r>
+      <w:r>
+        <w:rPr>
+          <w:rFonts w:cstheme="minorHAnsi" w:hint="cs"/>
+          <w:i/>
+          <w:iCs/>
+          <w:rtl/>
+        </w:rPr>
+        <w:t>, סגירת החדר</w:t>
+      </w:r>
+      <w:r>
+        <w:rPr>
+          <w:rFonts w:cstheme="minorHAnsi" w:hint="cs"/>
+          <w:i/>
+          <w:iCs/>
+          <w:rtl/>
+        </w:rPr>
+        <w:t xml:space="preserve">, ניתוק </w:t>
+      </w:r>
+      <w:proofErr w:type="spellStart"/>
+      <w:r>
+        <w:rPr>
+          <w:rFonts w:cstheme="minorHAnsi"/>
+          <w:i/>
+          <w:iCs/>
+        </w:rPr>
+        <w:t>Optitrack</w:t>
+      </w:r>
+      <w:proofErr w:type="spellEnd"/>
+      <w:r>
+        <w:rPr>
+          <w:rFonts w:cstheme="minorHAnsi" w:hint="cs"/>
+          <w:i/>
+          <w:iCs/>
+          <w:rtl/>
+        </w:rPr>
+        <w:t xml:space="preserve"> מהמחשב והחשמל, הוצאת </w:t>
+      </w:r>
+      <w:proofErr w:type="spellStart"/>
+      <w:r>
+        <w:rPr>
+          <w:rFonts w:cstheme="minorHAnsi" w:hint="cs"/>
+          <w:i/>
+          <w:iCs/>
+          <w:rtl/>
+        </w:rPr>
+        <w:t>הרשיון</w:t>
+      </w:r>
+      <w:proofErr w:type="spellEnd"/>
+      <w:r>
+        <w:rPr>
+          <w:rFonts w:cstheme="minorHAnsi" w:hint="cs"/>
+          <w:i/>
+          <w:iCs/>
+          <w:rtl/>
+        </w:rPr>
+        <w:t xml:space="preserve"> </w:t>
+      </w:r>
+      <w:proofErr w:type="spellStart"/>
+      <w:r>
+        <w:rPr>
+          <w:rFonts w:cstheme="minorHAnsi"/>
+          <w:i/>
+          <w:iCs/>
+        </w:rPr>
+        <w:t>diskonkey</w:t>
+      </w:r>
+      <w:proofErr w:type="spellEnd"/>
+      <w:r>
+        <w:rPr>
+          <w:rFonts w:cstheme="minorHAnsi" w:hint="cs"/>
+          <w:i/>
+          <w:iCs/>
+          <w:rtl/>
+        </w:rPr>
+        <w:t xml:space="preserve"> והחזרתו עם הסממן אל השקית המיועדת. לשי</w:t>
+      </w:r>
+      <w:r>
+        <w:rPr>
+          <w:rFonts w:cstheme="minorHAnsi" w:hint="cs"/>
+          <w:i/>
+          <w:iCs/>
+          <w:rtl/>
+        </w:rPr>
+        <w:t>ם</w:t>
+      </w:r>
+      <w:r>
+        <w:rPr>
+          <w:rFonts w:cstheme="minorHAnsi" w:hint="cs"/>
+          <w:i/>
+          <w:iCs/>
+          <w:rtl/>
+        </w:rPr>
+        <w:t xml:space="preserve"> </w:t>
+      </w:r>
+      <w:r>
+        <w:rPr>
+          <w:rFonts w:cstheme="minorHAnsi" w:hint="cs"/>
+          <w:i/>
+          <w:iCs/>
+          <w:rtl/>
+        </w:rPr>
+        <w:t>את כל הציוד במקום</w:t>
+      </w:r>
+      <w:r>
+        <w:rPr>
+          <w:rFonts w:cstheme="minorHAnsi" w:hint="cs"/>
+          <w:i/>
+          <w:iCs/>
+          <w:rtl/>
+        </w:rPr>
+        <w:t>.</w:t>
+      </w:r>
+    </w:p>
+    <w:p>
+      <w:pPr>
+        <w:pStyle w:val="ListParagraph"/>
+        <w:numPr>
+          <w:ilvl w:val="1"/>
+          <w:numId w:val="7"/>
+        </w:numPr>
+        <w:bidi/>
+        <w:rPr>
+          <w:rFonts w:cstheme="minorHAnsi"/>
+          <w:i/>
+          <w:iCs/>
+        </w:rPr>
+      </w:pPr>
+      <w:r>
+        <w:rPr>
+          <w:rFonts w:cstheme="minorHAnsi" w:hint="cs"/>
+          <w:rtl/>
+        </w:rPr>
         <w:t>קורונה: לחטא כל מה שאת</w:t>
       </w:r>
       <w:r>
@@ -5839,7 +6157,29 @@
           <w:u w:val="single"/>
           <w:rtl/>
         </w:rPr>
-        <w:t xml:space="preserve"> ד' – צ'קליסט להרצת נבדק</w:t>
+        <w:t xml:space="preserve"> ד' – </w:t>
+      </w:r>
+      <w:proofErr w:type="spellStart"/>
+      <w:r>
+        <w:rPr>
+          <w:rFonts w:cstheme="minorHAnsi"/>
+          <w:b/>
+          <w:bCs/>
+          <w:u w:val="single"/>
+          <w:rtl/>
+        </w:rPr>
+        <w:t>צ'קליסט</w:t>
+      </w:r>
+      <w:proofErr w:type="spellEnd"/>
+      <w:r>
+        <w:rPr>
+          <w:rFonts w:cstheme="minorHAnsi"/>
+          <w:b/>
+          <w:bCs/>
+          <w:u w:val="single"/>
+          <w:rtl/>
+        </w:rPr>
+        <w:t xml:space="preserve"> להרצת נבדק</w:t>
       </w:r>
     </w:p>
     <w:tbl>
@@ -7496,6 +7836,7 @@
                 <w:rFonts w:asciiTheme="minorBidi" w:hAnsiTheme="minorBidi"/>
               </w:rPr>
             </w:pPr>
+            <w:proofErr w:type="spellStart"/>
             <w:r>
               <w:rPr>
                 <w:rFonts w:asciiTheme="minorBidi" w:hAnsiTheme="minorBidi" w:hint="cs"/>
@@ -7503,6 +7844,7 @@
               </w:rPr>
               <w:t>כסא</w:t>
             </w:r>
+            <w:proofErr w:type="spellEnd"/>
           </w:p>
         </w:tc>
         <w:tc>
@@ -8077,7 +8419,23 @@
                 <w:rFonts w:asciiTheme="minorBidi" w:hAnsiTheme="minorBidi" w:hint="cs"/>
                 <w:rtl/>
               </w:rPr>
-              <w:t xml:space="preserve">דיסק און קי רשיון </w:t>
+              <w:t xml:space="preserve">דיסק און קי </w:t>
+            </w:r>
+            <w:proofErr w:type="spellStart"/>
+            <w:r>
+              <w:rPr>
+                <w:rFonts w:asciiTheme="minorBidi" w:hAnsiTheme="minorBidi" w:hint="cs"/>
+                <w:rtl/>
+              </w:rPr>
+              <w:t>רשיון</w:t>
+            </w:r>
+            <w:proofErr w:type="spellEnd"/>
+            <w:r>
+              <w:rPr>
+                <w:rFonts w:asciiTheme="minorBidi" w:hAnsiTheme="minorBidi" w:hint="cs"/>
+                <w:rtl/>
+              </w:rPr>
+              <w:t xml:space="preserve"> </w:t>
             </w:r>
             <w:r>
               <w:rPr>
@@ -8659,8 +9017,17 @@
                 <w:rFonts w:asciiTheme="minorBidi" w:hAnsiTheme="minorBidi" w:hint="cs"/>
                 <w:rtl/>
               </w:rPr>
-              <w:t>לחטא מקלדת, עכבר, כסא</w:t>
+              <w:t xml:space="preserve">לחטא מקלדת, עכבר, </w:t>
             </w:r>
+            <w:proofErr w:type="spellStart"/>
+            <w:r>
+              <w:rPr>
+                <w:rFonts w:asciiTheme="minorBidi" w:hAnsiTheme="minorBidi" w:hint="cs"/>
+                <w:rtl/>
+              </w:rPr>
+              <w:t>כסא</w:t>
+            </w:r>
+            <w:proofErr w:type="spellEnd"/>
           </w:p>
         </w:tc>
         <w:tc>
@@ -9234,7 +9601,23 @@
                 <w:rFonts w:asciiTheme="minorBidi" w:hAnsiTheme="minorBidi" w:hint="cs"/>
                 <w:rtl/>
               </w:rPr>
-              <w:t>שולחן וכסא במיקום נכון כך שעיניי הנבדק במרחק 60 ס"מ מהמסך.</w:t>
+              <w:t xml:space="preserve">שולחן </w:t>
+            </w:r>
+            <w:proofErr w:type="spellStart"/>
+            <w:r>
+              <w:rPr>
+                <w:rFonts w:asciiTheme="minorBidi" w:hAnsiTheme="minorBidi" w:hint="cs"/>
+                <w:rtl/>
+              </w:rPr>
+              <w:t>וכסא</w:t>
+            </w:r>
+            <w:proofErr w:type="spellEnd"/>
+            <w:r>
+              <w:rPr>
+                <w:rFonts w:asciiTheme="minorBidi" w:hAnsiTheme="minorBidi" w:hint="cs"/>
+                <w:rtl/>
+              </w:rPr>
+              <w:t xml:space="preserve"> במיקום נכון כך שעיניי הנבדק במרחק 60 ס"מ מהמסך.</w:t>
             </w:r>
           </w:p>
         </w:tc>
@@ -10444,7 +10827,23 @@
                 <w:rFonts w:cstheme="minorHAnsi" w:hint="cs"/>
                 <w:rtl/>
               </w:rPr>
-              <w:t xml:space="preserve">קצב רענון </w:t>
+              <w:t xml:space="preserve">קצב </w:t>
+            </w:r>
+            <w:proofErr w:type="spellStart"/>
+            <w:r>
+              <w:rPr>
+                <w:rFonts w:cstheme="minorHAnsi" w:hint="cs"/>
+                <w:rtl/>
+              </w:rPr>
+              <w:t>רענון</w:t>
+            </w:r>
+            <w:proofErr w:type="spellEnd"/>
+            <w:r>
+              <w:rPr>
+                <w:rFonts w:cstheme="minorHAnsi" w:hint="cs"/>
+                <w:rtl/>
+              </w:rPr>
+              <w:t xml:space="preserve"> </w:t>
             </w:r>
             <w:r>
               <w:rPr>
@@ -10484,12 +10883,14 @@
               </w:rPr>
               <w:t xml:space="preserve"> ב-</w:t>
             </w:r>
+            <w:proofErr w:type="spellStart"/>
             <w:r>
               <w:rPr>
                 <w:rFonts w:cstheme="minorHAnsi"/>
               </w:rPr>
               <w:t>PyPixx</w:t>
             </w:r>
+            <w:proofErr w:type="spellEnd"/>
             <w:r>
               <w:rPr>
                 <w:rFonts w:cstheme="minorHAnsi" w:hint="cs"/>
@@ -11521,7 +11922,23 @@
                 <w:rFonts w:asciiTheme="minorBidi" w:hAnsiTheme="minorBidi" w:cs="Arial"/>
                 <w:rtl/>
               </w:rPr>
-              <w:t>לעשות קליברציה.</w:t>
+              <w:t xml:space="preserve">לעשות </w:t>
+            </w:r>
+            <w:proofErr w:type="spellStart"/>
+            <w:r>
+              <w:rPr>
+                <w:rFonts w:asciiTheme="minorBidi" w:hAnsiTheme="minorBidi" w:cs="Arial"/>
+                <w:rtl/>
+              </w:rPr>
+              <w:t>קליברציה</w:t>
+            </w:r>
+            <w:proofErr w:type="spellEnd"/>
+            <w:r>
+              <w:rPr>
+                <w:rFonts w:asciiTheme="minorBidi" w:hAnsiTheme="minorBidi" w:cs="Arial"/>
+                <w:rtl/>
+              </w:rPr>
+              <w:t>.</w:t>
             </w:r>
           </w:p>
         </w:tc>
@@ -11905,12 +12322,14 @@
               </w:rPr>
               <w:t xml:space="preserve">לשים את </w:t>
             </w:r>
+            <w:proofErr w:type="spellStart"/>
             <w:r>
               <w:rPr>
                 <w:rFonts w:asciiTheme="minorBidi" w:hAnsiTheme="minorBidi"/>
               </w:rPr>
               <w:t>Matlab</w:t>
             </w:r>
+            <w:proofErr w:type="spellEnd"/>
             <w:r>
               <w:rPr>
                 <w:rFonts w:asciiTheme="minorBidi" w:hAnsiTheme="minorBidi" w:cs="Arial"/>
@@ -17341,9 +17760,9 @@
       </w:pPr>
     </w:p>
     <w:sectPr>
-      <w:headerReference w:type="default" r:id="rId8"/>
-      <w:footerReference w:type="even" r:id="rId9"/>
-      <w:footerReference w:type="default" r:id="rId10"/>
+      <w:headerReference w:type="default" r:id="rId9"/>
+      <w:footerReference w:type="even" r:id="rId10"/>
+      <w:footerReference w:type="default" r:id="rId11"/>
       <w:pgSz w:w="12240" w:h="15840"/>
       <w:pgMar w:top="1440" w:right="1467" w:bottom="1440" w:left="1418" w:header="708" w:footer="708" w:gutter="0"/>
       <w:cols w:space="708"/>

</xml_diff>

<commit_message>
Added origin normalization | Added example presentation for subs
</commit_message>
<xml_diff>
--- a/experiment/running_protocols/SOP - Mudrik lab.docx
+++ b/experiment/running_protocols/SOP - Mudrik lab.docx
@@ -233,7 +233,14 @@
           <w:rFonts w:cs="Calibri"/>
           <w:rtl/>
         </w:rPr>
-        <w:t>4. ראייה תקינה או מתוקנת. *לא ניתן לעשות את הניסוי עם עדשות מגע. במידת הצורך יש לבוא עם משקפיים.</w:t>
+        <w:t>4. ראייה תקינה או מתוקנת</w:t>
+      </w:r>
+      <w:r>
+        <w:rPr>
+          <w:rFonts w:cs="Calibri" w:hint="cs"/>
+          <w:rtl/>
+        </w:rPr>
+        <w:t xml:space="preserve"> (עדשות בלבד, לא משקפיים).</w:t>
       </w:r>
     </w:p>
     <w:p>
@@ -2681,7 +2688,14 @@
           <w:rFonts w:cs="Calibri"/>
           <w:rtl/>
         </w:rPr>
-        <w:t>4. ראייה תקינה או מתוקנת. *לא ניתן לעשות את הניסוי עם עדשות מגע. במידת הצורך יש לבוא עם משקפיים.</w:t>
+        <w:t>4. ראייה תקינה או מתוקנת</w:t>
+      </w:r>
+      <w:r>
+        <w:rPr>
+          <w:rFonts w:cs="Calibri" w:hint="cs"/>
+          <w:rtl/>
+        </w:rPr>
+        <w:t xml:space="preserve"> (עדשות בלבד, לא משקפיים).</w:t>
       </w:r>
     </w:p>
     <w:p>
@@ -3413,15 +3427,35 @@
         <w:bidi/>
         <w:rPr>
           <w:rFonts w:cstheme="minorHAnsi"/>
-          <w:rtl/>
-        </w:rPr>
-      </w:pPr>
-      <w:r>
-        <w:rPr>
-          <w:rFonts w:cstheme="minorHAnsi" w:hint="cs"/>
-          <w:rtl/>
-        </w:rPr>
-        <w:t>אני אסביר לכם את ההוראות בעל פה כעת ולאחר מכן הן יופיעו שוב על המסך. לאחר מכן תעשו מספר חזרות תרגול לפני תחילת הניסוי עצמו.</w:t>
+          <w:u w:val="single"/>
+          <w:rtl/>
+        </w:rPr>
+      </w:pPr>
+      <w:r>
+        <w:rPr>
+          <w:rFonts w:cstheme="minorHAnsi" w:hint="cs"/>
+          <w:rtl/>
+        </w:rPr>
+        <w:t xml:space="preserve">&lt;יש לפתוח את </w:t>
+      </w:r>
+      <w:r>
+        <w:rPr>
+          <w:rFonts w:cstheme="minorHAnsi"/>
+        </w:rPr>
+        <w:t>example for subjects</w:t>
+      </w:r>
+      <w:r>
+        <w:rPr>
+          <w:rFonts w:cstheme="minorHAnsi"/>
+        </w:rPr>
+        <w:t>.pptx</w:t>
+      </w:r>
+      <w:r>
+        <w:rPr>
+          <w:rFonts w:cstheme="minorHAnsi" w:hint="cs"/>
+          <w:rtl/>
+        </w:rPr>
+        <w:t xml:space="preserve"> ולהשתמש בה כדי להדגים לנבדק תוך כדי ההסבר&gt;</w:t>
       </w:r>
     </w:p>
     <w:p>
@@ -3438,21 +3472,7 @@
           <w:rFonts w:cstheme="minorHAnsi" w:hint="cs"/>
           <w:rtl/>
         </w:rPr>
-        <w:t xml:space="preserve">אנו נצמיד </w:t>
-      </w:r>
-      <w:r>
-        <w:rPr>
-          <w:rFonts w:cstheme="minorHAnsi" w:hint="cs"/>
-          <w:rtl/>
-        </w:rPr>
-        <w:t xml:space="preserve">לכם </w:t>
-      </w:r>
-      <w:r>
-        <w:rPr>
-          <w:rFonts w:cstheme="minorHAnsi" w:hint="cs"/>
-          <w:rtl/>
-        </w:rPr>
-        <w:t>לאצבע סממן אשר מאפשר לעקוב אחרי מיקומה במרחב.</w:t>
+        <w:t>אני אסביר לכם את ההוראות בעל פה כעת ולאחר מכן הן יופיעו שוב על המסך. לאחר מכן תעשו מספר חזרות תרגול לפני תחילת הניסוי עצמו.</w:t>
       </w:r>
     </w:p>
     <w:p>
@@ -3461,36 +3481,28 @@
         <w:bidi/>
         <w:rPr>
           <w:rFonts w:cstheme="minorHAnsi"/>
-          <w:rtl/>
-        </w:rPr>
-      </w:pPr>
-      <w:r>
-        <w:rPr>
-          <w:rFonts w:cstheme="minorHAnsi" w:hint="cs"/>
-          <w:rtl/>
-        </w:rPr>
-        <w:t xml:space="preserve">בניסוי </w:t>
-      </w:r>
-      <w:r>
-        <w:rPr>
-          <w:rFonts w:cstheme="minorHAnsi" w:hint="cs"/>
-          <w:rtl/>
-        </w:rPr>
-        <w:t xml:space="preserve">יוצגו גירויים במרכז המסך לפי הסדר הבא: תחילה יוצג צלב פיקסציה, </w:t>
-      </w:r>
-      <w:r>
-        <w:rPr>
-          <w:rFonts w:cstheme="minorHAnsi" w:hint="cs"/>
-          <w:rtl/>
-        </w:rPr>
-        <w:t xml:space="preserve">תשתדלו </w:t>
-      </w:r>
-      <w:r>
-        <w:rPr>
-          <w:rFonts w:cstheme="minorHAnsi" w:hint="cs"/>
-          <w:rtl/>
-        </w:rPr>
-        <w:t>לשמור את המבט ממוקד לנקודה זו לאורך הניסוי.</w:t>
+        </w:rPr>
+      </w:pPr>
+      <w:r>
+        <w:rPr>
+          <w:rFonts w:cstheme="minorHAnsi" w:hint="cs"/>
+          <w:rtl/>
+        </w:rPr>
+        <w:t xml:space="preserve">אנו נצמיד </w:t>
+      </w:r>
+      <w:r>
+        <w:rPr>
+          <w:rFonts w:cstheme="minorHAnsi" w:hint="cs"/>
+          <w:rtl/>
+        </w:rPr>
+        <w:t xml:space="preserve">לכם </w:t>
+      </w:r>
+      <w:r>
+        <w:rPr>
+          <w:rFonts w:cstheme="minorHAnsi" w:hint="cs"/>
+          <w:rtl/>
+        </w:rPr>
+        <w:t>לאצבע סממן אשר מאפשר לעקוב אחרי מיקומה במרחב.</w:t>
       </w:r>
     </w:p>
     <w:p>
@@ -3507,56 +3519,7 @@
           <w:rFonts w:cstheme="minorHAnsi" w:hint="cs"/>
           <w:rtl/>
         </w:rPr>
-        <w:t xml:space="preserve">לאחר מכן </w:t>
-      </w:r>
-      <w:r>
-        <w:rPr>
-          <w:rFonts w:cstheme="minorHAnsi" w:hint="cs"/>
-          <w:rtl/>
-        </w:rPr>
-        <w:t>יוצג</w:t>
-      </w:r>
-      <w:r>
-        <w:rPr>
-          <w:rFonts w:cstheme="minorHAnsi" w:hint="cs"/>
-          <w:rtl/>
-        </w:rPr>
-        <w:t xml:space="preserve"> אוסף צורות</w:t>
-      </w:r>
-      <w:r>
-        <w:rPr>
-          <w:rFonts w:cstheme="minorHAnsi" w:hint="cs"/>
-          <w:rtl/>
-        </w:rPr>
-        <w:t xml:space="preserve">, </w:t>
-      </w:r>
-      <w:r>
-        <w:rPr>
-          <w:rFonts w:cstheme="minorHAnsi" w:hint="cs"/>
-          <w:rtl/>
-        </w:rPr>
-        <w:t xml:space="preserve">ואז </w:t>
-      </w:r>
-      <w:r>
-        <w:rPr>
-          <w:rFonts w:cstheme="minorHAnsi" w:hint="cs"/>
-          <w:rtl/>
-        </w:rPr>
-        <w:t xml:space="preserve">אוסף </w:t>
-      </w:r>
-      <w:r>
-        <w:rPr>
-          <w:rFonts w:cstheme="minorHAnsi" w:hint="cs"/>
-          <w:rtl/>
-        </w:rPr>
-        <w:t>נוסף לזמן קצר מאוד ואחריו מילה ראשונה</w:t>
-      </w:r>
-      <w:r>
-        <w:rPr>
-          <w:rFonts w:cstheme="minorHAnsi" w:hint="cs"/>
-          <w:rtl/>
-        </w:rPr>
-        <w:t>, גם היא לזמן קצר מאוד. אחריה יוצג אוסף צורות נוסף לזמן קצר מאוד ואז מילה שניה לזמן ארוך יותר.</w:t>
+        <w:t>את האצבע תניחו בנקודת ההתחלה המסומנת עם וולקרו לבן ונקודה אדומה.</w:t>
       </w:r>
     </w:p>
     <w:p>
@@ -3573,14 +3536,188 @@
           <w:rFonts w:cstheme="minorHAnsi" w:hint="cs"/>
           <w:rtl/>
         </w:rPr>
-        <w:t xml:space="preserve">אתם תתבקשו </w:t>
-      </w:r>
-      <w:r>
-        <w:rPr>
-          <w:rFonts w:cstheme="minorHAnsi" w:hint="cs"/>
-          <w:rtl/>
-        </w:rPr>
-        <w:t xml:space="preserve">לסווג את </w:t>
+        <w:t xml:space="preserve">תחילה יוצג צלב פיקסציה, </w:t>
+      </w:r>
+      <w:r>
+        <w:rPr>
+          <w:rFonts w:cstheme="minorHAnsi" w:hint="cs"/>
+          <w:rtl/>
+        </w:rPr>
+        <w:t xml:space="preserve">תשתדלו </w:t>
+      </w:r>
+      <w:r>
+        <w:rPr>
+          <w:rFonts w:cstheme="minorHAnsi" w:hint="cs"/>
+          <w:rtl/>
+        </w:rPr>
+        <w:t>לשמור את המבט ממוקד לנקודה זו לאורך הניסוי.</w:t>
+      </w:r>
+    </w:p>
+    <w:p>
+      <w:pPr>
+        <w:pStyle w:val="ListParagraph"/>
+        <w:bidi/>
+        <w:rPr>
+          <w:rFonts w:cstheme="minorHAnsi"/>
+          <w:rtl/>
+        </w:rPr>
+      </w:pPr>
+      <w:r>
+        <w:rPr>
+          <w:rFonts w:cstheme="minorHAnsi"/>
+          <w:rtl/>
+        </w:rPr>
+        <w:t>אחריו יוצגו לכם שתי מילים אחת אחרי השניה, כאשר הראשונה מביניהן תוצג לזמן קצר מאוד ותהיה ממוסכת בין גירויים ויזואליים.</w:t>
+      </w:r>
+    </w:p>
+    <w:p>
+      <w:pPr>
+        <w:pStyle w:val="ListParagraph"/>
+        <w:bidi/>
+        <w:rPr>
+          <w:rFonts w:cstheme="minorHAnsi"/>
+          <w:rtl/>
+        </w:rPr>
+      </w:pPr>
+      <w:r>
+        <w:rPr>
+          <w:rFonts w:cstheme="minorHAnsi"/>
+          <w:rtl/>
+        </w:rPr>
+        <w:t xml:space="preserve">לאחר מכן תתבקשו לקבוע </w:t>
+      </w:r>
+      <w:r>
+        <w:rPr>
+          <w:rFonts w:cstheme="minorHAnsi"/>
+          <w:b/>
+          <w:bCs/>
+          <w:rtl/>
+        </w:rPr>
+        <w:t>מהר ככל האפשר</w:t>
+      </w:r>
+      <w:r>
+        <w:rPr>
+          <w:rFonts w:cstheme="minorHAnsi"/>
+          <w:rtl/>
+        </w:rPr>
+        <w:t xml:space="preserve"> האם המילה שהוצגה </w:t>
+      </w:r>
+      <w:r>
+        <w:rPr>
+          <w:rFonts w:cstheme="minorHAnsi"/>
+          <w:b/>
+          <w:bCs/>
+          <w:rtl/>
+        </w:rPr>
+        <w:t>שניה</w:t>
+      </w:r>
+      <w:r>
+        <w:rPr>
+          <w:rFonts w:cstheme="minorHAnsi"/>
+          <w:rtl/>
+        </w:rPr>
+        <w:t xml:space="preserve"> ייצגה דבר טבעי (למשל: שמש, עלה) או מלאכותי (למשל: לפטופ, תיק)</w:t>
+      </w:r>
+      <w:r>
+        <w:rPr>
+          <w:rFonts w:cstheme="minorHAnsi"/>
+        </w:rPr>
+        <w:t>.</w:t>
+      </w:r>
+      <w:r>
+        <w:rPr>
+          <w:rFonts w:cstheme="minorHAnsi" w:hint="cs"/>
+          <w:rtl/>
+        </w:rPr>
+        <w:t xml:space="preserve"> </w:t>
+      </w:r>
+      <w:r>
+        <w:rPr>
+          <w:rFonts w:cstheme="minorHAnsi" w:hint="cs"/>
+          <w:rtl/>
+        </w:rPr>
+        <w:t>תצטרכו לגעת בקטגוריה המתאימה על המסך.</w:t>
+      </w:r>
+    </w:p>
+    <w:p>
+      <w:pPr>
+        <w:pStyle w:val="ListParagraph"/>
+        <w:bidi/>
+        <w:rPr>
+          <w:rFonts w:cstheme="minorHAnsi"/>
+          <w:rtl/>
+        </w:rPr>
+      </w:pPr>
+      <w:r>
+        <w:rPr>
+          <w:rFonts w:cstheme="minorHAnsi" w:hint="cs"/>
+          <w:rtl/>
+        </w:rPr>
+        <w:t>המקום של הקטגוריות לא בהכרח תואם לדוגמה שבמצגת אך בניסוי הוא נשאר קבוע לכל אורכו.</w:t>
+      </w:r>
+    </w:p>
+    <w:p>
+      <w:pPr>
+        <w:pStyle w:val="ListParagraph"/>
+        <w:bidi/>
+        <w:rPr>
+          <w:rFonts w:cstheme="minorHAnsi"/>
+          <w:rtl/>
+        </w:rPr>
+      </w:pPr>
+      <w:r>
+        <w:rPr>
+          <w:rFonts w:cstheme="minorHAnsi"/>
+          <w:rtl/>
+        </w:rPr>
+        <w:t xml:space="preserve">אחר כך תנסו לזהות את המילה הממוסכת (זאת שהוצגה </w:t>
+      </w:r>
+      <w:r>
+        <w:rPr>
+          <w:rFonts w:cstheme="minorHAnsi"/>
+          <w:b/>
+          <w:bCs/>
+          <w:rtl/>
+        </w:rPr>
+        <w:t>ראשונה</w:t>
+      </w:r>
+      <w:r>
+        <w:rPr>
+          <w:rFonts w:cstheme="minorHAnsi"/>
+          <w:rtl/>
+        </w:rPr>
+        <w:t>), מבין 2 מילים שיוצגו יחדיו.</w:t>
+      </w:r>
+    </w:p>
+    <w:p>
+      <w:pPr>
+        <w:pStyle w:val="ListParagraph"/>
+        <w:bidi/>
+        <w:rPr>
+          <w:rFonts w:cstheme="minorHAnsi"/>
+          <w:rtl/>
+        </w:rPr>
+      </w:pPr>
+      <w:r>
+        <w:rPr>
+          <w:rFonts w:cstheme="minorHAnsi" w:hint="cs"/>
+          <w:rtl/>
+        </w:rPr>
+        <w:t>שימו לב</w:t>
+      </w:r>
+      <w:r>
+        <w:rPr>
+          <w:rFonts w:cstheme="minorHAnsi" w:hint="cs"/>
+          <w:rtl/>
+        </w:rPr>
+        <w:t xml:space="preserve"> כי </w:t>
+      </w:r>
+      <w:r>
+        <w:rPr>
+          <w:rFonts w:cstheme="minorHAnsi" w:hint="cs"/>
+          <w:rtl/>
+        </w:rPr>
+        <w:t xml:space="preserve">בפועל (בניגוד למצגת דוגמה) </w:t>
       </w:r>
       <w:r>
         <w:rPr>
@@ -3588,6 +3725,20 @@
           <w:rtl/>
         </w:rPr>
         <w:t xml:space="preserve">המילה </w:t>
+      </w:r>
+      <w:r>
+        <w:rPr>
+          <w:rFonts w:cstheme="minorHAnsi" w:hint="cs"/>
+          <w:rtl/>
+        </w:rPr>
+        <w:t xml:space="preserve">תוצג </w:t>
+      </w:r>
+      <w:r>
+        <w:rPr>
+          <w:rFonts w:cstheme="minorHAnsi" w:hint="cs"/>
+          <w:rtl/>
+        </w:rPr>
+        <w:t xml:space="preserve">לזמן </w:t>
       </w:r>
       <w:r>
         <w:rPr>
@@ -3597,134 +3748,6 @@
           <w:u w:val="single"/>
           <w:rtl/>
         </w:rPr>
-        <w:t xml:space="preserve">השנייה </w:t>
-      </w:r>
-      <w:r>
-        <w:rPr>
-          <w:rFonts w:cstheme="minorHAnsi" w:hint="cs"/>
-          <w:rtl/>
-        </w:rPr>
-        <w:t>כמתארת דבר טבעי / מלאכותי</w:t>
-      </w:r>
-      <w:r>
-        <w:rPr>
-          <w:rFonts w:cstheme="minorHAnsi" w:hint="cs"/>
-          <w:rtl/>
-        </w:rPr>
-        <w:t>, למשל עלה או שמש, לעומת לפטופ או תיק.</w:t>
-      </w:r>
-      <w:r>
-        <w:rPr>
-          <w:rFonts w:cstheme="minorHAnsi" w:hint="cs"/>
-          <w:rtl/>
-        </w:rPr>
-        <w:t xml:space="preserve"> תצטרכו לגעת בקטגוריה המתאימה על המסך.</w:t>
-      </w:r>
-    </w:p>
-    <w:p>
-      <w:pPr>
-        <w:pStyle w:val="ListParagraph"/>
-        <w:bidi/>
-        <w:rPr>
-          <w:rFonts w:cstheme="minorHAnsi"/>
-          <w:rtl/>
-        </w:rPr>
-      </w:pPr>
-      <w:r>
-        <w:rPr>
-          <w:rFonts w:cstheme="minorHAnsi" w:hint="cs"/>
-          <w:rtl/>
-        </w:rPr>
-        <w:t xml:space="preserve">לאחר מכן </w:t>
-      </w:r>
-      <w:r>
-        <w:rPr>
-          <w:rFonts w:cstheme="minorHAnsi" w:hint="cs"/>
-          <w:rtl/>
-        </w:rPr>
-        <w:t>תנסו</w:t>
-      </w:r>
-      <w:r>
-        <w:rPr>
-          <w:rFonts w:cstheme="minorHAnsi" w:hint="cs"/>
-          <w:rtl/>
-        </w:rPr>
-        <w:t xml:space="preserve"> לזהות את המילה </w:t>
-      </w:r>
-      <w:r>
-        <w:rPr>
-          <w:rFonts w:cstheme="minorHAnsi" w:hint="cs"/>
-          <w:b/>
-          <w:bCs/>
-          <w:u w:val="single"/>
-          <w:rtl/>
-        </w:rPr>
-        <w:t>הראשונה</w:t>
-      </w:r>
-      <w:r>
-        <w:rPr>
-          <w:rFonts w:cstheme="minorHAnsi" w:hint="cs"/>
-          <w:rtl/>
-        </w:rPr>
-        <w:t xml:space="preserve"> שהוצגה מבין 2 מילים שיוצגו </w:t>
-      </w:r>
-      <w:r>
-        <w:rPr>
-          <w:rFonts w:cstheme="minorHAnsi" w:hint="cs"/>
-          <w:rtl/>
-        </w:rPr>
-        <w:t>יחדיו על המסך</w:t>
-      </w:r>
-      <w:r>
-        <w:rPr>
-          <w:rFonts w:cstheme="minorHAnsi" w:hint="cs"/>
-          <w:rtl/>
-        </w:rPr>
-        <w:t>, תצטרכו לגעת במילה המתאימה על המסך</w:t>
-      </w:r>
-      <w:r>
-        <w:rPr>
-          <w:rFonts w:cstheme="minorHAnsi" w:hint="cs"/>
-          <w:rtl/>
-        </w:rPr>
-        <w:t>.</w:t>
-      </w:r>
-      <w:r>
-        <w:rPr>
-          <w:rFonts w:cstheme="minorHAnsi" w:hint="cs"/>
-          <w:rtl/>
-        </w:rPr>
-        <w:t xml:space="preserve"> </w:t>
-      </w:r>
-      <w:r>
-        <w:rPr>
-          <w:rFonts w:cstheme="minorHAnsi" w:hint="cs"/>
-          <w:rtl/>
-        </w:rPr>
-        <w:t>שימו לב</w:t>
-      </w:r>
-      <w:r>
-        <w:rPr>
-          <w:rFonts w:cstheme="minorHAnsi" w:hint="cs"/>
-          <w:rtl/>
-        </w:rPr>
-        <w:t xml:space="preserve"> כי </w:t>
-      </w:r>
-      <w:r>
-        <w:rPr>
-          <w:rFonts w:cstheme="minorHAnsi" w:hint="cs"/>
-          <w:rtl/>
-        </w:rPr>
-        <w:t xml:space="preserve">המילה מוצגת לזמן </w:t>
-      </w:r>
-      <w:r>
-        <w:rPr>
-          <w:rFonts w:cstheme="minorHAnsi" w:hint="cs"/>
-          <w:b/>
-          <w:bCs/>
-          <w:u w:val="single"/>
-          <w:rtl/>
-        </w:rPr>
         <w:t>קצר מאוד</w:t>
       </w:r>
       <w:r>
@@ -3733,6 +3756,13 @@
           <w:rtl/>
         </w:rPr>
         <w:t xml:space="preserve"> ולכן </w:t>
+      </w:r>
+      <w:r>
+        <w:rPr>
+          <w:rFonts w:cstheme="minorHAnsi" w:hint="cs"/>
+          <w:rtl/>
+        </w:rPr>
+        <w:t xml:space="preserve">יהיה </w:t>
       </w:r>
       <w:r>
         <w:rPr>
@@ -4297,6 +4327,7 @@
           <w:rFonts w:cstheme="minorHAnsi" w:hint="cs"/>
           <w:rtl/>
         </w:rPr>
+        <w:lastRenderedPageBreak/>
         <w:t xml:space="preserve">אם </w:t>
       </w:r>
       <w:r>
@@ -4356,7 +4387,6 @@
           <w:rFonts w:cstheme="minorHAnsi" w:hint="cs"/>
           <w:rtl/>
         </w:rPr>
-        <w:lastRenderedPageBreak/>
         <w:t xml:space="preserve">לסיכום: תחילה </w:t>
       </w:r>
       <w:r>
@@ -4379,30 +4409,6 @@
           <w:rtl/>
         </w:rPr>
         <w:t>הראשונה</w:t>
-      </w:r>
-      <w:r>
-        <w:rPr>
-          <w:rFonts w:cstheme="minorHAnsi" w:hint="cs"/>
-          <w:rtl/>
-        </w:rPr>
-        <w:t>.</w:t>
-      </w:r>
-    </w:p>
-    <w:p>
-      <w:pPr>
-        <w:pStyle w:val="ListParagraph"/>
-        <w:bidi/>
-        <w:rPr>
-          <w:rFonts w:cstheme="minorHAnsi"/>
-          <w:rtl/>
-        </w:rPr>
-      </w:pPr>
-      <w:r>
-        <w:rPr>
-          <w:rFonts w:cstheme="minorHAnsi" w:hint="cs"/>
-          <w:rtl/>
-        </w:rPr>
-        <w:t>עבור השאלות בהן את/ה נדרש/ת לגעת במסך, תשתדל/י להגיב באופן המהיר והמדויק ביותר שאת/ה יכול/ה</w:t>
       </w:r>
       <w:r>
         <w:rPr>

</xml_diff>

<commit_message>
Add screen alignment func
</commit_message>
<xml_diff>
--- a/experiment/running_protocols/SOP - Mudrik lab.docx
+++ b/experiment/running_protocols/SOP - Mudrik lab.docx
@@ -1,6 +1,6 @@
 
 <file path=word/document.xml><?xml version="1.0" encoding="utf-8"?>
-<w:document xmlns:wpc="http://schemas.microsoft.com/office/word/2010/wordprocessingCanvas" xmlns:cx="http://schemas.microsoft.com/office/drawing/2014/chartex" xmlns:cx1="http://schemas.microsoft.com/office/drawing/2015/9/8/chartex" xmlns:cx2="http://schemas.microsoft.com/office/drawing/2015/10/21/chartex" xmlns:cx3="http://schemas.microsoft.com/office/drawing/2016/5/9/chartex" xmlns:cx4="http://schemas.microsoft.com/office/drawing/2016/5/10/chartex" xmlns:cx5="http://schemas.microsoft.com/office/drawing/2016/5/11/chartex" xmlns:cx6="http://schemas.microsoft.com/office/drawing/2016/5/12/chartex" xmlns:cx7="http://schemas.microsoft.com/office/drawing/2016/5/13/chartex" xmlns:cx8="http://schemas.microsoft.com/office/drawing/2016/5/14/chartex" xmlns:mc="http://schemas.openxmlformats.org/markup-compatibility/2006" xmlns:aink="http://schemas.microsoft.com/office/drawing/2016/ink" xmlns:am3d="http://schemas.microsoft.com/office/drawing/2017/model3d" xmlns:o="urn:schemas-microsoft-com:office:office" xmlns:r="http://schemas.openxmlformats.org/officeDocument/2006/relationships" xmlns:m="http://schemas.openxmlformats.org/officeDocument/2006/math" xmlns:v="urn:schemas-microsoft-com:vml" xmlns:wp14="http://schemas.microsoft.com/office/word/2010/wordprocessingDrawing" xmlns:wp="http://schemas.openxmlformats.org/drawingml/2006/wordprocessingDrawing" xmlns:w10="urn:schemas-microsoft-com:office:word" xmlns:w="http://schemas.openxmlformats.org/wordprocessingml/2006/main" xmlns:w14="http://schemas.microsoft.com/office/word/2010/wordml" xmlns:w15="http://schemas.microsoft.com/office/word/2012/wordml" xmlns:w16cex="http://schemas.microsoft.com/office/word/2018/wordml/cex" xmlns:w16cid="http://schemas.microsoft.com/office/word/2016/wordml/cid" xmlns:w16="http://schemas.microsoft.com/office/word/2018/wordml" xmlns:w16se="http://schemas.microsoft.com/office/word/2015/wordml/symex" xmlns:wpg="http://schemas.microsoft.com/office/word/2010/wordprocessingGroup" xmlns:wpi="http://schemas.microsoft.com/office/word/2010/wordprocessingInk" xmlns:wne="http://schemas.microsoft.com/office/word/2006/wordml" xmlns:wps="http://schemas.microsoft.com/office/word/2010/wordprocessingShape" mc:Ignorable="w14 w15 w16se w16cid w16 w16cex wp14">
+<w:document xmlns:wpc="http://schemas.microsoft.com/office/word/2010/wordprocessingCanvas" xmlns:cx="http://schemas.microsoft.com/office/drawing/2014/chartex" xmlns:cx1="http://schemas.microsoft.com/office/drawing/2015/9/8/chartex" xmlns:cx2="http://schemas.microsoft.com/office/drawing/2015/10/21/chartex" xmlns:cx3="http://schemas.microsoft.com/office/drawing/2016/5/9/chartex" xmlns:cx4="http://schemas.microsoft.com/office/drawing/2016/5/10/chartex" xmlns:cx5="http://schemas.microsoft.com/office/drawing/2016/5/11/chartex" xmlns:cx6="http://schemas.microsoft.com/office/drawing/2016/5/12/chartex" xmlns:cx7="http://schemas.microsoft.com/office/drawing/2016/5/13/chartex" xmlns:cx8="http://schemas.microsoft.com/office/drawing/2016/5/14/chartex" xmlns:mc="http://schemas.openxmlformats.org/markup-compatibility/2006" xmlns:aink="http://schemas.microsoft.com/office/drawing/2016/ink" xmlns:am3d="http://schemas.microsoft.com/office/drawing/2017/model3d" xmlns:o="urn:schemas-microsoft-com:office:office" xmlns:r="http://schemas.openxmlformats.org/officeDocument/2006/relationships" xmlns:m="http://schemas.openxmlformats.org/officeDocument/2006/math" xmlns:v="urn:schemas-microsoft-com:vml" xmlns:wp14="http://schemas.microsoft.com/office/word/2010/wordprocessingDrawing" xmlns:wp="http://schemas.openxmlformats.org/drawingml/2006/wordprocessingDrawing" xmlns:w10="urn:schemas-microsoft-com:office:word" xmlns:w="http://schemas.openxmlformats.org/wordprocessingml/2006/main" xmlns:w14="http://schemas.microsoft.com/office/word/2010/wordml" xmlns:w15="http://schemas.microsoft.com/office/word/2012/wordml" xmlns:w16cex="http://schemas.microsoft.com/office/word/2018/wordml/cex" xmlns:w16cid="http://schemas.microsoft.com/office/word/2016/wordml/cid" xmlns:w16="http://schemas.microsoft.com/office/word/2018/wordml" xmlns:w16sdtdh="http://schemas.microsoft.com/office/word/2020/wordml/sdtdatahash" xmlns:w16se="http://schemas.microsoft.com/office/word/2015/wordml/symex" xmlns:wpg="http://schemas.microsoft.com/office/word/2010/wordprocessingGroup" xmlns:wpi="http://schemas.microsoft.com/office/word/2010/wordprocessingInk" xmlns:wne="http://schemas.microsoft.com/office/word/2006/wordml" xmlns:wps="http://schemas.microsoft.com/office/word/2010/wordprocessingShape" mc:Ignorable="w14 w15 w16se w16cid w16 w16cex w16sdtdh wp14">
   <w:body>
     <w:p>
       <w:pPr>
@@ -429,19 +429,11 @@
         </w:rPr>
         <w:t xml:space="preserve">הניסוי מורץ על </w:t>
       </w:r>
-      <w:proofErr w:type="spellStart"/>
-      <w:r>
-        <w:rPr>
-          <w:rFonts w:cstheme="minorHAnsi"/>
-        </w:rPr>
-        <w:t>Matlab</w:t>
-      </w:r>
-      <w:proofErr w:type="spellEnd"/>
-      <w:r>
-        <w:rPr>
-          <w:rFonts w:cstheme="minorHAnsi"/>
-        </w:rPr>
-        <w:t xml:space="preserve"> </w:t>
+      <w:r>
+        <w:rPr>
+          <w:rFonts w:cstheme="minorHAnsi"/>
+        </w:rPr>
+        <w:t xml:space="preserve">Matlab </w:t>
       </w:r>
       <w:r>
         <w:rPr>
@@ -493,21 +485,12 @@
         </w:rPr>
         <w:t xml:space="preserve"> </w:t>
       </w:r>
-      <w:proofErr w:type="spellStart"/>
-      <w:r>
-        <w:rPr>
-          <w:rFonts w:cstheme="minorHAnsi" w:hint="cs"/>
-          <w:rtl/>
-        </w:rPr>
-        <w:t>גרסא</w:t>
-      </w:r>
-      <w:proofErr w:type="spellEnd"/>
-      <w:r>
-        <w:rPr>
-          <w:rFonts w:cstheme="minorHAnsi" w:hint="cs"/>
-          <w:rtl/>
-        </w:rPr>
-        <w:t xml:space="preserve">: </w:t>
+      <w:r>
+        <w:rPr>
+          <w:rFonts w:cstheme="minorHAnsi" w:hint="cs"/>
+          <w:rtl/>
+        </w:rPr>
+        <w:t xml:space="preserve">גרסא: </w:t>
       </w:r>
       <w:r>
         <w:rPr>
@@ -526,19 +509,11 @@
           <w:rFonts w:cstheme="minorHAnsi"/>
         </w:rPr>
       </w:pPr>
-      <w:proofErr w:type="spellStart"/>
-      <w:r>
-        <w:rPr>
-          <w:rFonts w:cstheme="minorHAnsi"/>
-        </w:rPr>
-        <w:t>VIEWPixx</w:t>
-      </w:r>
-      <w:proofErr w:type="spellEnd"/>
-      <w:r>
-        <w:rPr>
-          <w:rFonts w:cstheme="minorHAnsi"/>
-        </w:rPr>
-        <w:t xml:space="preserve"> /3D Lite LCD display and data acquisition system</w:t>
+      <w:r>
+        <w:rPr>
+          <w:rFonts w:cstheme="minorHAnsi"/>
+        </w:rPr>
+        <w:t>VIEWPixx /3D Lite LCD display and data acquisition system</w:t>
       </w:r>
     </w:p>
     <w:p>
@@ -595,14 +570,12 @@
         </w:rPr>
         <w:t xml:space="preserve"> שנוצר מהפלט של פונקציית </w:t>
       </w:r>
-      <w:proofErr w:type="spellStart"/>
       <w:r>
         <w:rPr>
           <w:rFonts w:cstheme="minorHAnsi"/>
         </w:rPr>
         <w:t>Datapixx</w:t>
       </w:r>
-      <w:proofErr w:type="spellEnd"/>
       <w:r>
         <w:rPr>
           <w:rFonts w:cstheme="minorHAnsi" w:hint="cs"/>
@@ -610,14 +583,12 @@
         </w:rPr>
         <w:t xml:space="preserve"> ב-</w:t>
       </w:r>
-      <w:proofErr w:type="spellStart"/>
       <w:r>
         <w:rPr>
           <w:rFonts w:cstheme="minorHAnsi"/>
         </w:rPr>
         <w:t>Matlab</w:t>
       </w:r>
-      <w:proofErr w:type="spellEnd"/>
       <w:r>
         <w:rPr>
           <w:rFonts w:cstheme="minorHAnsi" w:hint="cs"/>
@@ -642,19 +613,11 @@
         </w:rPr>
         <w:t xml:space="preserve">מערכת מצלמות </w:t>
       </w:r>
-      <w:proofErr w:type="spellStart"/>
-      <w:r>
-        <w:rPr>
-          <w:rFonts w:cstheme="minorHAnsi"/>
-        </w:rPr>
-        <w:t>OptiTrack</w:t>
-      </w:r>
-      <w:proofErr w:type="spellEnd"/>
-      <w:r>
-        <w:rPr>
-          <w:rFonts w:cstheme="minorHAnsi"/>
-        </w:rPr>
-        <w:t xml:space="preserve"> </w:t>
+      <w:r>
+        <w:rPr>
+          <w:rFonts w:cstheme="minorHAnsi"/>
+        </w:rPr>
+        <w:t xml:space="preserve">OptiTrack </w:t>
       </w:r>
       <w:r>
         <w:rPr>
@@ -667,23 +630,7 @@
           <w:rFonts w:cstheme="minorHAnsi" w:hint="cs"/>
           <w:rtl/>
         </w:rPr>
-        <w:t xml:space="preserve"> וסמן מחזיר אור </w:t>
-      </w:r>
-      <w:proofErr w:type="spellStart"/>
-      <w:r>
-        <w:rPr>
-          <w:rFonts w:cstheme="minorHAnsi" w:hint="cs"/>
-          <w:rtl/>
-        </w:rPr>
-        <w:t>אינפרא</w:t>
-      </w:r>
-      <w:proofErr w:type="spellEnd"/>
-      <w:r>
-        <w:rPr>
-          <w:rFonts w:cstheme="minorHAnsi" w:hint="cs"/>
-          <w:rtl/>
-        </w:rPr>
-        <w:t xml:space="preserve"> אדום הניתן להלביש על האצבע</w:t>
+        <w:t xml:space="preserve"> וסמן מחזיר אור אינפרא אדום הניתן להלביש על האצבע</w:t>
       </w:r>
     </w:p>
     <w:p>
@@ -707,21 +654,7 @@
         <w:rPr>
           <w:rFonts w:cstheme="minorHAnsi"/>
         </w:rPr>
-        <w:t xml:space="preserve">MOTIVE </w:t>
-      </w:r>
-      <w:proofErr w:type="spellStart"/>
-      <w:r>
-        <w:rPr>
-          <w:rFonts w:cstheme="minorHAnsi"/>
-        </w:rPr>
-        <w:t>ver</w:t>
-      </w:r>
-      <w:proofErr w:type="spellEnd"/>
-      <w:r>
-        <w:rPr>
-          <w:rFonts w:cstheme="minorHAnsi"/>
-        </w:rPr>
-        <w:t xml:space="preserve"> 2.2.0</w:t>
+        <w:t>MOTIVE ver 2.2.0</w:t>
       </w:r>
       <w:r>
         <w:rPr>
@@ -770,23 +703,7 @@
           <w:rFonts w:cstheme="minorHAnsi" w:hint="cs"/>
           <w:rtl/>
         </w:rPr>
-        <w:t xml:space="preserve">מיגון מסך </w:t>
-      </w:r>
-      <w:proofErr w:type="spellStart"/>
-      <w:r>
-        <w:rPr>
-          <w:rFonts w:cstheme="minorHAnsi" w:hint="cs"/>
-          <w:rtl/>
-        </w:rPr>
-        <w:t>מפרספקס</w:t>
-      </w:r>
-      <w:proofErr w:type="spellEnd"/>
-      <w:r>
-        <w:rPr>
-          <w:rFonts w:cstheme="minorHAnsi" w:hint="cs"/>
-          <w:rtl/>
-        </w:rPr>
-        <w:t xml:space="preserve"> שקוף</w:t>
+        <w:t>מיגון מסך מפרספקס שקוף</w:t>
       </w:r>
     </w:p>
     <w:p>
@@ -978,29 +895,7 @@
           <w:u w:val="single"/>
           <w:rtl/>
         </w:rPr>
-        <w:t xml:space="preserve">(ניתן לעקוב אחרי הביצוע </w:t>
-      </w:r>
-      <w:proofErr w:type="spellStart"/>
-      <w:r>
-        <w:rPr>
-          <w:rFonts w:cstheme="minorHAnsi" w:hint="cs"/>
-          <w:sz w:val="28"/>
-          <w:szCs w:val="28"/>
-          <w:u w:val="single"/>
-          <w:rtl/>
-        </w:rPr>
-        <w:t>בצ'קליסט</w:t>
-      </w:r>
-      <w:proofErr w:type="spellEnd"/>
-      <w:r>
-        <w:rPr>
-          <w:rFonts w:cstheme="minorHAnsi" w:hint="cs"/>
-          <w:sz w:val="28"/>
-          <w:szCs w:val="28"/>
-          <w:u w:val="single"/>
-          <w:rtl/>
-        </w:rPr>
-        <w:t xml:space="preserve"> </w:t>
+        <w:t xml:space="preserve">(ניתן לעקוב אחרי הביצוע בצ'קליסט </w:t>
       </w:r>
       <w:r>
         <w:rPr>
@@ -1236,15 +1131,7 @@
           <w:rFonts w:cstheme="minorHAnsi" w:hint="cs"/>
           <w:rtl/>
         </w:rPr>
-        <w:t xml:space="preserve">להכין את הטפסים הרלוונטיים: הסכמה, תשלום, מעקב נבדקים, </w:t>
-      </w:r>
-      <w:proofErr w:type="spellStart"/>
-      <w:r>
-        <w:rPr>
-          <w:rFonts w:cstheme="minorHAnsi" w:hint="cs"/>
-          <w:rtl/>
-        </w:rPr>
-        <w:t>דיבריפי</w:t>
+        <w:t>להכין את הטפסים הרלוונטיים: הסכמה, תשלום, מעקב נבדקים, דיבריפי</w:t>
       </w:r>
       <w:r>
         <w:rPr>
@@ -1260,7 +1147,6 @@
         </w:rPr>
         <w:t>ג</w:t>
       </w:r>
-      <w:proofErr w:type="spellEnd"/>
       <w:r>
         <w:rPr>
           <w:rFonts w:cstheme="minorHAnsi" w:hint="cs"/>
@@ -1296,44 +1182,19 @@
         </w:rPr>
         <w:t xml:space="preserve">: </w:t>
       </w:r>
-      <w:proofErr w:type="spellStart"/>
-      <w:r>
-        <w:rPr>
-          <w:rFonts w:cstheme="minorHAnsi" w:hint="cs"/>
-          <w:rtl/>
-        </w:rPr>
-        <w:t>כסא</w:t>
-      </w:r>
-      <w:proofErr w:type="spellEnd"/>
-      <w:r>
-        <w:rPr>
-          <w:rFonts w:cstheme="minorHAnsi" w:hint="cs"/>
-          <w:rtl/>
-        </w:rPr>
-        <w:t>, סממן לאצבע,</w:t>
-      </w:r>
-      <w:r>
-        <w:rPr>
-          <w:rFonts w:cstheme="minorHAnsi" w:hint="cs"/>
-          <w:rtl/>
-        </w:rPr>
-        <w:t xml:space="preserve"> דיסק און קי עם </w:t>
-      </w:r>
-      <w:proofErr w:type="spellStart"/>
-      <w:r>
-        <w:rPr>
-          <w:rFonts w:cstheme="minorHAnsi" w:hint="cs"/>
-          <w:rtl/>
-        </w:rPr>
-        <w:t>רשיון</w:t>
-      </w:r>
-      <w:proofErr w:type="spellEnd"/>
-      <w:r>
-        <w:rPr>
-          <w:rFonts w:cstheme="minorHAnsi" w:hint="cs"/>
-          <w:rtl/>
-        </w:rPr>
-        <w:t xml:space="preserve"> ל-</w:t>
+      <w:r>
+        <w:rPr>
+          <w:rFonts w:cstheme="minorHAnsi" w:hint="cs"/>
+          <w:rtl/>
+        </w:rPr>
+        <w:t>כסא, סממן לאצבע,</w:t>
+      </w:r>
+      <w:r>
+        <w:rPr>
+          <w:rFonts w:cstheme="minorHAnsi" w:hint="cs"/>
+          <w:rtl/>
+        </w:rPr>
+        <w:t xml:space="preserve"> דיסק און קי עם רשיון ל-</w:t>
       </w:r>
       <w:r>
         <w:rPr>
@@ -1712,14 +1573,12 @@
         </w:rPr>
         <w:t xml:space="preserve">לחבר </w:t>
       </w:r>
-      <w:proofErr w:type="spellStart"/>
       <w:r>
         <w:rPr>
           <w:rFonts w:cstheme="minorHAnsi"/>
         </w:rPr>
         <w:t>Optitrack</w:t>
       </w:r>
-      <w:proofErr w:type="spellEnd"/>
       <w:r>
         <w:rPr>
           <w:rFonts w:cstheme="minorHAnsi" w:hint="cs"/>
@@ -1779,21 +1638,7 @@
         <w:rPr>
           <w:rFonts w:cstheme="minorHAnsi"/>
         </w:rPr>
-        <w:t xml:space="preserve">Motive </w:t>
-      </w:r>
-      <w:proofErr w:type="spellStart"/>
-      <w:r>
-        <w:rPr>
-          <w:rFonts w:cstheme="minorHAnsi"/>
-        </w:rPr>
-        <w:t>ver</w:t>
-      </w:r>
-      <w:proofErr w:type="spellEnd"/>
-      <w:r>
-        <w:rPr>
-          <w:rFonts w:cstheme="minorHAnsi"/>
-        </w:rPr>
-        <w:t xml:space="preserve"> 2.2.0</w:t>
+        <w:t>Motive ver 2.2.0</w:t>
       </w:r>
     </w:p>
     <w:p>
@@ -1831,21 +1676,12 @@
         <w:t xml:space="preserve"> על פי: </w:t>
       </w:r>
       <w:hyperlink r:id="rId7" w:history="1">
-        <w:proofErr w:type="spellStart"/>
         <w:r>
           <w:rPr>
             <w:rStyle w:val="Hyperlink"/>
             <w:rFonts w:cstheme="minorHAnsi"/>
           </w:rPr>
-          <w:t>OptiTrack</w:t>
-        </w:r>
-        <w:proofErr w:type="spellEnd"/>
-        <w:r>
-          <w:rPr>
-            <w:rStyle w:val="Hyperlink"/>
-            <w:rFonts w:cstheme="minorHAnsi"/>
-          </w:rPr>
-          <w:t xml:space="preserve"> manual</w:t>
+          <w:t>OptiTrack manual</w:t>
         </w:r>
       </w:hyperlink>
     </w:p>
@@ -2043,14 +1879,12 @@
         </w:rPr>
         <w:t xml:space="preserve"> ב-</w:t>
       </w:r>
-      <w:proofErr w:type="spellStart"/>
       <w:r>
         <w:rPr>
           <w:rFonts w:cstheme="minorHAnsi"/>
         </w:rPr>
         <w:t>PyPixx</w:t>
       </w:r>
-      <w:proofErr w:type="spellEnd"/>
       <w:r>
         <w:rPr>
           <w:rFonts w:cs="Calibri"/>
@@ -2145,19 +1979,11 @@
         </w:rPr>
         <w:t xml:space="preserve">לפתוח </w:t>
       </w:r>
-      <w:proofErr w:type="spellStart"/>
-      <w:r>
-        <w:rPr>
-          <w:rFonts w:cstheme="minorHAnsi"/>
-        </w:rPr>
-        <w:t>Matlab</w:t>
-      </w:r>
-      <w:proofErr w:type="spellEnd"/>
-      <w:r>
-        <w:rPr>
-          <w:rFonts w:cstheme="minorHAnsi"/>
-        </w:rPr>
-        <w:t xml:space="preserve"> R2018B</w:t>
+      <w:r>
+        <w:rPr>
+          <w:rFonts w:cstheme="minorHAnsi"/>
+        </w:rPr>
+        <w:t>Matlab R2018B</w:t>
       </w:r>
       <w:r>
         <w:rPr>
@@ -2186,14 +2012,12 @@
         </w:rPr>
         <w:t xml:space="preserve">לשים את </w:t>
       </w:r>
-      <w:proofErr w:type="spellStart"/>
       <w:r>
         <w:rPr>
           <w:rFonts w:cstheme="minorHAnsi"/>
         </w:rPr>
         <w:t>Matlab</w:t>
       </w:r>
-      <w:proofErr w:type="spellEnd"/>
       <w:r>
         <w:rPr>
           <w:rFonts w:cstheme="minorHAnsi" w:hint="cs"/>
@@ -2267,14 +2091,12 @@
         </w:rPr>
         <w:t xml:space="preserve">לפתוח קובץ </w:t>
       </w:r>
-      <w:proofErr w:type="spellStart"/>
       <w:r>
         <w:rPr>
           <w:rFonts w:cstheme="minorHAnsi"/>
         </w:rPr>
         <w:t>experiment.m</w:t>
       </w:r>
-      <w:proofErr w:type="spellEnd"/>
       <w:r>
         <w:rPr>
           <w:rFonts w:cstheme="minorHAnsi" w:hint="cs"/>
@@ -2313,16 +2135,60 @@
           <w:rFonts w:cstheme="minorHAnsi" w:hint="cs"/>
           <w:rtl/>
         </w:rPr>
+        <w:t xml:space="preserve">להריץ </w:t>
+      </w:r>
+      <w:r>
+        <w:rPr>
+          <w:rFonts w:cstheme="minorHAnsi"/>
+        </w:rPr>
+        <w:t>align screen</w:t>
+      </w:r>
+      <w:r>
+        <w:rPr>
+          <w:rFonts w:cstheme="minorHAnsi" w:hint="cs"/>
+          <w:rtl/>
+        </w:rPr>
+        <w:t xml:space="preserve"> שב-</w:t>
+      </w:r>
+      <w:r>
+        <w:rPr>
+          <w:rFonts w:cstheme="minorHAnsi"/>
+        </w:rPr>
+        <w:t>experiment.m</w:t>
+      </w:r>
+      <w:r>
+        <w:rPr>
+          <w:rFonts w:cstheme="minorHAnsi" w:hint="cs"/>
+          <w:rtl/>
+        </w:rPr>
+        <w:t>.</w:t>
+      </w:r>
+    </w:p>
+    <w:p>
+      <w:pPr>
+        <w:pStyle w:val="ListParagraph"/>
+        <w:numPr>
+          <w:ilvl w:val="1"/>
+          <w:numId w:val="7"/>
+        </w:numPr>
+        <w:bidi/>
+        <w:rPr>
+          <w:rFonts w:cstheme="minorHAnsi"/>
+        </w:rPr>
+      </w:pPr>
+      <w:r>
+        <w:rPr>
+          <w:rFonts w:cstheme="minorHAnsi" w:hint="cs"/>
+          <w:rtl/>
+        </w:rPr>
         <w:t xml:space="preserve">לשים מספר נבדק 999 במשתנה </w:t>
       </w:r>
-      <w:proofErr w:type="spellStart"/>
       <w:r>
         <w:rPr>
           <w:rFonts w:cstheme="minorHAnsi"/>
         </w:rPr>
         <w:t>subNumber</w:t>
       </w:r>
-      <w:proofErr w:type="spellEnd"/>
       <w:r>
         <w:rPr>
           <w:rFonts w:cstheme="minorHAnsi" w:hint="cs"/>
@@ -2653,6 +2519,7 @@
           <w:rFonts w:cs="Calibri"/>
           <w:rtl/>
         </w:rPr>
+        <w:lastRenderedPageBreak/>
         <w:t>2. ללא בעיות כתפיים.</w:t>
       </w:r>
     </w:p>
@@ -2670,7 +2537,6 @@
           <w:rFonts w:cs="Calibri"/>
           <w:rtl/>
         </w:rPr>
-        <w:lastRenderedPageBreak/>
         <w:t>3. ללא הפרעת קשב וריכוז מאובחנת.</w:t>
       </w:r>
     </w:p>
@@ -3313,6 +3179,7 @@
         <w:jc w:val="both"/>
         <w:rPr>
           <w:rFonts w:cstheme="minorHAnsi"/>
+          <w:rtl/>
         </w:rPr>
       </w:pPr>
       <w:r>
@@ -3408,7 +3275,6 @@
           <w:rFonts w:cstheme="minorHAnsi"/>
           <w:b/>
           <w:bCs/>
-          <w:u w:val="single"/>
         </w:rPr>
       </w:pPr>
       <w:r>
@@ -3418,327 +3284,38 @@
           <w:bCs/>
           <w:rtl/>
         </w:rPr>
-        <w:t>הוראות הניסוי:</w:t>
+        <w:t>מהלך הניסוי</w:t>
+      </w:r>
+      <w:r>
+        <w:rPr>
+          <w:rFonts w:cstheme="minorHAnsi" w:hint="cs"/>
+          <w:b/>
+          <w:bCs/>
+          <w:rtl/>
+        </w:rPr>
+        <w:t>:</w:t>
       </w:r>
     </w:p>
     <w:p>
       <w:pPr>
         <w:pStyle w:val="ListParagraph"/>
+        <w:numPr>
+          <w:ilvl w:val="1"/>
+          <w:numId w:val="7"/>
+        </w:numPr>
         <w:bidi/>
-        <w:rPr>
-          <w:rFonts w:cstheme="minorHAnsi"/>
-          <w:u w:val="single"/>
-          <w:rtl/>
-        </w:rPr>
-      </w:pPr>
-      <w:r>
-        <w:rPr>
-          <w:rFonts w:cstheme="minorHAnsi" w:hint="cs"/>
-          <w:rtl/>
-        </w:rPr>
-        <w:t xml:space="preserve">&lt;יש לפתוח את </w:t>
-      </w:r>
-      <w:r>
-        <w:rPr>
-          <w:rFonts w:cstheme="minorHAnsi"/>
-        </w:rPr>
-        <w:t>example for subjects</w:t>
-      </w:r>
-      <w:r>
-        <w:rPr>
-          <w:rFonts w:cstheme="minorHAnsi"/>
-        </w:rPr>
-        <w:t>.pptx</w:t>
-      </w:r>
-      <w:r>
-        <w:rPr>
-          <w:rFonts w:cstheme="minorHAnsi" w:hint="cs"/>
-          <w:rtl/>
-        </w:rPr>
-        <w:t xml:space="preserve"> ולהשתמש בה כדי להדגים לנבדק תוך כדי ההסבר&gt;</w:t>
-      </w:r>
-    </w:p>
-    <w:p>
-      <w:pPr>
-        <w:pStyle w:val="ListParagraph"/>
-        <w:bidi/>
-        <w:rPr>
-          <w:rFonts w:cstheme="minorHAnsi"/>
-          <w:rtl/>
-        </w:rPr>
-      </w:pPr>
-      <w:r>
-        <w:rPr>
-          <w:rFonts w:cstheme="minorHAnsi" w:hint="cs"/>
-          <w:rtl/>
-        </w:rPr>
-        <w:t>אני אסביר לכם את ההוראות בעל פה כעת ולאחר מכן הן יופיעו שוב על המסך. לאחר מכן תעשו מספר חזרות תרגול לפני תחילת הניסוי עצמו.</w:t>
-      </w:r>
-    </w:p>
-    <w:p>
-      <w:pPr>
-        <w:pStyle w:val="ListParagraph"/>
-        <w:bidi/>
-        <w:rPr>
-          <w:rFonts w:cstheme="minorHAnsi"/>
-        </w:rPr>
-      </w:pPr>
-      <w:r>
-        <w:rPr>
-          <w:rFonts w:cstheme="minorHAnsi" w:hint="cs"/>
-          <w:rtl/>
-        </w:rPr>
-        <w:t xml:space="preserve">אנו נצמיד </w:t>
-      </w:r>
-      <w:r>
-        <w:rPr>
-          <w:rFonts w:cstheme="minorHAnsi" w:hint="cs"/>
-          <w:rtl/>
-        </w:rPr>
-        <w:t xml:space="preserve">לכם </w:t>
-      </w:r>
-      <w:r>
-        <w:rPr>
-          <w:rFonts w:cstheme="minorHAnsi" w:hint="cs"/>
-          <w:rtl/>
-        </w:rPr>
-        <w:t>לאצבע סממן אשר מאפשר לעקוב אחרי מיקומה במרחב.</w:t>
-      </w:r>
-    </w:p>
-    <w:p>
-      <w:pPr>
-        <w:pStyle w:val="ListParagraph"/>
-        <w:bidi/>
-        <w:rPr>
-          <w:rFonts w:cstheme="minorHAnsi"/>
-          <w:rtl/>
-        </w:rPr>
-      </w:pPr>
-      <w:r>
-        <w:rPr>
-          <w:rFonts w:cstheme="minorHAnsi" w:hint="cs"/>
-          <w:rtl/>
-        </w:rPr>
-        <w:t>את האצבע תניחו בנקודת ההתחלה המסומנת עם וולקרו לבן ונקודה אדומה.</w:t>
-      </w:r>
-    </w:p>
-    <w:p>
-      <w:pPr>
-        <w:pStyle w:val="ListParagraph"/>
-        <w:bidi/>
-        <w:rPr>
-          <w:rFonts w:cstheme="minorHAnsi"/>
-          <w:rtl/>
-        </w:rPr>
-      </w:pPr>
-      <w:r>
-        <w:rPr>
-          <w:rFonts w:cstheme="minorHAnsi" w:hint="cs"/>
-          <w:rtl/>
-        </w:rPr>
-        <w:t xml:space="preserve">תחילה יוצג צלב פיקסציה, </w:t>
-      </w:r>
-      <w:r>
-        <w:rPr>
-          <w:rFonts w:cstheme="minorHAnsi" w:hint="cs"/>
-          <w:rtl/>
-        </w:rPr>
-        <w:t xml:space="preserve">תשתדלו </w:t>
-      </w:r>
-      <w:r>
-        <w:rPr>
-          <w:rFonts w:cstheme="minorHAnsi" w:hint="cs"/>
-          <w:rtl/>
-        </w:rPr>
-        <w:t>לשמור את המבט ממוקד לנקודה זו לאורך הניסוי.</w:t>
-      </w:r>
-    </w:p>
-    <w:p>
-      <w:pPr>
-        <w:pStyle w:val="ListParagraph"/>
-        <w:bidi/>
-        <w:rPr>
-          <w:rFonts w:cstheme="minorHAnsi"/>
-          <w:rtl/>
-        </w:rPr>
-      </w:pPr>
-      <w:r>
-        <w:rPr>
-          <w:rFonts w:cstheme="minorHAnsi"/>
-          <w:rtl/>
-        </w:rPr>
-        <w:t>אחריו יוצגו לכם שתי מילים אחת אחרי השניה, כאשר הראשונה מביניהן תוצג לזמן קצר מאוד ותהיה ממוסכת בין גירויים ויזואליים.</w:t>
-      </w:r>
-    </w:p>
-    <w:p>
-      <w:pPr>
-        <w:pStyle w:val="ListParagraph"/>
-        <w:bidi/>
-        <w:rPr>
-          <w:rFonts w:cstheme="minorHAnsi"/>
-          <w:rtl/>
-        </w:rPr>
-      </w:pPr>
-      <w:r>
-        <w:rPr>
-          <w:rFonts w:cstheme="minorHAnsi"/>
-          <w:rtl/>
-        </w:rPr>
-        <w:t xml:space="preserve">לאחר מכן תתבקשו לקבוע </w:t>
-      </w:r>
-      <w:r>
         <w:rPr>
           <w:rFonts w:cstheme="minorHAnsi"/>
           <w:b/>
           <w:bCs/>
-          <w:rtl/>
-        </w:rPr>
-        <w:t>מהר ככל האפשר</w:t>
-      </w:r>
-      <w:r>
-        <w:rPr>
-          <w:rFonts w:cstheme="minorHAnsi"/>
-          <w:rtl/>
-        </w:rPr>
-        <w:t xml:space="preserve"> האם המילה שהוצגה </w:t>
-      </w:r>
-      <w:r>
-        <w:rPr>
-          <w:rFonts w:cstheme="minorHAnsi"/>
-          <w:b/>
-          <w:bCs/>
-          <w:rtl/>
-        </w:rPr>
-        <w:t>שניה</w:t>
-      </w:r>
-      <w:r>
-        <w:rPr>
-          <w:rFonts w:cstheme="minorHAnsi"/>
-          <w:rtl/>
-        </w:rPr>
-        <w:t xml:space="preserve"> ייצגה דבר טבעי (למשל: שמש, עלה) או מלאכותי (למשל: לפטופ, תיק)</w:t>
-      </w:r>
-      <w:r>
-        <w:rPr>
-          <w:rFonts w:cstheme="minorHAnsi"/>
-        </w:rPr>
-        <w:t>.</w:t>
-      </w:r>
-      <w:r>
-        <w:rPr>
-          <w:rFonts w:cstheme="minorHAnsi" w:hint="cs"/>
-          <w:rtl/>
-        </w:rPr>
-        <w:t xml:space="preserve"> </w:t>
-      </w:r>
-      <w:r>
-        <w:rPr>
-          <w:rFonts w:cstheme="minorHAnsi" w:hint="cs"/>
-          <w:rtl/>
-        </w:rPr>
-        <w:t>תצטרכו לגעת בקטגוריה המתאימה על המסך.</w:t>
-      </w:r>
-    </w:p>
-    <w:p>
-      <w:pPr>
-        <w:pStyle w:val="ListParagraph"/>
-        <w:bidi/>
-        <w:rPr>
-          <w:rFonts w:cstheme="minorHAnsi"/>
-          <w:rtl/>
-        </w:rPr>
-      </w:pPr>
-      <w:r>
-        <w:rPr>
-          <w:rFonts w:cstheme="minorHAnsi" w:hint="cs"/>
-          <w:rtl/>
-        </w:rPr>
-        <w:t>המקום של הקטגוריות לא בהכרח תואם לדוגמה שבמצגת אך בניסוי הוא נשאר קבוע לכל אורכו.</w:t>
-      </w:r>
-    </w:p>
-    <w:p>
-      <w:pPr>
-        <w:pStyle w:val="ListParagraph"/>
-        <w:bidi/>
-        <w:rPr>
-          <w:rFonts w:cstheme="minorHAnsi"/>
-          <w:rtl/>
-        </w:rPr>
-      </w:pPr>
-      <w:r>
-        <w:rPr>
-          <w:rFonts w:cstheme="minorHAnsi"/>
-          <w:rtl/>
-        </w:rPr>
-        <w:t xml:space="preserve">אחר כך תנסו לזהות את המילה הממוסכת (זאת שהוצגה </w:t>
-      </w:r>
-      <w:r>
-        <w:rPr>
-          <w:rFonts w:cstheme="minorHAnsi"/>
-          <w:b/>
-          <w:bCs/>
-          <w:rtl/>
-        </w:rPr>
-        <w:t>ראשונה</w:t>
-      </w:r>
-      <w:r>
-        <w:rPr>
-          <w:rFonts w:cstheme="minorHAnsi"/>
-          <w:rtl/>
-        </w:rPr>
-        <w:t>), מבין 2 מילים שיוצגו יחדיו.</w:t>
-      </w:r>
-    </w:p>
-    <w:p>
-      <w:pPr>
-        <w:pStyle w:val="ListParagraph"/>
-        <w:bidi/>
-        <w:rPr>
-          <w:rFonts w:cstheme="minorHAnsi"/>
-          <w:rtl/>
-        </w:rPr>
-      </w:pPr>
-      <w:r>
-        <w:rPr>
-          <w:rFonts w:cstheme="minorHAnsi" w:hint="cs"/>
-          <w:rtl/>
-        </w:rPr>
-        <w:t>שימו לב</w:t>
-      </w:r>
-      <w:r>
-        <w:rPr>
-          <w:rFonts w:cstheme="minorHAnsi" w:hint="cs"/>
-          <w:rtl/>
-        </w:rPr>
-        <w:t xml:space="preserve"> כי </w:t>
-      </w:r>
-      <w:r>
-        <w:rPr>
-          <w:rFonts w:cstheme="minorHAnsi" w:hint="cs"/>
-          <w:rtl/>
-        </w:rPr>
-        <w:t xml:space="preserve">בפועל (בניגוד למצגת דוגמה) </w:t>
-      </w:r>
-      <w:r>
-        <w:rPr>
-          <w:rFonts w:cstheme="minorHAnsi" w:hint="cs"/>
-          <w:rtl/>
-        </w:rPr>
-        <w:t xml:space="preserve">המילה </w:t>
-      </w:r>
-      <w:r>
-        <w:rPr>
-          <w:rFonts w:cstheme="minorHAnsi" w:hint="cs"/>
-          <w:rtl/>
-        </w:rPr>
-        <w:t xml:space="preserve">תוצג </w:t>
-      </w:r>
-      <w:r>
-        <w:rPr>
-          <w:rFonts w:cstheme="minorHAnsi" w:hint="cs"/>
-          <w:rtl/>
-        </w:rPr>
-        <w:t xml:space="preserve">לזמן </w:t>
+        </w:rPr>
+      </w:pPr>
+      <w:r>
+        <w:rPr>
+          <w:rFonts w:cstheme="minorHAnsi" w:hint="cs"/>
+          <w:rtl/>
+        </w:rPr>
+        <w:t xml:space="preserve">להכניס מספר נבדק </w:t>
       </w:r>
       <w:r>
         <w:rPr>
@@ -3748,195 +3325,664 @@
           <w:u w:val="single"/>
           <w:rtl/>
         </w:rPr>
-        <w:t>קצר מאוד</w:t>
-      </w:r>
-      <w:r>
-        <w:rPr>
-          <w:rFonts w:cstheme="minorHAnsi" w:hint="cs"/>
-          <w:rtl/>
-        </w:rPr>
-        <w:t xml:space="preserve"> ולכן </w:t>
-      </w:r>
-      <w:r>
-        <w:rPr>
-          <w:rFonts w:cstheme="minorHAnsi" w:hint="cs"/>
-          <w:rtl/>
-        </w:rPr>
-        <w:t xml:space="preserve">יהיה </w:t>
-      </w:r>
-      <w:r>
-        <w:rPr>
-          <w:rFonts w:cstheme="minorHAnsi" w:hint="cs"/>
-          <w:rtl/>
-        </w:rPr>
-        <w:t>קשה לראות א</w:t>
-      </w:r>
-      <w:r>
-        <w:rPr>
-          <w:rFonts w:cstheme="minorHAnsi" w:hint="cs"/>
-          <w:rtl/>
-        </w:rPr>
-        <w:t>ו</w:t>
-      </w:r>
-      <w:r>
-        <w:rPr>
-          <w:rFonts w:cstheme="minorHAnsi" w:hint="cs"/>
-          <w:rtl/>
-        </w:rPr>
-        <w:t>ת</w:t>
-      </w:r>
-      <w:r>
-        <w:rPr>
-          <w:rFonts w:cstheme="minorHAnsi" w:hint="cs"/>
-          <w:rtl/>
-        </w:rPr>
-        <w:t>ה</w:t>
-      </w:r>
-      <w:r>
-        <w:rPr>
-          <w:rFonts w:cstheme="minorHAnsi" w:hint="cs"/>
-          <w:rtl/>
-        </w:rPr>
-        <w:t xml:space="preserve"> וסביר שלא </w:t>
-      </w:r>
-      <w:r>
-        <w:rPr>
-          <w:rFonts w:cstheme="minorHAnsi" w:hint="cs"/>
-          <w:rtl/>
-        </w:rPr>
-        <w:t xml:space="preserve">תראו </w:t>
-      </w:r>
-      <w:r>
-        <w:rPr>
-          <w:rFonts w:cstheme="minorHAnsi" w:hint="cs"/>
-          <w:rtl/>
-        </w:rPr>
-        <w:t>אותה בכלל.</w:t>
-      </w:r>
-      <w:r>
-        <w:rPr>
-          <w:rFonts w:cstheme="minorHAnsi" w:hint="cs"/>
-          <w:rtl/>
-        </w:rPr>
-        <w:t xml:space="preserve"> </w:t>
-      </w:r>
-      <w:r>
-        <w:rPr>
-          <w:rFonts w:cstheme="minorHAnsi" w:hint="cs"/>
-          <w:rtl/>
-        </w:rPr>
-        <w:t>תתאמצו</w:t>
-      </w:r>
-      <w:r>
-        <w:rPr>
-          <w:rFonts w:cstheme="minorHAnsi" w:hint="cs"/>
-          <w:rtl/>
-        </w:rPr>
-        <w:t xml:space="preserve"> לתפוס אותה</w:t>
-      </w:r>
-      <w:r>
-        <w:rPr>
-          <w:rFonts w:cstheme="minorHAnsi" w:hint="cs"/>
-          <w:rtl/>
-        </w:rPr>
-        <w:t>,</w:t>
-      </w:r>
-      <w:r>
-        <w:rPr>
-          <w:rFonts w:cstheme="minorHAnsi" w:hint="cs"/>
-          <w:rtl/>
-        </w:rPr>
-        <w:t xml:space="preserve"> אך אם לא תצליח</w:t>
-      </w:r>
-      <w:r>
-        <w:rPr>
-          <w:rFonts w:cstheme="minorHAnsi" w:hint="cs"/>
-          <w:rtl/>
-        </w:rPr>
-        <w:t>ו זה בסדר, ופשוט תנחשו בשאלה.</w:t>
+        <w:t>חדש</w:t>
+      </w:r>
+      <w:r>
+        <w:rPr>
+          <w:rFonts w:cstheme="minorHAnsi" w:hint="cs"/>
+          <w:rtl/>
+        </w:rPr>
+        <w:t xml:space="preserve"> (אינו חופף למספר קיים).</w:t>
       </w:r>
     </w:p>
     <w:p>
       <w:pPr>
         <w:pStyle w:val="ListParagraph"/>
+        <w:numPr>
+          <w:ilvl w:val="1"/>
+          <w:numId w:val="7"/>
+        </w:numPr>
         <w:bidi/>
         <w:rPr>
           <w:rFonts w:cstheme="minorHAnsi"/>
-          <w:rtl/>
-        </w:rPr>
-      </w:pPr>
-      <w:r>
-        <w:rPr>
-          <w:rFonts w:cstheme="minorHAnsi" w:hint="cs"/>
-          <w:rtl/>
-        </w:rPr>
-        <w:t xml:space="preserve">לבסוף </w:t>
-      </w:r>
-      <w:r>
-        <w:rPr>
-          <w:rFonts w:cstheme="minorHAnsi" w:hint="cs"/>
-          <w:rtl/>
-        </w:rPr>
-        <w:t>תישאל</w:t>
-      </w:r>
-      <w:r>
-        <w:rPr>
-          <w:rFonts w:cstheme="minorHAnsi" w:hint="cs"/>
-          <w:rtl/>
-        </w:rPr>
-        <w:t>ו</w:t>
-      </w:r>
-      <w:r>
-        <w:rPr>
-          <w:rFonts w:cstheme="minorHAnsi" w:hint="cs"/>
-          <w:rtl/>
-        </w:rPr>
-        <w:t xml:space="preserve"> כמה טוב ראית</w:t>
-      </w:r>
-      <w:r>
-        <w:rPr>
-          <w:rFonts w:cstheme="minorHAnsi" w:hint="cs"/>
-          <w:rtl/>
-        </w:rPr>
-        <w:t>ם</w:t>
-      </w:r>
-      <w:r>
-        <w:rPr>
-          <w:rFonts w:cstheme="minorHAnsi" w:hint="cs"/>
-          <w:rtl/>
-        </w:rPr>
-        <w:t xml:space="preserve"> את המילה </w:t>
-      </w:r>
-      <w:r>
-        <w:rPr>
-          <w:rFonts w:cstheme="minorHAnsi" w:hint="cs"/>
+        </w:rPr>
+      </w:pPr>
+      <w:r>
+        <w:rPr>
+          <w:rFonts w:cstheme="minorHAnsi" w:hint="cs"/>
+          <w:rtl/>
+        </w:rPr>
+        <w:t xml:space="preserve">לפתוח קובץ </w:t>
+      </w:r>
+      <w:r>
+        <w:rPr>
+          <w:rFonts w:cstheme="minorHAnsi"/>
+        </w:rPr>
+        <w:t>subject_log.xlsx</w:t>
+      </w:r>
+      <w:r>
+        <w:rPr>
+          <w:rFonts w:cstheme="minorHAnsi" w:hint="cs"/>
+          <w:rtl/>
+        </w:rPr>
+        <w:t xml:space="preserve"> שיושב ב-</w:t>
+      </w:r>
+      <w:r>
+        <w:rPr>
+          <w:rFonts w:cstheme="minorHAnsi"/>
+        </w:rPr>
+        <w:t>experiment\</w:t>
+      </w:r>
+      <w:r>
+        <w:rPr>
+          <w:rFonts w:cstheme="minorHAnsi" w:hint="cs"/>
+          <w:rtl/>
+        </w:rPr>
+        <w:t xml:space="preserve"> ו</w:t>
+      </w:r>
+      <w:r>
+        <w:rPr>
+          <w:rFonts w:cstheme="minorHAnsi" w:hint="cs"/>
+          <w:rtl/>
+        </w:rPr>
+        <w:t xml:space="preserve">למלא את פרטי הנבדק </w:t>
+      </w:r>
+      <w:r>
+        <w:rPr>
+          <w:rFonts w:cstheme="minorHAnsi" w:hint="cs"/>
+          <w:rtl/>
+        </w:rPr>
+        <w:t>(גיל, מין, עיסוק)</w:t>
+      </w:r>
+      <w:r>
+        <w:rPr>
+          <w:rFonts w:cstheme="minorHAnsi" w:hint="cs"/>
+          <w:rtl/>
+        </w:rPr>
+        <w:t>.</w:t>
+      </w:r>
+    </w:p>
+    <w:p>
+      <w:pPr>
+        <w:pStyle w:val="ListParagraph"/>
+        <w:numPr>
+          <w:ilvl w:val="1"/>
+          <w:numId w:val="7"/>
+        </w:numPr>
+        <w:bidi/>
+        <w:rPr>
+          <w:rFonts w:cstheme="minorHAnsi"/>
           <w:b/>
           <w:bCs/>
+        </w:rPr>
+      </w:pPr>
+      <w:r>
+        <w:rPr>
+          <w:rFonts w:cstheme="minorHAnsi" w:hint="cs"/>
+          <w:rtl/>
+        </w:rPr>
+        <w:t>להצמיד לנבדק סממן לאצבע המורה.</w:t>
+      </w:r>
+    </w:p>
+    <w:p>
+      <w:pPr>
+        <w:pStyle w:val="ListParagraph"/>
+        <w:numPr>
+          <w:ilvl w:val="1"/>
+          <w:numId w:val="7"/>
+        </w:numPr>
+        <w:bidi/>
+        <w:rPr>
+          <w:rFonts w:cstheme="minorHAnsi"/>
+          <w:b/>
+          <w:bCs/>
+        </w:rPr>
+      </w:pPr>
+      <w:r>
+        <w:rPr>
+          <w:rFonts w:cstheme="minorHAnsi" w:hint="cs"/>
+          <w:rtl/>
+        </w:rPr>
+        <w:t xml:space="preserve">להריץ את </w:t>
+      </w:r>
+      <w:r>
+        <w:rPr>
+          <w:rFonts w:cstheme="minorHAnsi"/>
+        </w:rPr>
+        <w:t>experiment.m</w:t>
+      </w:r>
+      <w:r>
+        <w:rPr>
+          <w:rFonts w:cstheme="minorHAnsi" w:hint="cs"/>
+          <w:rtl/>
+        </w:rPr>
+        <w:t>.</w:t>
+      </w:r>
+    </w:p>
+    <w:p>
+      <w:pPr>
+        <w:pStyle w:val="ListParagraph"/>
+        <w:numPr>
+          <w:ilvl w:val="1"/>
+          <w:numId w:val="7"/>
+        </w:numPr>
+        <w:bidi/>
+        <w:rPr>
+          <w:rFonts w:cstheme="minorHAnsi"/>
+          <w:b/>
+          <w:bCs/>
+        </w:rPr>
+      </w:pPr>
+      <w:r>
+        <w:rPr>
+          <w:rFonts w:cstheme="minorHAnsi" w:hint="cs"/>
+          <w:rtl/>
+        </w:rPr>
+        <w:t>הוראות ניסוי:</w:t>
+      </w:r>
+    </w:p>
+    <w:p>
+      <w:pPr>
+        <w:pStyle w:val="ListParagraph"/>
+        <w:bidi/>
+        <w:ind w:left="1440"/>
+        <w:rPr>
+          <w:rFonts w:cstheme="minorHAnsi"/>
+          <w:sz w:val="18"/>
+          <w:szCs w:val="18"/>
+        </w:rPr>
+      </w:pPr>
+      <w:r>
+        <w:rPr>
+          <w:rFonts w:cstheme="minorHAnsi" w:hint="cs"/>
+          <w:sz w:val="18"/>
+          <w:szCs w:val="18"/>
+          <w:rtl/>
+        </w:rPr>
+        <w:t>אנו נצמיד לכם לאצבע סממן אשר מאפשר לעקוב אחרי מיקומה במרחב.</w:t>
+      </w:r>
+    </w:p>
+    <w:p>
+      <w:pPr>
+        <w:pStyle w:val="ListParagraph"/>
+        <w:bidi/>
+        <w:ind w:left="1440"/>
+        <w:rPr>
+          <w:rFonts w:cstheme="minorHAnsi"/>
+          <w:sz w:val="18"/>
+          <w:szCs w:val="18"/>
+          <w:rtl/>
+        </w:rPr>
+      </w:pPr>
+      <w:r>
+        <w:rPr>
+          <w:rFonts w:cstheme="minorHAnsi" w:hint="cs"/>
+          <w:sz w:val="18"/>
+          <w:szCs w:val="18"/>
+          <w:rtl/>
+        </w:rPr>
+        <w:t>את האצבע תניחו בנקודת ההתחלה המסומנת עם וולקרו לבן ונקודה אדומה.</w:t>
+      </w:r>
+    </w:p>
+    <w:p>
+      <w:pPr>
+        <w:pStyle w:val="ListParagraph"/>
+        <w:bidi/>
+        <w:ind w:left="1440"/>
+        <w:rPr>
+          <w:rFonts w:cstheme="minorHAnsi"/>
+          <w:sz w:val="18"/>
+          <w:szCs w:val="18"/>
+          <w:rtl/>
+        </w:rPr>
+      </w:pPr>
+      <w:r>
+        <w:rPr>
+          <w:rFonts w:cstheme="minorHAnsi" w:hint="cs"/>
+          <w:sz w:val="18"/>
+          <w:szCs w:val="18"/>
+          <w:rtl/>
+        </w:rPr>
+        <w:t>&lt;</w:t>
+      </w:r>
+      <w:r>
+        <w:rPr>
+          <w:rFonts w:cstheme="minorHAnsi" w:hint="cs"/>
+          <w:sz w:val="18"/>
+          <w:szCs w:val="18"/>
+          <w:rtl/>
+        </w:rPr>
+        <w:t>לתת לנבדק לקרוא הוראות</w:t>
+      </w:r>
+      <w:r>
+        <w:rPr>
+          <w:rFonts w:cstheme="minorHAnsi" w:hint="cs"/>
+          <w:sz w:val="18"/>
+          <w:szCs w:val="18"/>
+          <w:rtl/>
+        </w:rPr>
+        <w:t xml:space="preserve"> ובסיום ללחוץ רווח&gt;</w:t>
+      </w:r>
+    </w:p>
+    <w:p>
+      <w:pPr>
+        <w:pStyle w:val="ListParagraph"/>
+        <w:bidi/>
+        <w:ind w:left="1440"/>
+        <w:rPr>
+          <w:rFonts w:cstheme="minorHAnsi"/>
+          <w:sz w:val="18"/>
+          <w:szCs w:val="18"/>
+          <w:rtl/>
+        </w:rPr>
+      </w:pPr>
+      <w:r>
+        <w:rPr>
+          <w:rFonts w:cstheme="minorHAnsi" w:hint="cs"/>
+          <w:sz w:val="18"/>
+          <w:szCs w:val="18"/>
+          <w:rtl/>
+        </w:rPr>
+        <w:t>כעת נראה דוגמה:</w:t>
+      </w:r>
+      <w:r>
+        <w:rPr>
+          <w:rFonts w:cstheme="minorHAnsi" w:hint="cs"/>
+          <w:sz w:val="18"/>
+          <w:szCs w:val="18"/>
+          <w:rtl/>
+        </w:rPr>
+        <w:t xml:space="preserve"> </w:t>
+      </w:r>
+    </w:p>
+    <w:p>
+      <w:pPr>
+        <w:pStyle w:val="ListParagraph"/>
+        <w:bidi/>
+        <w:ind w:left="1440"/>
+        <w:rPr>
+          <w:rFonts w:cstheme="minorHAnsi"/>
+          <w:sz w:val="18"/>
+          <w:szCs w:val="18"/>
+          <w:rtl/>
+        </w:rPr>
+      </w:pPr>
+      <w:r>
+        <w:rPr>
+          <w:rFonts w:cstheme="minorHAnsi" w:hint="cs"/>
+          <w:sz w:val="18"/>
+          <w:szCs w:val="18"/>
+          <w:rtl/>
+        </w:rPr>
+        <w:t>תחילה יוצג צלב פיקסציה, תשתדלו לשמור את המבט ממוקד לנקודה זו לאורך הניסוי.</w:t>
+      </w:r>
+    </w:p>
+    <w:p>
+      <w:pPr>
+        <w:pStyle w:val="ListParagraph"/>
+        <w:bidi/>
+        <w:ind w:left="1440"/>
+        <w:rPr>
+          <w:rFonts w:cstheme="minorHAnsi"/>
+          <w:sz w:val="18"/>
+          <w:szCs w:val="18"/>
+          <w:rtl/>
+        </w:rPr>
+      </w:pPr>
+      <w:r>
+        <w:rPr>
+          <w:rFonts w:cstheme="minorHAnsi" w:hint="cs"/>
+          <w:sz w:val="18"/>
+          <w:szCs w:val="18"/>
+          <w:rtl/>
+        </w:rPr>
+        <w:t>&lt;ללחוץ רווח&gt;</w:t>
+      </w:r>
+    </w:p>
+    <w:p>
+      <w:pPr>
+        <w:pStyle w:val="ListParagraph"/>
+        <w:bidi/>
+        <w:ind w:left="1440"/>
+        <w:rPr>
+          <w:rFonts w:cstheme="minorHAnsi"/>
+          <w:sz w:val="18"/>
+          <w:szCs w:val="18"/>
+          <w:rtl/>
+        </w:rPr>
+      </w:pPr>
+      <w:r>
+        <w:rPr>
+          <w:rFonts w:cstheme="minorHAnsi" w:hint="cs"/>
+          <w:sz w:val="18"/>
+          <w:szCs w:val="18"/>
+          <w:rtl/>
+        </w:rPr>
+        <w:t>אילו מילים ראית?</w:t>
+      </w:r>
+    </w:p>
+    <w:p>
+      <w:pPr>
+        <w:pStyle w:val="ListParagraph"/>
+        <w:bidi/>
+        <w:ind w:left="1440"/>
+        <w:rPr>
+          <w:rFonts w:cstheme="minorHAnsi"/>
+          <w:sz w:val="18"/>
+          <w:szCs w:val="18"/>
+          <w:rtl/>
+        </w:rPr>
+      </w:pPr>
+      <w:r>
+        <w:rPr>
+          <w:rFonts w:cstheme="minorHAnsi" w:hint="cs"/>
+          <w:sz w:val="18"/>
+          <w:szCs w:val="18"/>
+          <w:rtl/>
+        </w:rPr>
+        <w:t xml:space="preserve">המילה "עלה" היא המילה </w:t>
+      </w:r>
+      <w:r>
+        <w:rPr>
+          <w:rFonts w:cstheme="minorHAnsi" w:hint="cs"/>
+          <w:sz w:val="18"/>
+          <w:szCs w:val="18"/>
           <w:u w:val="single"/>
           <w:rtl/>
         </w:rPr>
+        <w:t>השניה</w:t>
+      </w:r>
+      <w:r>
+        <w:rPr>
+          <w:rFonts w:cstheme="minorHAnsi" w:hint="cs"/>
+          <w:sz w:val="18"/>
+          <w:szCs w:val="18"/>
+          <w:rtl/>
+        </w:rPr>
+        <w:t>, לפניה הופיעה עוד מילה.</w:t>
+      </w:r>
+    </w:p>
+    <w:p>
+      <w:pPr>
+        <w:pStyle w:val="ListParagraph"/>
+        <w:bidi/>
+        <w:ind w:left="1440"/>
+        <w:rPr>
+          <w:rFonts w:cstheme="minorHAnsi"/>
+          <w:sz w:val="18"/>
+          <w:szCs w:val="18"/>
+          <w:rtl/>
+        </w:rPr>
+      </w:pPr>
+      <w:r>
+        <w:rPr>
+          <w:rFonts w:cstheme="minorHAnsi" w:hint="cs"/>
+          <w:sz w:val="18"/>
+          <w:szCs w:val="18"/>
+          <w:rtl/>
+        </w:rPr>
+        <w:t xml:space="preserve">היא הוצגה לזמן קצר, לכן ייתכן שכלל לא </w:t>
+      </w:r>
+      <w:r>
+        <w:rPr>
+          <w:rFonts w:cstheme="minorHAnsi" w:hint="cs"/>
+          <w:sz w:val="18"/>
+          <w:szCs w:val="18"/>
+          <w:rtl/>
+        </w:rPr>
+        <w:t xml:space="preserve">ראית </w:t>
+      </w:r>
+      <w:r>
+        <w:rPr>
+          <w:rFonts w:cstheme="minorHAnsi" w:hint="cs"/>
+          <w:sz w:val="18"/>
+          <w:szCs w:val="18"/>
+          <w:rtl/>
+        </w:rPr>
+        <w:t>אותה.</w:t>
+      </w:r>
+      <w:r>
+        <w:rPr>
+          <w:rFonts w:cstheme="minorHAnsi" w:hint="cs"/>
+          <w:sz w:val="18"/>
+          <w:szCs w:val="18"/>
+          <w:rtl/>
+        </w:rPr>
+        <w:t xml:space="preserve"> </w:t>
+      </w:r>
+      <w:r>
+        <w:rPr>
+          <w:rFonts w:cstheme="minorHAnsi" w:hint="cs"/>
+          <w:sz w:val="18"/>
+          <w:szCs w:val="18"/>
+          <w:rtl/>
+        </w:rPr>
+        <w:t xml:space="preserve">תתאמץ </w:t>
+      </w:r>
+      <w:r>
+        <w:rPr>
+          <w:rFonts w:cstheme="minorHAnsi" w:hint="cs"/>
+          <w:sz w:val="18"/>
+          <w:szCs w:val="18"/>
+          <w:rtl/>
+        </w:rPr>
+        <w:t xml:space="preserve">בכל זאת </w:t>
+      </w:r>
+      <w:r>
+        <w:rPr>
+          <w:rFonts w:cstheme="minorHAnsi" w:hint="cs"/>
+          <w:sz w:val="18"/>
+          <w:szCs w:val="18"/>
+          <w:rtl/>
+        </w:rPr>
+        <w:t>לראות אותה, אך אם לא תצליח זה בסדר</w:t>
+      </w:r>
+      <w:r>
+        <w:rPr>
+          <w:rFonts w:cstheme="minorHAnsi" w:hint="cs"/>
+          <w:sz w:val="18"/>
+          <w:szCs w:val="18"/>
+          <w:rtl/>
+        </w:rPr>
+        <w:t>.</w:t>
+      </w:r>
+    </w:p>
+    <w:p>
+      <w:pPr>
+        <w:pStyle w:val="ListParagraph"/>
+        <w:bidi/>
+        <w:ind w:left="1440"/>
+        <w:rPr>
+          <w:rFonts w:cstheme="minorHAnsi"/>
+          <w:sz w:val="18"/>
+          <w:szCs w:val="18"/>
+          <w:rtl/>
+        </w:rPr>
+      </w:pPr>
+      <w:r>
+        <w:rPr>
+          <w:rFonts w:cstheme="minorHAnsi" w:hint="cs"/>
+          <w:sz w:val="18"/>
+          <w:szCs w:val="18"/>
+          <w:rtl/>
+        </w:rPr>
+        <w:t xml:space="preserve">כעת תידרש לסווג את המילה </w:t>
+      </w:r>
+      <w:r>
+        <w:rPr>
+          <w:rFonts w:cstheme="minorHAnsi" w:hint="cs"/>
+          <w:b/>
+          <w:bCs/>
+          <w:sz w:val="18"/>
+          <w:szCs w:val="18"/>
+          <w:rtl/>
+        </w:rPr>
+        <w:t>השניה</w:t>
+      </w:r>
+      <w:r>
+        <w:rPr>
+          <w:rFonts w:cstheme="minorHAnsi" w:hint="cs"/>
+          <w:sz w:val="18"/>
+          <w:szCs w:val="18"/>
+          <w:rtl/>
+        </w:rPr>
+        <w:t xml:space="preserve"> ע"י נגיעה בקטגוריה המתאימה על המסך.</w:t>
+      </w:r>
+    </w:p>
+    <w:p>
+      <w:pPr>
+        <w:pStyle w:val="ListParagraph"/>
+        <w:bidi/>
+        <w:ind w:left="1440"/>
+        <w:rPr>
+          <w:rFonts w:cstheme="minorHAnsi"/>
+          <w:sz w:val="18"/>
+          <w:szCs w:val="18"/>
+          <w:rtl/>
+        </w:rPr>
+      </w:pPr>
+      <w:r>
+        <w:rPr>
+          <w:rFonts w:cstheme="minorHAnsi" w:hint="cs"/>
+          <w:sz w:val="18"/>
+          <w:szCs w:val="18"/>
+          <w:rtl/>
+        </w:rPr>
+        <w:t>&lt;ללחוץ רווח</w:t>
+      </w:r>
+      <w:r>
+        <w:rPr>
+          <w:rFonts w:cstheme="minorHAnsi" w:hint="cs"/>
+          <w:sz w:val="18"/>
+          <w:szCs w:val="18"/>
+          <w:rtl/>
+        </w:rPr>
+        <w:t>, הנבדק בוחר תשובה</w:t>
+      </w:r>
+      <w:r>
+        <w:rPr>
+          <w:rFonts w:cstheme="minorHAnsi" w:hint="cs"/>
+          <w:sz w:val="18"/>
+          <w:szCs w:val="18"/>
+          <w:rtl/>
+        </w:rPr>
+        <w:t>&gt;</w:t>
+      </w:r>
+    </w:p>
+    <w:p>
+      <w:pPr>
+        <w:pStyle w:val="ListParagraph"/>
+        <w:bidi/>
+        <w:ind w:left="1440"/>
+        <w:rPr>
+          <w:rFonts w:cstheme="minorHAnsi"/>
+          <w:sz w:val="18"/>
+          <w:szCs w:val="18"/>
+          <w:rtl/>
+        </w:rPr>
+      </w:pPr>
+      <w:r>
+        <w:rPr>
+          <w:rFonts w:cstheme="minorHAnsi" w:hint="cs"/>
+          <w:sz w:val="18"/>
+          <w:szCs w:val="18"/>
+          <w:rtl/>
+        </w:rPr>
+        <w:t xml:space="preserve">כעת מוצגות לכם 2 מילים, תנסו לזהות את המילה </w:t>
+      </w:r>
+      <w:r>
+        <w:rPr>
+          <w:rFonts w:cstheme="minorHAnsi" w:hint="cs"/>
+          <w:sz w:val="18"/>
+          <w:szCs w:val="18"/>
+          <w:rtl/>
+        </w:rPr>
+        <w:t xml:space="preserve">שהוצגה </w:t>
+      </w:r>
+      <w:r>
+        <w:rPr>
+          <w:rFonts w:cstheme="minorHAnsi" w:hint="cs"/>
+          <w:b/>
+          <w:bCs/>
+          <w:sz w:val="18"/>
+          <w:szCs w:val="18"/>
+          <w:rtl/>
+        </w:rPr>
+        <w:t>ראשונה</w:t>
+      </w:r>
+      <w:r>
+        <w:rPr>
+          <w:rFonts w:cstheme="minorHAnsi" w:hint="cs"/>
+          <w:sz w:val="18"/>
+          <w:szCs w:val="18"/>
+          <w:rtl/>
+        </w:rPr>
+        <w:t>. אם לא ראיתם אותה, זה בסדר, תנחשו.</w:t>
+      </w:r>
+    </w:p>
+    <w:p>
+      <w:pPr>
+        <w:pStyle w:val="ListParagraph"/>
+        <w:bidi/>
+        <w:ind w:left="1440"/>
+        <w:rPr>
+          <w:rFonts w:cstheme="minorHAnsi"/>
+          <w:sz w:val="18"/>
+          <w:szCs w:val="18"/>
+          <w:rtl/>
+        </w:rPr>
+      </w:pPr>
+      <w:r>
+        <w:rPr>
+          <w:rFonts w:cstheme="minorHAnsi" w:hint="cs"/>
+          <w:sz w:val="18"/>
+          <w:szCs w:val="18"/>
+          <w:rtl/>
+        </w:rPr>
+        <w:t>&lt;ללחוץ רווח, הנבדק בוחר תשובה&gt;</w:t>
+      </w:r>
+    </w:p>
+    <w:p>
+      <w:pPr>
+        <w:pStyle w:val="ListParagraph"/>
+        <w:bidi/>
+        <w:ind w:left="1440"/>
+        <w:rPr>
+          <w:rFonts w:cstheme="minorHAnsi"/>
+          <w:sz w:val="18"/>
+          <w:szCs w:val="18"/>
+          <w:rtl/>
+        </w:rPr>
+      </w:pPr>
+      <w:r>
+        <w:rPr>
+          <w:rFonts w:cstheme="minorHAnsi" w:hint="cs"/>
+          <w:sz w:val="18"/>
+          <w:szCs w:val="18"/>
+          <w:rtl/>
+        </w:rPr>
+        <w:t xml:space="preserve">לבסוף תישאלו כמה טוב ראיתם את המילה </w:t>
+      </w:r>
+      <w:r>
+        <w:rPr>
+          <w:rFonts w:cstheme="minorHAnsi" w:hint="cs"/>
+          <w:b/>
+          <w:bCs/>
+          <w:sz w:val="18"/>
+          <w:szCs w:val="18"/>
+          <w:u w:val="single"/>
+          <w:rtl/>
+        </w:rPr>
         <w:t>הראשונה</w:t>
       </w:r>
       <w:r>
         <w:rPr>
           <w:rFonts w:cstheme="minorHAnsi" w:hint="cs"/>
-          <w:rtl/>
-        </w:rPr>
-        <w:t>, לשאלה זו תגיב</w:t>
-      </w:r>
-      <w:r>
-        <w:rPr>
-          <w:rFonts w:cstheme="minorHAnsi" w:hint="cs"/>
-          <w:rtl/>
-        </w:rPr>
-        <w:t>ו</w:t>
-      </w:r>
-      <w:r>
-        <w:rPr>
-          <w:rFonts w:cstheme="minorHAnsi" w:hint="cs"/>
-          <w:rtl/>
-        </w:rPr>
-        <w:t xml:space="preserve"> עם המקשים 1-4 לפי הסדר הבא:</w:t>
+          <w:sz w:val="18"/>
+          <w:szCs w:val="18"/>
+          <w:rtl/>
+        </w:rPr>
+        <w:t>, לשאלה זו תגיבו עם המקשים 1-4 לפי הסדר הבא:</w:t>
       </w:r>
     </w:p>
     <w:p>
@@ -3948,15 +3994,19 @@
         </w:numPr>
         <w:bidi/>
         <w:spacing w:line="276" w:lineRule="auto"/>
-        <w:ind w:left="656"/>
+        <w:ind w:left="1376"/>
         <w:jc w:val="both"/>
         <w:rPr>
           <w:rFonts w:cstheme="minorHAnsi"/>
-        </w:rPr>
-      </w:pPr>
-      <w:r>
-        <w:rPr>
-          <w:rFonts w:cstheme="minorHAnsi"/>
+          <w:sz w:val="18"/>
+          <w:szCs w:val="18"/>
+        </w:rPr>
+      </w:pPr>
+      <w:r>
+        <w:rPr>
+          <w:rFonts w:cstheme="minorHAnsi"/>
+          <w:sz w:val="18"/>
+          <w:szCs w:val="18"/>
           <w:rtl/>
         </w:rPr>
         <w:t>לא ראיתי כלום</w:t>
@@ -3971,15 +4021,19 @@
         </w:numPr>
         <w:bidi/>
         <w:spacing w:line="276" w:lineRule="auto"/>
-        <w:ind w:left="656"/>
+        <w:ind w:left="1376"/>
         <w:jc w:val="both"/>
         <w:rPr>
           <w:rFonts w:cstheme="minorHAnsi"/>
-        </w:rPr>
-      </w:pPr>
-      <w:r>
-        <w:rPr>
-          <w:rFonts w:cstheme="minorHAnsi"/>
+          <w:sz w:val="18"/>
+          <w:szCs w:val="18"/>
+        </w:rPr>
+      </w:pPr>
+      <w:r>
+        <w:rPr>
+          <w:rFonts w:cstheme="minorHAnsi"/>
+          <w:sz w:val="18"/>
+          <w:szCs w:val="18"/>
           <w:rtl/>
         </w:rPr>
         <w:t xml:space="preserve">ראיתי משהו במעורפל, </w:t>
@@ -3987,6 +4041,8 @@
       <w:r>
         <w:rPr>
           <w:rFonts w:cstheme="minorHAnsi" w:hint="cs"/>
+          <w:sz w:val="18"/>
+          <w:szCs w:val="18"/>
           <w:rtl/>
         </w:rPr>
         <w:t xml:space="preserve">אבל </w:t>
@@ -3994,6 +4050,8 @@
       <w:r>
         <w:rPr>
           <w:rFonts w:cstheme="minorHAnsi"/>
+          <w:sz w:val="18"/>
+          <w:szCs w:val="18"/>
           <w:rtl/>
         </w:rPr>
         <w:t xml:space="preserve">אין לי </w:t>
@@ -4001,6 +4059,8 @@
       <w:r>
         <w:rPr>
           <w:rFonts w:cstheme="minorHAnsi" w:hint="cs"/>
+          <w:sz w:val="18"/>
+          <w:szCs w:val="18"/>
           <w:rtl/>
         </w:rPr>
         <w:t xml:space="preserve">שום </w:t>
@@ -4008,6 +4068,8 @@
       <w:r>
         <w:rPr>
           <w:rFonts w:cstheme="minorHAnsi"/>
+          <w:sz w:val="18"/>
+          <w:szCs w:val="18"/>
           <w:rtl/>
         </w:rPr>
         <w:t>מושג מה זה היה (אבל ברור לי שהיה משהו)</w:t>
@@ -4022,15 +4084,19 @@
         </w:numPr>
         <w:bidi/>
         <w:spacing w:line="276" w:lineRule="auto"/>
-        <w:ind w:left="656"/>
+        <w:ind w:left="1376"/>
         <w:jc w:val="both"/>
         <w:rPr>
           <w:rFonts w:cstheme="minorHAnsi"/>
-        </w:rPr>
-      </w:pPr>
-      <w:r>
-        <w:rPr>
-          <w:rFonts w:cstheme="minorHAnsi"/>
+          <w:sz w:val="18"/>
+          <w:szCs w:val="18"/>
+        </w:rPr>
+      </w:pPr>
+      <w:r>
+        <w:rPr>
+          <w:rFonts w:cstheme="minorHAnsi"/>
+          <w:sz w:val="18"/>
+          <w:szCs w:val="18"/>
           <w:rtl/>
         </w:rPr>
         <w:t xml:space="preserve">ראיתי חלק </w:t>
@@ -4038,6 +4104,8 @@
       <w:r>
         <w:rPr>
           <w:rFonts w:cstheme="minorHAnsi" w:hint="cs"/>
+          <w:sz w:val="18"/>
+          <w:szCs w:val="18"/>
           <w:rtl/>
         </w:rPr>
         <w:t>מהמילה</w:t>
@@ -4045,6 +4113,8 @@
       <w:r>
         <w:rPr>
           <w:rFonts w:cstheme="minorHAnsi"/>
+          <w:sz w:val="18"/>
+          <w:szCs w:val="18"/>
           <w:rtl/>
         </w:rPr>
         <w:t xml:space="preserve"> באופן ברור</w:t>
@@ -4059,15 +4129,19 @@
         </w:numPr>
         <w:bidi/>
         <w:spacing w:line="276" w:lineRule="auto"/>
-        <w:ind w:left="656"/>
+        <w:ind w:left="1376"/>
         <w:jc w:val="both"/>
         <w:rPr>
           <w:rFonts w:cstheme="minorHAnsi"/>
-        </w:rPr>
-      </w:pPr>
-      <w:r>
-        <w:rPr>
-          <w:rFonts w:cstheme="minorHAnsi"/>
+          <w:sz w:val="18"/>
+          <w:szCs w:val="18"/>
+        </w:rPr>
+      </w:pPr>
+      <w:r>
+        <w:rPr>
+          <w:rFonts w:cstheme="minorHAnsi"/>
+          <w:sz w:val="18"/>
+          <w:szCs w:val="18"/>
           <w:rtl/>
         </w:rPr>
         <w:t xml:space="preserve">ראיתי את </w:t>
@@ -4075,6 +4149,8 @@
       <w:r>
         <w:rPr>
           <w:rFonts w:cstheme="minorHAnsi" w:hint="cs"/>
+          <w:sz w:val="18"/>
+          <w:szCs w:val="18"/>
           <w:rtl/>
         </w:rPr>
         <w:t xml:space="preserve">המילה </w:t>
@@ -4082,6 +4158,8 @@
       <w:r>
         <w:rPr>
           <w:rFonts w:cstheme="minorHAnsi"/>
+          <w:sz w:val="18"/>
+          <w:szCs w:val="18"/>
           <w:rtl/>
         </w:rPr>
         <w:t>באופן מלא</w:t>
@@ -4091,112 +4169,52 @@
       <w:pPr>
         <w:pStyle w:val="ListParagraph"/>
         <w:bidi/>
-        <w:rPr>
-          <w:rFonts w:cstheme="minorHAnsi"/>
-          <w:rtl/>
-        </w:rPr>
-      </w:pPr>
-      <w:r>
-        <w:rPr>
-          <w:rFonts w:cstheme="minorHAnsi" w:hint="cs"/>
-          <w:rtl/>
-        </w:rPr>
-        <w:t>א</w:t>
-      </w:r>
-      <w:r>
-        <w:rPr>
-          <w:rFonts w:cstheme="minorHAnsi" w:hint="cs"/>
-          <w:rtl/>
-        </w:rPr>
-        <w:t>רבעת האופציות יוצגו על המסך</w:t>
-      </w:r>
-      <w:r>
-        <w:rPr>
-          <w:rFonts w:cstheme="minorHAnsi" w:hint="cs"/>
-          <w:rtl/>
-        </w:rPr>
-        <w:t>, ובשאלה זו אין לחץ זמן.</w:t>
+        <w:ind w:left="1440"/>
+        <w:rPr>
+          <w:rFonts w:cstheme="minorHAnsi"/>
+          <w:sz w:val="18"/>
+          <w:szCs w:val="18"/>
+          <w:rtl/>
+        </w:rPr>
+      </w:pPr>
+      <w:r>
+        <w:rPr>
+          <w:rFonts w:cstheme="minorHAnsi" w:hint="cs"/>
+          <w:sz w:val="18"/>
+          <w:szCs w:val="18"/>
+          <w:rtl/>
+        </w:rPr>
+        <w:t>ארבעת האופציות יוצגו על המסך, ובשאלה זו אין לחץ זמן.</w:t>
       </w:r>
     </w:p>
     <w:p>
       <w:pPr>
         <w:pStyle w:val="ListParagraph"/>
         <w:bidi/>
-        <w:rPr>
-          <w:rFonts w:cstheme="minorHAnsi"/>
-          <w:rtl/>
-        </w:rPr>
-      </w:pPr>
-      <w:r>
-        <w:rPr>
-          <w:rFonts w:cstheme="minorHAnsi" w:hint="cs"/>
-          <w:rtl/>
-        </w:rPr>
-        <w:t>שי</w:t>
-      </w:r>
-      <w:r>
-        <w:rPr>
-          <w:rFonts w:cstheme="minorHAnsi" w:hint="cs"/>
-          <w:rtl/>
-        </w:rPr>
-        <w:t>מו</w:t>
-      </w:r>
-      <w:r>
-        <w:rPr>
-          <w:rFonts w:cstheme="minorHAnsi" w:hint="cs"/>
-          <w:rtl/>
-        </w:rPr>
-        <w:t xml:space="preserve"> לב שתמיד רואים משהו</w:t>
-      </w:r>
-      <w:r>
-        <w:rPr>
-          <w:rFonts w:cstheme="minorHAnsi" w:hint="cs"/>
-          <w:rtl/>
-        </w:rPr>
-        <w:t>,</w:t>
-      </w:r>
-      <w:r>
-        <w:rPr>
-          <w:rFonts w:cstheme="minorHAnsi" w:hint="cs"/>
-          <w:rtl/>
-        </w:rPr>
-        <w:t xml:space="preserve"> כמו למשל אוסף הצורות, אך השאלה הזו מתייחסת </w:t>
-      </w:r>
-      <w:proofErr w:type="spellStart"/>
-      <w:r>
-        <w:rPr>
-          <w:rFonts w:cstheme="minorHAnsi" w:hint="cs"/>
-          <w:rtl/>
-        </w:rPr>
-        <w:t>להאם</w:t>
-      </w:r>
-      <w:proofErr w:type="spellEnd"/>
-      <w:r>
-        <w:rPr>
-          <w:rFonts w:cstheme="minorHAnsi" w:hint="cs"/>
-          <w:rtl/>
-        </w:rPr>
-        <w:t xml:space="preserve"> ראית</w:t>
-      </w:r>
-      <w:r>
-        <w:rPr>
-          <w:rFonts w:cstheme="minorHAnsi" w:hint="cs"/>
-          <w:rtl/>
-        </w:rPr>
-        <w:t>ם</w:t>
-      </w:r>
-      <w:r>
-        <w:rPr>
-          <w:rFonts w:cstheme="minorHAnsi" w:hint="cs"/>
-          <w:rtl/>
-        </w:rPr>
-        <w:t xml:space="preserve"> את </w:t>
+        <w:ind w:left="1440"/>
+        <w:rPr>
+          <w:rFonts w:cstheme="minorHAnsi"/>
+          <w:sz w:val="18"/>
+          <w:szCs w:val="18"/>
+          <w:rtl/>
+        </w:rPr>
+      </w:pPr>
+      <w:r>
+        <w:rPr>
+          <w:rFonts w:cstheme="minorHAnsi" w:hint="cs"/>
+          <w:sz w:val="18"/>
+          <w:szCs w:val="18"/>
+          <w:rtl/>
+        </w:rPr>
+        <w:t xml:space="preserve">שימו לב שתמיד רואים משהו, כמו למשל אוסף הצורות, אך השאלה הזו מתייחסת להאם ראיתם את </w:t>
       </w:r>
       <w:r>
         <w:rPr>
           <w:rFonts w:cstheme="minorHAnsi" w:hint="cs"/>
           <w:b/>
           <w:bCs/>
+          <w:sz w:val="18"/>
+          <w:szCs w:val="18"/>
           <w:u w:val="single"/>
           <w:rtl/>
         </w:rPr>
@@ -4205,6 +4223,8 @@
       <w:r>
         <w:rPr>
           <w:rFonts w:cstheme="minorHAnsi" w:hint="cs"/>
+          <w:sz w:val="18"/>
+          <w:szCs w:val="18"/>
           <w:rtl/>
         </w:rPr>
         <w:t>.</w:t>
@@ -4214,428 +4234,142 @@
       <w:pPr>
         <w:pStyle w:val="ListParagraph"/>
         <w:bidi/>
-        <w:rPr>
-          <w:rFonts w:cstheme="minorHAnsi"/>
-          <w:rtl/>
-        </w:rPr>
-      </w:pPr>
-      <w:r>
-        <w:rPr>
-          <w:rFonts w:cstheme="minorHAnsi" w:hint="cs"/>
-          <w:rtl/>
-        </w:rPr>
-        <w:t>זה בסדר גמור אם לא ראית</w:t>
-      </w:r>
-      <w:r>
-        <w:rPr>
-          <w:rFonts w:cstheme="minorHAnsi" w:hint="cs"/>
-          <w:rtl/>
-        </w:rPr>
-        <w:t>ם</w:t>
-      </w:r>
-      <w:r>
-        <w:rPr>
-          <w:rFonts w:cstheme="minorHAnsi" w:hint="cs"/>
-          <w:rtl/>
-        </w:rPr>
-        <w:t xml:space="preserve">, אבל אם </w:t>
-      </w:r>
-      <w:r>
-        <w:rPr>
-          <w:rFonts w:cstheme="minorHAnsi" w:hint="cs"/>
-          <w:rtl/>
-        </w:rPr>
-        <w:t xml:space="preserve">ראיתם </w:t>
+        <w:ind w:left="1440"/>
+        <w:rPr>
+          <w:rFonts w:cstheme="minorHAnsi"/>
+          <w:sz w:val="18"/>
+          <w:szCs w:val="18"/>
+          <w:rtl/>
+        </w:rPr>
+      </w:pPr>
+      <w:r>
+        <w:rPr>
+          <w:rFonts w:cstheme="minorHAnsi" w:hint="cs"/>
+          <w:sz w:val="18"/>
+          <w:szCs w:val="18"/>
+          <w:rtl/>
+        </w:rPr>
+        <w:lastRenderedPageBreak/>
+        <w:t xml:space="preserve">זה בסדר גמור אם לא ראיתם, אבל אם ראיתם </w:t>
       </w:r>
       <w:r>
         <w:rPr>
           <w:rFonts w:cstheme="minorHAnsi" w:hint="cs"/>
           <w:b/>
           <w:bCs/>
+          <w:sz w:val="18"/>
+          <w:szCs w:val="18"/>
           <w:u w:val="single"/>
           <w:rtl/>
         </w:rPr>
-        <w:t>חשוב שתדרג</w:t>
-      </w:r>
-      <w:r>
-        <w:rPr>
-          <w:rFonts w:cstheme="minorHAnsi" w:hint="cs"/>
+        <w:t>חשוב שתדרגו בהתאם</w:t>
+      </w:r>
+      <w:r>
+        <w:rPr>
+          <w:rFonts w:cstheme="minorHAnsi" w:hint="cs"/>
+          <w:sz w:val="18"/>
+          <w:szCs w:val="18"/>
+          <w:rtl/>
+        </w:rPr>
+        <w:t>, אנחנו מסתמכים על הדירוג שלכם בשביל לדעת האם ראיתם מילה או לא.</w:t>
+      </w:r>
+    </w:p>
+    <w:p>
+      <w:pPr>
+        <w:pStyle w:val="ListParagraph"/>
+        <w:bidi/>
+        <w:ind w:left="1440"/>
+        <w:rPr>
+          <w:rFonts w:cstheme="minorHAnsi"/>
+          <w:sz w:val="18"/>
+          <w:szCs w:val="18"/>
+          <w:rtl/>
+        </w:rPr>
+      </w:pPr>
+    </w:p>
+    <w:p>
+      <w:pPr>
+        <w:pStyle w:val="ListParagraph"/>
+        <w:bidi/>
+        <w:ind w:left="1440"/>
+        <w:rPr>
+          <w:rFonts w:cstheme="minorHAnsi"/>
+          <w:sz w:val="18"/>
+          <w:szCs w:val="18"/>
+          <w:rtl/>
+        </w:rPr>
+      </w:pPr>
+      <w:r>
+        <w:rPr>
+          <w:rFonts w:cstheme="minorHAnsi" w:hint="cs"/>
+          <w:sz w:val="18"/>
+          <w:szCs w:val="18"/>
+          <w:rtl/>
+        </w:rPr>
+        <w:t>אם אתם מרגישים שאתם תמיד רואים את המילה הראשונה, תעצרו ותקראו לי (יש לוודא האם הבינו שמדברים על המילה הראשונה ולא השניה).</w:t>
+      </w:r>
+    </w:p>
+    <w:p>
+      <w:pPr>
+        <w:pStyle w:val="ListParagraph"/>
+        <w:bidi/>
+        <w:ind w:left="1440"/>
+        <w:rPr>
+          <w:rFonts w:cstheme="minorHAnsi"/>
+          <w:sz w:val="18"/>
+          <w:szCs w:val="18"/>
+          <w:u w:val="single"/>
+          <w:rtl/>
+          <w:lang w:val="en-GB"/>
+        </w:rPr>
+      </w:pPr>
+      <w:r>
+        <w:rPr>
+          <w:rFonts w:cstheme="minorHAnsi" w:hint="cs"/>
+          <w:sz w:val="18"/>
+          <w:szCs w:val="18"/>
+          <w:u w:val="single"/>
+          <w:rtl/>
+          <w:lang w:val="en-GB"/>
+        </w:rPr>
+        <w:t>לא להסתיר את הסמן עם היד כי המצלמות לא יראו אותו.</w:t>
+      </w:r>
+    </w:p>
+    <w:p>
+      <w:pPr>
+        <w:pStyle w:val="ListParagraph"/>
+        <w:bidi/>
+        <w:ind w:left="1440"/>
+        <w:rPr>
+          <w:rFonts w:cstheme="minorHAnsi"/>
+          <w:sz w:val="18"/>
+          <w:szCs w:val="18"/>
+          <w:rtl/>
+          <w:lang w:val="en-GB"/>
+        </w:rPr>
+      </w:pPr>
+      <w:r>
+        <w:rPr>
+          <w:rFonts w:cstheme="minorHAnsi" w:hint="cs"/>
+          <w:sz w:val="18"/>
+          <w:szCs w:val="18"/>
+          <w:rtl/>
+          <w:lang w:val="en-GB"/>
+        </w:rPr>
+        <w:t>כעת תבצעו אימון ולאחריו יחל הניסוי.</w:t>
+      </w:r>
+    </w:p>
+    <w:p>
+      <w:pPr>
+        <w:pStyle w:val="ListParagraph"/>
+        <w:bidi/>
+        <w:ind w:left="1440"/>
+        <w:rPr>
+          <w:rFonts w:cstheme="minorHAnsi"/>
           <w:b/>
           <w:bCs/>
-          <w:u w:val="single"/>
-          <w:rtl/>
-        </w:rPr>
-        <w:t>ו</w:t>
-      </w:r>
-      <w:r>
-        <w:rPr>
-          <w:rFonts w:cstheme="minorHAnsi" w:hint="cs"/>
-          <w:b/>
-          <w:bCs/>
-          <w:u w:val="single"/>
-          <w:rtl/>
-        </w:rPr>
-        <w:t xml:space="preserve"> בהתאם</w:t>
-      </w:r>
-      <w:r>
-        <w:rPr>
-          <w:rFonts w:cstheme="minorHAnsi" w:hint="cs"/>
-          <w:rtl/>
-        </w:rPr>
-        <w:t xml:space="preserve">, אנחנו מסתמכים על הדירוג </w:t>
-      </w:r>
-      <w:r>
-        <w:rPr>
-          <w:rFonts w:cstheme="minorHAnsi" w:hint="cs"/>
-          <w:rtl/>
-        </w:rPr>
-        <w:t xml:space="preserve">שלכם </w:t>
-      </w:r>
-      <w:r>
-        <w:rPr>
-          <w:rFonts w:cstheme="minorHAnsi" w:hint="cs"/>
-          <w:rtl/>
-        </w:rPr>
-        <w:t>בשביל לדעת האם ראית</w:t>
-      </w:r>
-      <w:r>
-        <w:rPr>
-          <w:rFonts w:cstheme="minorHAnsi" w:hint="cs"/>
-          <w:rtl/>
-        </w:rPr>
-        <w:t>ם</w:t>
-      </w:r>
-      <w:r>
-        <w:rPr>
-          <w:rFonts w:cstheme="minorHAnsi" w:hint="cs"/>
-          <w:rtl/>
-        </w:rPr>
-        <w:t xml:space="preserve"> מילה או לא.</w:t>
-      </w:r>
-    </w:p>
-    <w:p>
-      <w:pPr>
-        <w:pStyle w:val="ListParagraph"/>
-        <w:bidi/>
-        <w:rPr>
-          <w:rFonts w:cstheme="minorHAnsi"/>
-          <w:rtl/>
-        </w:rPr>
-      </w:pPr>
-      <w:r>
-        <w:rPr>
-          <w:rFonts w:cstheme="minorHAnsi" w:hint="cs"/>
-          <w:rtl/>
-        </w:rPr>
-        <w:lastRenderedPageBreak/>
-        <w:t xml:space="preserve">אם </w:t>
-      </w:r>
-      <w:r>
-        <w:rPr>
-          <w:rFonts w:cstheme="minorHAnsi" w:hint="cs"/>
-          <w:rtl/>
-        </w:rPr>
-        <w:t xml:space="preserve">אתם מרגישים שאתם תמיד רואים </w:t>
-      </w:r>
-      <w:r>
-        <w:rPr>
-          <w:rFonts w:cstheme="minorHAnsi" w:hint="cs"/>
-          <w:rtl/>
-        </w:rPr>
-        <w:t>את המילה הראשונה, תעצר</w:t>
-      </w:r>
-      <w:r>
-        <w:rPr>
-          <w:rFonts w:cstheme="minorHAnsi" w:hint="cs"/>
-          <w:rtl/>
-        </w:rPr>
-        <w:t>ו</w:t>
-      </w:r>
-      <w:r>
-        <w:rPr>
-          <w:rFonts w:cstheme="minorHAnsi" w:hint="cs"/>
-          <w:rtl/>
-        </w:rPr>
-        <w:t xml:space="preserve"> ותקרא</w:t>
-      </w:r>
-      <w:r>
-        <w:rPr>
-          <w:rFonts w:cstheme="minorHAnsi" w:hint="cs"/>
-          <w:rtl/>
-        </w:rPr>
-        <w:t>ו</w:t>
-      </w:r>
-      <w:r>
-        <w:rPr>
-          <w:rFonts w:cstheme="minorHAnsi" w:hint="cs"/>
-          <w:rtl/>
-        </w:rPr>
-        <w:t xml:space="preserve"> לי (יש לוודא האם הבינו שמדברים על המילה הראשונה ולא השניה).</w:t>
-      </w:r>
-    </w:p>
-    <w:p>
-      <w:pPr>
-        <w:pStyle w:val="ListParagraph"/>
-        <w:bidi/>
-        <w:rPr>
-          <w:rFonts w:cstheme="minorHAnsi"/>
-          <w:rtl/>
-        </w:rPr>
-      </w:pPr>
-      <w:r>
-        <w:rPr>
-          <w:rFonts w:cstheme="minorHAnsi" w:hint="cs"/>
-          <w:rtl/>
-        </w:rPr>
-        <w:t xml:space="preserve">לסיכום: תחילה </w:t>
-      </w:r>
-      <w:r>
-        <w:rPr>
-          <w:rFonts w:cstheme="minorHAnsi" w:hint="cs"/>
-          <w:rtl/>
-        </w:rPr>
-        <w:t xml:space="preserve">תשאלו </w:t>
-      </w:r>
-      <w:r>
-        <w:rPr>
-          <w:rFonts w:cstheme="minorHAnsi" w:hint="cs"/>
-          <w:rtl/>
-        </w:rPr>
-        <w:t xml:space="preserve">על המילה השניה שהוצגה, ורק לאחר מכן על המילה </w:t>
-      </w:r>
-      <w:r>
-        <w:rPr>
-          <w:rFonts w:cstheme="minorHAnsi" w:hint="cs"/>
-          <w:rtl/>
-        </w:rPr>
-        <w:t>הראשונה</w:t>
-      </w:r>
-      <w:r>
-        <w:rPr>
-          <w:rFonts w:cstheme="minorHAnsi" w:hint="cs"/>
-          <w:rtl/>
-        </w:rPr>
-        <w:t>.</w:t>
-      </w:r>
-    </w:p>
-    <w:p>
-      <w:pPr>
-        <w:pStyle w:val="ListParagraph"/>
-        <w:bidi/>
-        <w:rPr>
-          <w:rFonts w:cstheme="minorHAnsi"/>
-          <w:u w:val="single"/>
-          <w:rtl/>
-          <w:lang w:val="en-GB"/>
-        </w:rPr>
-      </w:pPr>
-      <w:r>
-        <w:rPr>
-          <w:rFonts w:cstheme="minorHAnsi" w:hint="cs"/>
-          <w:u w:val="single"/>
-          <w:rtl/>
-          <w:lang w:val="en-GB"/>
-        </w:rPr>
-        <w:t>לא להסתיר את הסמן עם היד כי המצלמות לא יראו אותו.</w:t>
-      </w:r>
-    </w:p>
-    <w:p>
-      <w:pPr>
-        <w:pStyle w:val="ListParagraph"/>
-        <w:numPr>
-          <w:ilvl w:val="0"/>
-          <w:numId w:val="7"/>
-        </w:numPr>
-        <w:bidi/>
-        <w:rPr>
-          <w:rFonts w:cstheme="minorHAnsi"/>
-          <w:b/>
-          <w:bCs/>
-        </w:rPr>
-      </w:pPr>
-      <w:r>
-        <w:rPr>
-          <w:rFonts w:cstheme="minorHAnsi" w:hint="cs"/>
-          <w:b/>
-          <w:bCs/>
-          <w:rtl/>
-        </w:rPr>
-        <w:t>מהלך הניסוי</w:t>
-      </w:r>
-      <w:r>
-        <w:rPr>
-          <w:rFonts w:cstheme="minorHAnsi" w:hint="cs"/>
-          <w:b/>
-          <w:bCs/>
-          <w:rtl/>
-        </w:rPr>
-        <w:t>:</w:t>
-      </w:r>
-    </w:p>
-    <w:p>
-      <w:pPr>
-        <w:pStyle w:val="ListParagraph"/>
-        <w:numPr>
-          <w:ilvl w:val="1"/>
-          <w:numId w:val="7"/>
-        </w:numPr>
-        <w:bidi/>
-        <w:rPr>
-          <w:rFonts w:cstheme="minorHAnsi"/>
-          <w:b/>
-          <w:bCs/>
-        </w:rPr>
-      </w:pPr>
-      <w:r>
-        <w:rPr>
-          <w:rFonts w:cstheme="minorHAnsi" w:hint="cs"/>
-          <w:rtl/>
-        </w:rPr>
-        <w:t xml:space="preserve">להכניס מספר נבדק </w:t>
-      </w:r>
-      <w:r>
-        <w:rPr>
-          <w:rFonts w:cstheme="minorHAnsi" w:hint="cs"/>
-          <w:b/>
-          <w:bCs/>
-          <w:u w:val="single"/>
-          <w:rtl/>
-        </w:rPr>
-        <w:t>חדש</w:t>
-      </w:r>
-      <w:r>
-        <w:rPr>
-          <w:rFonts w:cstheme="minorHAnsi" w:hint="cs"/>
-          <w:rtl/>
-        </w:rPr>
-        <w:t xml:space="preserve"> (אינו חופף למספר קיים).</w:t>
-      </w:r>
-    </w:p>
-    <w:p>
-      <w:pPr>
-        <w:pStyle w:val="ListParagraph"/>
-        <w:numPr>
-          <w:ilvl w:val="1"/>
-          <w:numId w:val="7"/>
-        </w:numPr>
-        <w:bidi/>
-        <w:rPr>
-          <w:rFonts w:cstheme="minorHAnsi"/>
-        </w:rPr>
-      </w:pPr>
-      <w:r>
-        <w:rPr>
-          <w:rFonts w:cstheme="minorHAnsi" w:hint="cs"/>
-          <w:rtl/>
-        </w:rPr>
-        <w:t xml:space="preserve">לפתוח קובץ </w:t>
-      </w:r>
-      <w:r>
-        <w:rPr>
-          <w:rFonts w:cstheme="minorHAnsi"/>
-        </w:rPr>
-        <w:t>subject_log.xlsx</w:t>
-      </w:r>
-      <w:r>
-        <w:rPr>
-          <w:rFonts w:cstheme="minorHAnsi" w:hint="cs"/>
-          <w:rtl/>
-        </w:rPr>
-        <w:t xml:space="preserve"> שיושב ב-</w:t>
-      </w:r>
-      <w:r>
-        <w:rPr>
-          <w:rFonts w:cstheme="minorHAnsi"/>
-        </w:rPr>
-        <w:t>experiment\</w:t>
-      </w:r>
-      <w:r>
-        <w:rPr>
-          <w:rFonts w:cstheme="minorHAnsi" w:hint="cs"/>
-          <w:rtl/>
-        </w:rPr>
-        <w:t xml:space="preserve"> ו</w:t>
-      </w:r>
-      <w:r>
-        <w:rPr>
-          <w:rFonts w:cstheme="minorHAnsi" w:hint="cs"/>
-          <w:rtl/>
-        </w:rPr>
-        <w:t xml:space="preserve">למלא את פרטי הנבדק </w:t>
-      </w:r>
-      <w:r>
-        <w:rPr>
-          <w:rFonts w:cstheme="minorHAnsi" w:hint="cs"/>
-          <w:rtl/>
-        </w:rPr>
-        <w:t>(גיל, מין, עיסוק)</w:t>
-      </w:r>
-      <w:r>
-        <w:rPr>
-          <w:rFonts w:cstheme="minorHAnsi" w:hint="cs"/>
-          <w:rtl/>
-        </w:rPr>
-        <w:t>.</w:t>
-      </w:r>
-    </w:p>
-    <w:p>
-      <w:pPr>
-        <w:pStyle w:val="ListParagraph"/>
-        <w:numPr>
-          <w:ilvl w:val="1"/>
-          <w:numId w:val="7"/>
-        </w:numPr>
-        <w:bidi/>
-        <w:rPr>
-          <w:rFonts w:cstheme="minorHAnsi"/>
-          <w:b/>
-          <w:bCs/>
-        </w:rPr>
-      </w:pPr>
-      <w:r>
-        <w:rPr>
-          <w:rFonts w:cstheme="minorHAnsi" w:hint="cs"/>
-          <w:rtl/>
-        </w:rPr>
-        <w:t>להצמיד לנבדק סממן לאצבע המורה.</w:t>
-      </w:r>
-    </w:p>
-    <w:p>
-      <w:pPr>
-        <w:pStyle w:val="ListParagraph"/>
-        <w:numPr>
-          <w:ilvl w:val="1"/>
-          <w:numId w:val="7"/>
-        </w:numPr>
-        <w:bidi/>
-        <w:rPr>
-          <w:rFonts w:cstheme="minorHAnsi"/>
-          <w:b/>
-          <w:bCs/>
-        </w:rPr>
-      </w:pPr>
-      <w:r>
-        <w:rPr>
-          <w:rFonts w:cstheme="minorHAnsi" w:hint="cs"/>
-          <w:rtl/>
-        </w:rPr>
-        <w:t xml:space="preserve">להריץ את </w:t>
-      </w:r>
-      <w:proofErr w:type="spellStart"/>
-      <w:r>
-        <w:rPr>
-          <w:rFonts w:cstheme="minorHAnsi"/>
-        </w:rPr>
-        <w:t>experiment.m</w:t>
-      </w:r>
-      <w:proofErr w:type="spellEnd"/>
-      <w:r>
-        <w:rPr>
-          <w:rFonts w:cstheme="minorHAnsi" w:hint="cs"/>
-          <w:rtl/>
-        </w:rPr>
-        <w:t>.</w:t>
-      </w:r>
+        </w:rPr>
+      </w:pPr>
     </w:p>
     <w:p>
       <w:pPr>
@@ -5293,7 +5027,6 @@
         </w:rPr>
         <w:t xml:space="preserve">שמירת </w:t>
       </w:r>
-      <w:proofErr w:type="spellStart"/>
       <w:r>
         <w:rPr>
           <w:rFonts w:cstheme="minorHAnsi" w:hint="cs"/>
@@ -5301,40 +5034,14 @@
           <w:bCs/>
           <w:rtl/>
         </w:rPr>
-        <w:t>דאטא</w:t>
-      </w:r>
-      <w:proofErr w:type="spellEnd"/>
-      <w:r>
-        <w:rPr>
-          <w:rFonts w:cstheme="minorHAnsi" w:hint="cs"/>
-          <w:b/>
-          <w:bCs/>
-          <w:rtl/>
-        </w:rPr>
-        <w:t>:</w:t>
-      </w:r>
-      <w:r>
-        <w:rPr>
-          <w:rFonts w:cstheme="minorHAnsi" w:hint="cs"/>
-          <w:rtl/>
-        </w:rPr>
-        <w:t xml:space="preserve"> מעתיקים את קבצי </w:t>
-      </w:r>
-      <w:proofErr w:type="spellStart"/>
-      <w:r>
-        <w:rPr>
-          <w:rFonts w:cstheme="minorHAnsi" w:hint="cs"/>
-          <w:rtl/>
-        </w:rPr>
-        <w:t>הדאטא</w:t>
-      </w:r>
-      <w:proofErr w:type="spellEnd"/>
-      <w:r>
-        <w:rPr>
-          <w:rFonts w:cstheme="minorHAnsi" w:hint="cs"/>
-          <w:rtl/>
-        </w:rPr>
-        <w:t xml:space="preserve"> של הנבד</w:t>
+        <w:t>דאטא:</w:t>
+      </w:r>
+      <w:r>
+        <w:rPr>
+          <w:rFonts w:cstheme="minorHAnsi" w:hint="cs"/>
+          <w:rtl/>
+        </w:rPr>
+        <w:t xml:space="preserve"> מעתיקים את קבצי הדאטא של הנבד</w:t>
       </w:r>
       <w:r>
         <w:rPr>
@@ -5403,7 +5110,6 @@
         </w:rPr>
         <w:t xml:space="preserve">, ניתוק </w:t>
       </w:r>
-      <w:proofErr w:type="spellStart"/>
       <w:r>
         <w:rPr>
           <w:rFonts w:cstheme="minorHAnsi"/>
@@ -5412,7 +5118,6 @@
         </w:rPr>
         <w:t>Optitrack</w:t>
       </w:r>
-      <w:proofErr w:type="spellEnd"/>
       <w:r>
         <w:rPr>
           <w:rFonts w:cstheme="minorHAnsi" w:hint="cs"/>
@@ -5420,38 +5125,16 @@
           <w:iCs/>
           <w:rtl/>
         </w:rPr>
-        <w:t xml:space="preserve"> מהמחשב והחשמל, הוצאת </w:t>
-      </w:r>
-      <w:proofErr w:type="spellStart"/>
-      <w:r>
-        <w:rPr>
-          <w:rFonts w:cstheme="minorHAnsi" w:hint="cs"/>
+        <w:t xml:space="preserve"> מהמחשב והחשמל, הוצאת הרשיון </w:t>
+      </w:r>
+      <w:r>
+        <w:rPr>
+          <w:rFonts w:cstheme="minorHAnsi"/>
           <w:i/>
           <w:iCs/>
-          <w:rtl/>
-        </w:rPr>
-        <w:t>הרשיון</w:t>
-      </w:r>
-      <w:proofErr w:type="spellEnd"/>
-      <w:r>
-        <w:rPr>
-          <w:rFonts w:cstheme="minorHAnsi" w:hint="cs"/>
-          <w:i/>
-          <w:iCs/>
-          <w:rtl/>
-        </w:rPr>
-        <w:t xml:space="preserve"> </w:t>
-      </w:r>
-      <w:proofErr w:type="spellStart"/>
-      <w:r>
-        <w:rPr>
-          <w:rFonts w:cstheme="minorHAnsi"/>
-          <w:i/>
-          <w:iCs/>
         </w:rPr>
         <w:t>diskonkey</w:t>
       </w:r>
-      <w:proofErr w:type="spellEnd"/>
       <w:r>
         <w:rPr>
           <w:rFonts w:cstheme="minorHAnsi" w:hint="cs"/>
@@ -6173,29 +5856,7 @@
           <w:u w:val="single"/>
           <w:rtl/>
         </w:rPr>
-        <w:t xml:space="preserve"> ד' – </w:t>
-      </w:r>
-      <w:proofErr w:type="spellStart"/>
-      <w:r>
-        <w:rPr>
-          <w:rFonts w:cstheme="minorHAnsi"/>
-          <w:b/>
-          <w:bCs/>
-          <w:u w:val="single"/>
-          <w:rtl/>
-        </w:rPr>
-        <w:t>צ'קליסט</w:t>
-      </w:r>
-      <w:proofErr w:type="spellEnd"/>
-      <w:r>
-        <w:rPr>
-          <w:rFonts w:cstheme="minorHAnsi"/>
-          <w:b/>
-          <w:bCs/>
-          <w:u w:val="single"/>
-          <w:rtl/>
-        </w:rPr>
-        <w:t xml:space="preserve"> להרצת נבדק</w:t>
+        <w:t xml:space="preserve"> ד' – צ'קליסט להרצת נבדק</w:t>
       </w:r>
     </w:p>
     <w:tbl>
@@ -7852,7 +7513,6 @@
                 <w:rFonts w:asciiTheme="minorBidi" w:hAnsiTheme="minorBidi"/>
               </w:rPr>
             </w:pPr>
-            <w:proofErr w:type="spellStart"/>
             <w:r>
               <w:rPr>
                 <w:rFonts w:asciiTheme="minorBidi" w:hAnsiTheme="minorBidi" w:hint="cs"/>
@@ -7860,7 +7520,6 @@
               </w:rPr>
               <w:t>כסא</w:t>
             </w:r>
-            <w:proofErr w:type="spellEnd"/>
           </w:p>
         </w:tc>
         <w:tc>
@@ -8435,23 +8094,7 @@
                 <w:rFonts w:asciiTheme="minorBidi" w:hAnsiTheme="minorBidi" w:hint="cs"/>
                 <w:rtl/>
               </w:rPr>
-              <w:t xml:space="preserve">דיסק און קי </w:t>
-            </w:r>
-            <w:proofErr w:type="spellStart"/>
-            <w:r>
-              <w:rPr>
-                <w:rFonts w:asciiTheme="minorBidi" w:hAnsiTheme="minorBidi" w:hint="cs"/>
-                <w:rtl/>
-              </w:rPr>
-              <w:t>רשיון</w:t>
-            </w:r>
-            <w:proofErr w:type="spellEnd"/>
-            <w:r>
-              <w:rPr>
-                <w:rFonts w:asciiTheme="minorBidi" w:hAnsiTheme="minorBidi" w:hint="cs"/>
-                <w:rtl/>
-              </w:rPr>
-              <w:t xml:space="preserve"> </w:t>
+              <w:t xml:space="preserve">דיסק און קי רשיון </w:t>
             </w:r>
             <w:r>
               <w:rPr>
@@ -9033,17 +8676,8 @@
                 <w:rFonts w:asciiTheme="minorBidi" w:hAnsiTheme="minorBidi" w:hint="cs"/>
                 <w:rtl/>
               </w:rPr>
-              <w:t xml:space="preserve">לחטא מקלדת, עכבר, </w:t>
+              <w:t>לחטא מקלדת, עכבר, כסא</w:t>
             </w:r>
-            <w:proofErr w:type="spellStart"/>
-            <w:r>
-              <w:rPr>
-                <w:rFonts w:asciiTheme="minorBidi" w:hAnsiTheme="minorBidi" w:hint="cs"/>
-                <w:rtl/>
-              </w:rPr>
-              <w:t>כסא</w:t>
-            </w:r>
-            <w:proofErr w:type="spellEnd"/>
           </w:p>
         </w:tc>
         <w:tc>
@@ -9617,23 +9251,7 @@
                 <w:rFonts w:asciiTheme="minorBidi" w:hAnsiTheme="minorBidi" w:hint="cs"/>
                 <w:rtl/>
               </w:rPr>
-              <w:t xml:space="preserve">שולחן </w:t>
-            </w:r>
-            <w:proofErr w:type="spellStart"/>
-            <w:r>
-              <w:rPr>
-                <w:rFonts w:asciiTheme="minorBidi" w:hAnsiTheme="minorBidi" w:hint="cs"/>
-                <w:rtl/>
-              </w:rPr>
-              <w:t>וכסא</w:t>
-            </w:r>
-            <w:proofErr w:type="spellEnd"/>
-            <w:r>
-              <w:rPr>
-                <w:rFonts w:asciiTheme="minorBidi" w:hAnsiTheme="minorBidi" w:hint="cs"/>
-                <w:rtl/>
-              </w:rPr>
-              <w:t xml:space="preserve"> במיקום נכון כך שעיניי הנבדק במרחק 60 ס"מ מהמסך.</w:t>
+              <w:t>שולחן וכסא במיקום נכון כך שעיניי הנבדק במרחק 60 ס"מ מהמסך.</w:t>
             </w:r>
           </w:p>
         </w:tc>
@@ -10843,23 +10461,7 @@
                 <w:rFonts w:cstheme="minorHAnsi" w:hint="cs"/>
                 <w:rtl/>
               </w:rPr>
-              <w:t xml:space="preserve">קצב </w:t>
-            </w:r>
-            <w:proofErr w:type="spellStart"/>
-            <w:r>
-              <w:rPr>
-                <w:rFonts w:cstheme="minorHAnsi" w:hint="cs"/>
-                <w:rtl/>
-              </w:rPr>
-              <w:t>רענון</w:t>
-            </w:r>
-            <w:proofErr w:type="spellEnd"/>
-            <w:r>
-              <w:rPr>
-                <w:rFonts w:cstheme="minorHAnsi" w:hint="cs"/>
-                <w:rtl/>
-              </w:rPr>
-              <w:t xml:space="preserve"> </w:t>
+              <w:t xml:space="preserve">קצב רענון </w:t>
             </w:r>
             <w:r>
               <w:rPr>
@@ -10899,14 +10501,12 @@
               </w:rPr>
               <w:t xml:space="preserve"> ב-</w:t>
             </w:r>
-            <w:proofErr w:type="spellStart"/>
             <w:r>
               <w:rPr>
                 <w:rFonts w:cstheme="minorHAnsi"/>
               </w:rPr>
               <w:t>PyPixx</w:t>
             </w:r>
-            <w:proofErr w:type="spellEnd"/>
             <w:r>
               <w:rPr>
                 <w:rFonts w:cstheme="minorHAnsi" w:hint="cs"/>
@@ -11938,23 +11538,7 @@
                 <w:rFonts w:asciiTheme="minorBidi" w:hAnsiTheme="minorBidi" w:cs="Arial"/>
                 <w:rtl/>
               </w:rPr>
-              <w:t xml:space="preserve">לעשות </w:t>
-            </w:r>
-            <w:proofErr w:type="spellStart"/>
-            <w:r>
-              <w:rPr>
-                <w:rFonts w:asciiTheme="minorBidi" w:hAnsiTheme="minorBidi" w:cs="Arial"/>
-                <w:rtl/>
-              </w:rPr>
-              <w:t>קליברציה</w:t>
-            </w:r>
-            <w:proofErr w:type="spellEnd"/>
-            <w:r>
-              <w:rPr>
-                <w:rFonts w:asciiTheme="minorBidi" w:hAnsiTheme="minorBidi" w:cs="Arial"/>
-                <w:rtl/>
-              </w:rPr>
-              <w:t>.</w:t>
+              <w:t>לעשות קליברציה.</w:t>
             </w:r>
           </w:p>
         </w:tc>
@@ -12338,14 +11922,12 @@
               </w:rPr>
               <w:t xml:space="preserve">לשים את </w:t>
             </w:r>
-            <w:proofErr w:type="spellStart"/>
             <w:r>
               <w:rPr>
                 <w:rFonts w:asciiTheme="minorBidi" w:hAnsiTheme="minorBidi"/>
               </w:rPr>
               <w:t>Matlab</w:t>
             </w:r>
-            <w:proofErr w:type="spellEnd"/>
             <w:r>
               <w:rPr>
                 <w:rFonts w:asciiTheme="minorBidi" w:hAnsiTheme="minorBidi" w:cs="Arial"/>
@@ -17789,7 +17371,7 @@
 </file>
 
 <file path=word/endnotes.xml><?xml version="1.0" encoding="utf-8"?>
-<w:endnotes xmlns:wpc="http://schemas.microsoft.com/office/word/2010/wordprocessingCanvas" xmlns:cx="http://schemas.microsoft.com/office/drawing/2014/chartex" xmlns:cx1="http://schemas.microsoft.com/office/drawing/2015/9/8/chartex" xmlns:cx2="http://schemas.microsoft.com/office/drawing/2015/10/21/chartex" xmlns:cx3="http://schemas.microsoft.com/office/drawing/2016/5/9/chartex" xmlns:cx4="http://schemas.microsoft.com/office/drawing/2016/5/10/chartex" xmlns:cx5="http://schemas.microsoft.com/office/drawing/2016/5/11/chartex" xmlns:cx6="http://schemas.microsoft.com/office/drawing/2016/5/12/chartex" xmlns:cx7="http://schemas.microsoft.com/office/drawing/2016/5/13/chartex" xmlns:cx8="http://schemas.microsoft.com/office/drawing/2016/5/14/chartex" xmlns:mc="http://schemas.openxmlformats.org/markup-compatibility/2006" xmlns:aink="http://schemas.microsoft.com/office/drawing/2016/ink" xmlns:am3d="http://schemas.microsoft.com/office/drawing/2017/model3d" xmlns:o="urn:schemas-microsoft-com:office:office" xmlns:r="http://schemas.openxmlformats.org/officeDocument/2006/relationships" xmlns:m="http://schemas.openxmlformats.org/officeDocument/2006/math" xmlns:v="urn:schemas-microsoft-com:vml" xmlns:wp14="http://schemas.microsoft.com/office/word/2010/wordprocessingDrawing" xmlns:wp="http://schemas.openxmlformats.org/drawingml/2006/wordprocessingDrawing" xmlns:w10="urn:schemas-microsoft-com:office:word" xmlns:w="http://schemas.openxmlformats.org/wordprocessingml/2006/main" xmlns:w14="http://schemas.microsoft.com/office/word/2010/wordml" xmlns:w15="http://schemas.microsoft.com/office/word/2012/wordml" xmlns:w16cex="http://schemas.microsoft.com/office/word/2018/wordml/cex" xmlns:w16cid="http://schemas.microsoft.com/office/word/2016/wordml/cid" xmlns:w16="http://schemas.microsoft.com/office/word/2018/wordml" xmlns:w16se="http://schemas.microsoft.com/office/word/2015/wordml/symex" xmlns:wpg="http://schemas.microsoft.com/office/word/2010/wordprocessingGroup" xmlns:wpi="http://schemas.microsoft.com/office/word/2010/wordprocessingInk" xmlns:wne="http://schemas.microsoft.com/office/word/2006/wordml" xmlns:wps="http://schemas.microsoft.com/office/word/2010/wordprocessingShape" mc:Ignorable="w14 w15 w16se w16cid w16 w16cex wp14">
+<w:endnotes xmlns:wpc="http://schemas.microsoft.com/office/word/2010/wordprocessingCanvas" xmlns:cx="http://schemas.microsoft.com/office/drawing/2014/chartex" xmlns:cx1="http://schemas.microsoft.com/office/drawing/2015/9/8/chartex" xmlns:cx2="http://schemas.microsoft.com/office/drawing/2015/10/21/chartex" xmlns:cx3="http://schemas.microsoft.com/office/drawing/2016/5/9/chartex" xmlns:cx4="http://schemas.microsoft.com/office/drawing/2016/5/10/chartex" xmlns:cx5="http://schemas.microsoft.com/office/drawing/2016/5/11/chartex" xmlns:cx6="http://schemas.microsoft.com/office/drawing/2016/5/12/chartex" xmlns:cx7="http://schemas.microsoft.com/office/drawing/2016/5/13/chartex" xmlns:cx8="http://schemas.microsoft.com/office/drawing/2016/5/14/chartex" xmlns:mc="http://schemas.openxmlformats.org/markup-compatibility/2006" xmlns:aink="http://schemas.microsoft.com/office/drawing/2016/ink" xmlns:am3d="http://schemas.microsoft.com/office/drawing/2017/model3d" xmlns:o="urn:schemas-microsoft-com:office:office" xmlns:r="http://schemas.openxmlformats.org/officeDocument/2006/relationships" xmlns:m="http://schemas.openxmlformats.org/officeDocument/2006/math" xmlns:v="urn:schemas-microsoft-com:vml" xmlns:wp14="http://schemas.microsoft.com/office/word/2010/wordprocessingDrawing" xmlns:wp="http://schemas.openxmlformats.org/drawingml/2006/wordprocessingDrawing" xmlns:w10="urn:schemas-microsoft-com:office:word" xmlns:w="http://schemas.openxmlformats.org/wordprocessingml/2006/main" xmlns:w14="http://schemas.microsoft.com/office/word/2010/wordml" xmlns:w15="http://schemas.microsoft.com/office/word/2012/wordml" xmlns:w16cex="http://schemas.microsoft.com/office/word/2018/wordml/cex" xmlns:w16cid="http://schemas.microsoft.com/office/word/2016/wordml/cid" xmlns:w16="http://schemas.microsoft.com/office/word/2018/wordml" xmlns:w16sdtdh="http://schemas.microsoft.com/office/word/2020/wordml/sdtdatahash" xmlns:w16se="http://schemas.microsoft.com/office/word/2015/wordml/symex" xmlns:wpg="http://schemas.microsoft.com/office/word/2010/wordprocessingGroup" xmlns:wpi="http://schemas.microsoft.com/office/word/2010/wordprocessingInk" xmlns:wne="http://schemas.microsoft.com/office/word/2006/wordml" xmlns:wps="http://schemas.microsoft.com/office/word/2010/wordprocessingShape" mc:Ignorable="w14 w15 w16se w16cid w16 w16cex w16sdtdh wp14">
   <w:endnote w:type="separator" w:id="-1">
     <w:p>
       <w:pPr>
@@ -17814,7 +17396,7 @@
 </file>
 
 <file path=word/footer1.xml><?xml version="1.0" encoding="utf-8"?>
-<w:ftr xmlns:wpc="http://schemas.microsoft.com/office/word/2010/wordprocessingCanvas" xmlns:cx="http://schemas.microsoft.com/office/drawing/2014/chartex" xmlns:cx1="http://schemas.microsoft.com/office/drawing/2015/9/8/chartex" xmlns:cx2="http://schemas.microsoft.com/office/drawing/2015/10/21/chartex" xmlns:cx3="http://schemas.microsoft.com/office/drawing/2016/5/9/chartex" xmlns:cx4="http://schemas.microsoft.com/office/drawing/2016/5/10/chartex" xmlns:cx5="http://schemas.microsoft.com/office/drawing/2016/5/11/chartex" xmlns:cx6="http://schemas.microsoft.com/office/drawing/2016/5/12/chartex" xmlns:cx7="http://schemas.microsoft.com/office/drawing/2016/5/13/chartex" xmlns:cx8="http://schemas.microsoft.com/office/drawing/2016/5/14/chartex" xmlns:mc="http://schemas.openxmlformats.org/markup-compatibility/2006" xmlns:aink="http://schemas.microsoft.com/office/drawing/2016/ink" xmlns:am3d="http://schemas.microsoft.com/office/drawing/2017/model3d" xmlns:o="urn:schemas-microsoft-com:office:office" xmlns:r="http://schemas.openxmlformats.org/officeDocument/2006/relationships" xmlns:m="http://schemas.openxmlformats.org/officeDocument/2006/math" xmlns:v="urn:schemas-microsoft-com:vml" xmlns:wp14="http://schemas.microsoft.com/office/word/2010/wordprocessingDrawing" xmlns:wp="http://schemas.openxmlformats.org/drawingml/2006/wordprocessingDrawing" xmlns:w10="urn:schemas-microsoft-com:office:word" xmlns:w="http://schemas.openxmlformats.org/wordprocessingml/2006/main" xmlns:w14="http://schemas.microsoft.com/office/word/2010/wordml" xmlns:w15="http://schemas.microsoft.com/office/word/2012/wordml" xmlns:w16cex="http://schemas.microsoft.com/office/word/2018/wordml/cex" xmlns:w16cid="http://schemas.microsoft.com/office/word/2016/wordml/cid" xmlns:w16="http://schemas.microsoft.com/office/word/2018/wordml" xmlns:w16se="http://schemas.microsoft.com/office/word/2015/wordml/symex" xmlns:wpg="http://schemas.microsoft.com/office/word/2010/wordprocessingGroup" xmlns:wpi="http://schemas.microsoft.com/office/word/2010/wordprocessingInk" xmlns:wne="http://schemas.microsoft.com/office/word/2006/wordml" xmlns:wps="http://schemas.microsoft.com/office/word/2010/wordprocessingShape" mc:Ignorable="w14 w15 w16se w16cid w16 w16cex wp14">
+<w:ftr xmlns:wpc="http://schemas.microsoft.com/office/word/2010/wordprocessingCanvas" xmlns:cx="http://schemas.microsoft.com/office/drawing/2014/chartex" xmlns:cx1="http://schemas.microsoft.com/office/drawing/2015/9/8/chartex" xmlns:cx2="http://schemas.microsoft.com/office/drawing/2015/10/21/chartex" xmlns:cx3="http://schemas.microsoft.com/office/drawing/2016/5/9/chartex" xmlns:cx4="http://schemas.microsoft.com/office/drawing/2016/5/10/chartex" xmlns:cx5="http://schemas.microsoft.com/office/drawing/2016/5/11/chartex" xmlns:cx6="http://schemas.microsoft.com/office/drawing/2016/5/12/chartex" xmlns:cx7="http://schemas.microsoft.com/office/drawing/2016/5/13/chartex" xmlns:cx8="http://schemas.microsoft.com/office/drawing/2016/5/14/chartex" xmlns:mc="http://schemas.openxmlformats.org/markup-compatibility/2006" xmlns:aink="http://schemas.microsoft.com/office/drawing/2016/ink" xmlns:am3d="http://schemas.microsoft.com/office/drawing/2017/model3d" xmlns:o="urn:schemas-microsoft-com:office:office" xmlns:r="http://schemas.openxmlformats.org/officeDocument/2006/relationships" xmlns:m="http://schemas.openxmlformats.org/officeDocument/2006/math" xmlns:v="urn:schemas-microsoft-com:vml" xmlns:wp14="http://schemas.microsoft.com/office/word/2010/wordprocessingDrawing" xmlns:wp="http://schemas.openxmlformats.org/drawingml/2006/wordprocessingDrawing" xmlns:w10="urn:schemas-microsoft-com:office:word" xmlns:w="http://schemas.openxmlformats.org/wordprocessingml/2006/main" xmlns:w14="http://schemas.microsoft.com/office/word/2010/wordml" xmlns:w15="http://schemas.microsoft.com/office/word/2012/wordml" xmlns:w16cex="http://schemas.microsoft.com/office/word/2018/wordml/cex" xmlns:w16cid="http://schemas.microsoft.com/office/word/2016/wordml/cid" xmlns:w16="http://schemas.microsoft.com/office/word/2018/wordml" xmlns:w16sdtdh="http://schemas.microsoft.com/office/word/2020/wordml/sdtdatahash" xmlns:w16se="http://schemas.microsoft.com/office/word/2015/wordml/symex" xmlns:wpg="http://schemas.microsoft.com/office/word/2010/wordprocessingGroup" xmlns:wpi="http://schemas.microsoft.com/office/word/2010/wordprocessingInk" xmlns:wne="http://schemas.microsoft.com/office/word/2006/wordml" xmlns:wps="http://schemas.microsoft.com/office/word/2010/wordprocessingShape" mc:Ignorable="w14 w15 w16se w16cid w16 w16cex w16sdtdh wp14">
   <w:p>
     <w:pPr>
       <w:pStyle w:val="Footer"/>
@@ -17851,7 +17433,7 @@
 </file>
 
 <file path=word/footer2.xml><?xml version="1.0" encoding="utf-8"?>
-<w:ftr xmlns:wpc="http://schemas.microsoft.com/office/word/2010/wordprocessingCanvas" xmlns:cx="http://schemas.microsoft.com/office/drawing/2014/chartex" xmlns:cx1="http://schemas.microsoft.com/office/drawing/2015/9/8/chartex" xmlns:cx2="http://schemas.microsoft.com/office/drawing/2015/10/21/chartex" xmlns:cx3="http://schemas.microsoft.com/office/drawing/2016/5/9/chartex" xmlns:cx4="http://schemas.microsoft.com/office/drawing/2016/5/10/chartex" xmlns:cx5="http://schemas.microsoft.com/office/drawing/2016/5/11/chartex" xmlns:cx6="http://schemas.microsoft.com/office/drawing/2016/5/12/chartex" xmlns:cx7="http://schemas.microsoft.com/office/drawing/2016/5/13/chartex" xmlns:cx8="http://schemas.microsoft.com/office/drawing/2016/5/14/chartex" xmlns:mc="http://schemas.openxmlformats.org/markup-compatibility/2006" xmlns:aink="http://schemas.microsoft.com/office/drawing/2016/ink" xmlns:am3d="http://schemas.microsoft.com/office/drawing/2017/model3d" xmlns:o="urn:schemas-microsoft-com:office:office" xmlns:r="http://schemas.openxmlformats.org/officeDocument/2006/relationships" xmlns:m="http://schemas.openxmlformats.org/officeDocument/2006/math" xmlns:v="urn:schemas-microsoft-com:vml" xmlns:wp14="http://schemas.microsoft.com/office/word/2010/wordprocessingDrawing" xmlns:wp="http://schemas.openxmlformats.org/drawingml/2006/wordprocessingDrawing" xmlns:w10="urn:schemas-microsoft-com:office:word" xmlns:w="http://schemas.openxmlformats.org/wordprocessingml/2006/main" xmlns:w14="http://schemas.microsoft.com/office/word/2010/wordml" xmlns:w15="http://schemas.microsoft.com/office/word/2012/wordml" xmlns:w16cex="http://schemas.microsoft.com/office/word/2018/wordml/cex" xmlns:w16cid="http://schemas.microsoft.com/office/word/2016/wordml/cid" xmlns:w16="http://schemas.microsoft.com/office/word/2018/wordml" xmlns:w16se="http://schemas.microsoft.com/office/word/2015/wordml/symex" xmlns:wpg="http://schemas.microsoft.com/office/word/2010/wordprocessingGroup" xmlns:wpi="http://schemas.microsoft.com/office/word/2010/wordprocessingInk" xmlns:wne="http://schemas.microsoft.com/office/word/2006/wordml" xmlns:wps="http://schemas.microsoft.com/office/word/2010/wordprocessingShape" mc:Ignorable="w14 w15 w16se w16cid w16 w16cex wp14">
+<w:ftr xmlns:wpc="http://schemas.microsoft.com/office/word/2010/wordprocessingCanvas" xmlns:cx="http://schemas.microsoft.com/office/drawing/2014/chartex" xmlns:cx1="http://schemas.microsoft.com/office/drawing/2015/9/8/chartex" xmlns:cx2="http://schemas.microsoft.com/office/drawing/2015/10/21/chartex" xmlns:cx3="http://schemas.microsoft.com/office/drawing/2016/5/9/chartex" xmlns:cx4="http://schemas.microsoft.com/office/drawing/2016/5/10/chartex" xmlns:cx5="http://schemas.microsoft.com/office/drawing/2016/5/11/chartex" xmlns:cx6="http://schemas.microsoft.com/office/drawing/2016/5/12/chartex" xmlns:cx7="http://schemas.microsoft.com/office/drawing/2016/5/13/chartex" xmlns:cx8="http://schemas.microsoft.com/office/drawing/2016/5/14/chartex" xmlns:mc="http://schemas.openxmlformats.org/markup-compatibility/2006" xmlns:aink="http://schemas.microsoft.com/office/drawing/2016/ink" xmlns:am3d="http://schemas.microsoft.com/office/drawing/2017/model3d" xmlns:o="urn:schemas-microsoft-com:office:office" xmlns:r="http://schemas.openxmlformats.org/officeDocument/2006/relationships" xmlns:m="http://schemas.openxmlformats.org/officeDocument/2006/math" xmlns:v="urn:schemas-microsoft-com:vml" xmlns:wp14="http://schemas.microsoft.com/office/word/2010/wordprocessingDrawing" xmlns:wp="http://schemas.openxmlformats.org/drawingml/2006/wordprocessingDrawing" xmlns:w10="urn:schemas-microsoft-com:office:word" xmlns:w="http://schemas.openxmlformats.org/wordprocessingml/2006/main" xmlns:w14="http://schemas.microsoft.com/office/word/2010/wordml" xmlns:w15="http://schemas.microsoft.com/office/word/2012/wordml" xmlns:w16cex="http://schemas.microsoft.com/office/word/2018/wordml/cex" xmlns:w16cid="http://schemas.microsoft.com/office/word/2016/wordml/cid" xmlns:w16="http://schemas.microsoft.com/office/word/2018/wordml" xmlns:w16sdtdh="http://schemas.microsoft.com/office/word/2020/wordml/sdtdatahash" xmlns:w16se="http://schemas.microsoft.com/office/word/2015/wordml/symex" xmlns:wpg="http://schemas.microsoft.com/office/word/2010/wordprocessingGroup" xmlns:wpi="http://schemas.microsoft.com/office/word/2010/wordprocessingInk" xmlns:wne="http://schemas.microsoft.com/office/word/2006/wordml" xmlns:wps="http://schemas.microsoft.com/office/word/2010/wordprocessingShape" mc:Ignorable="w14 w15 w16se w16cid w16 w16cex w16sdtdh wp14">
   <w:p>
     <w:pPr>
       <w:pStyle w:val="Footer"/>
@@ -17901,7 +17483,7 @@
 </file>
 
 <file path=word/footnotes.xml><?xml version="1.0" encoding="utf-8"?>
-<w:footnotes xmlns:wpc="http://schemas.microsoft.com/office/word/2010/wordprocessingCanvas" xmlns:cx="http://schemas.microsoft.com/office/drawing/2014/chartex" xmlns:cx1="http://schemas.microsoft.com/office/drawing/2015/9/8/chartex" xmlns:cx2="http://schemas.microsoft.com/office/drawing/2015/10/21/chartex" xmlns:cx3="http://schemas.microsoft.com/office/drawing/2016/5/9/chartex" xmlns:cx4="http://schemas.microsoft.com/office/drawing/2016/5/10/chartex" xmlns:cx5="http://schemas.microsoft.com/office/drawing/2016/5/11/chartex" xmlns:cx6="http://schemas.microsoft.com/office/drawing/2016/5/12/chartex" xmlns:cx7="http://schemas.microsoft.com/office/drawing/2016/5/13/chartex" xmlns:cx8="http://schemas.microsoft.com/office/drawing/2016/5/14/chartex" xmlns:mc="http://schemas.openxmlformats.org/markup-compatibility/2006" xmlns:aink="http://schemas.microsoft.com/office/drawing/2016/ink" xmlns:am3d="http://schemas.microsoft.com/office/drawing/2017/model3d" xmlns:o="urn:schemas-microsoft-com:office:office" xmlns:r="http://schemas.openxmlformats.org/officeDocument/2006/relationships" xmlns:m="http://schemas.openxmlformats.org/officeDocument/2006/math" xmlns:v="urn:schemas-microsoft-com:vml" xmlns:wp14="http://schemas.microsoft.com/office/word/2010/wordprocessingDrawing" xmlns:wp="http://schemas.openxmlformats.org/drawingml/2006/wordprocessingDrawing" xmlns:w10="urn:schemas-microsoft-com:office:word" xmlns:w="http://schemas.openxmlformats.org/wordprocessingml/2006/main" xmlns:w14="http://schemas.microsoft.com/office/word/2010/wordml" xmlns:w15="http://schemas.microsoft.com/office/word/2012/wordml" xmlns:w16cex="http://schemas.microsoft.com/office/word/2018/wordml/cex" xmlns:w16cid="http://schemas.microsoft.com/office/word/2016/wordml/cid" xmlns:w16="http://schemas.microsoft.com/office/word/2018/wordml" xmlns:w16se="http://schemas.microsoft.com/office/word/2015/wordml/symex" xmlns:wpg="http://schemas.microsoft.com/office/word/2010/wordprocessingGroup" xmlns:wpi="http://schemas.microsoft.com/office/word/2010/wordprocessingInk" xmlns:wne="http://schemas.microsoft.com/office/word/2006/wordml" xmlns:wps="http://schemas.microsoft.com/office/word/2010/wordprocessingShape" mc:Ignorable="w14 w15 w16se w16cid w16 w16cex wp14">
+<w:footnotes xmlns:wpc="http://schemas.microsoft.com/office/word/2010/wordprocessingCanvas" xmlns:cx="http://schemas.microsoft.com/office/drawing/2014/chartex" xmlns:cx1="http://schemas.microsoft.com/office/drawing/2015/9/8/chartex" xmlns:cx2="http://schemas.microsoft.com/office/drawing/2015/10/21/chartex" xmlns:cx3="http://schemas.microsoft.com/office/drawing/2016/5/9/chartex" xmlns:cx4="http://schemas.microsoft.com/office/drawing/2016/5/10/chartex" xmlns:cx5="http://schemas.microsoft.com/office/drawing/2016/5/11/chartex" xmlns:cx6="http://schemas.microsoft.com/office/drawing/2016/5/12/chartex" xmlns:cx7="http://schemas.microsoft.com/office/drawing/2016/5/13/chartex" xmlns:cx8="http://schemas.microsoft.com/office/drawing/2016/5/14/chartex" xmlns:mc="http://schemas.openxmlformats.org/markup-compatibility/2006" xmlns:aink="http://schemas.microsoft.com/office/drawing/2016/ink" xmlns:am3d="http://schemas.microsoft.com/office/drawing/2017/model3d" xmlns:o="urn:schemas-microsoft-com:office:office" xmlns:r="http://schemas.openxmlformats.org/officeDocument/2006/relationships" xmlns:m="http://schemas.openxmlformats.org/officeDocument/2006/math" xmlns:v="urn:schemas-microsoft-com:vml" xmlns:wp14="http://schemas.microsoft.com/office/word/2010/wordprocessingDrawing" xmlns:wp="http://schemas.openxmlformats.org/drawingml/2006/wordprocessingDrawing" xmlns:w10="urn:schemas-microsoft-com:office:word" xmlns:w="http://schemas.openxmlformats.org/wordprocessingml/2006/main" xmlns:w14="http://schemas.microsoft.com/office/word/2010/wordml" xmlns:w15="http://schemas.microsoft.com/office/word/2012/wordml" xmlns:w16cex="http://schemas.microsoft.com/office/word/2018/wordml/cex" xmlns:w16cid="http://schemas.microsoft.com/office/word/2016/wordml/cid" xmlns:w16="http://schemas.microsoft.com/office/word/2018/wordml" xmlns:w16sdtdh="http://schemas.microsoft.com/office/word/2020/wordml/sdtdatahash" xmlns:w16se="http://schemas.microsoft.com/office/word/2015/wordml/symex" xmlns:wpg="http://schemas.microsoft.com/office/word/2010/wordprocessingGroup" xmlns:wpi="http://schemas.microsoft.com/office/word/2010/wordprocessingInk" xmlns:wne="http://schemas.microsoft.com/office/word/2006/wordml" xmlns:wps="http://schemas.microsoft.com/office/word/2010/wordprocessingShape" mc:Ignorable="w14 w15 w16se w16cid w16 w16cex w16sdtdh wp14">
   <w:footnote w:type="separator" w:id="-1">
     <w:p>
       <w:pPr>
@@ -17926,7 +17508,7 @@
 </file>
 
 <file path=word/header1.xml><?xml version="1.0" encoding="utf-8"?>
-<w:hdr xmlns:wpc="http://schemas.microsoft.com/office/word/2010/wordprocessingCanvas" xmlns:cx="http://schemas.microsoft.com/office/drawing/2014/chartex" xmlns:cx1="http://schemas.microsoft.com/office/drawing/2015/9/8/chartex" xmlns:cx2="http://schemas.microsoft.com/office/drawing/2015/10/21/chartex" xmlns:cx3="http://schemas.microsoft.com/office/drawing/2016/5/9/chartex" xmlns:cx4="http://schemas.microsoft.com/office/drawing/2016/5/10/chartex" xmlns:cx5="http://schemas.microsoft.com/office/drawing/2016/5/11/chartex" xmlns:cx6="http://schemas.microsoft.com/office/drawing/2016/5/12/chartex" xmlns:cx7="http://schemas.microsoft.com/office/drawing/2016/5/13/chartex" xmlns:cx8="http://schemas.microsoft.com/office/drawing/2016/5/14/chartex" xmlns:mc="http://schemas.openxmlformats.org/markup-compatibility/2006" xmlns:aink="http://schemas.microsoft.com/office/drawing/2016/ink" xmlns:am3d="http://schemas.microsoft.com/office/drawing/2017/model3d" xmlns:o="urn:schemas-microsoft-com:office:office" xmlns:r="http://schemas.openxmlformats.org/officeDocument/2006/relationships" xmlns:m="http://schemas.openxmlformats.org/officeDocument/2006/math" xmlns:v="urn:schemas-microsoft-com:vml" xmlns:wp14="http://schemas.microsoft.com/office/word/2010/wordprocessingDrawing" xmlns:wp="http://schemas.openxmlformats.org/drawingml/2006/wordprocessingDrawing" xmlns:w10="urn:schemas-microsoft-com:office:word" xmlns:w="http://schemas.openxmlformats.org/wordprocessingml/2006/main" xmlns:w14="http://schemas.microsoft.com/office/word/2010/wordml" xmlns:w15="http://schemas.microsoft.com/office/word/2012/wordml" xmlns:w16cex="http://schemas.microsoft.com/office/word/2018/wordml/cex" xmlns:w16cid="http://schemas.microsoft.com/office/word/2016/wordml/cid" xmlns:w16="http://schemas.microsoft.com/office/word/2018/wordml" xmlns:w16se="http://schemas.microsoft.com/office/word/2015/wordml/symex" xmlns:wpg="http://schemas.microsoft.com/office/word/2010/wordprocessingGroup" xmlns:wpi="http://schemas.microsoft.com/office/word/2010/wordprocessingInk" xmlns:wne="http://schemas.microsoft.com/office/word/2006/wordml" xmlns:wps="http://schemas.microsoft.com/office/word/2010/wordprocessingShape" mc:Ignorable="w14 w15 w16se w16cid w16 w16cex wp14">
+<w:hdr xmlns:wpc="http://schemas.microsoft.com/office/word/2010/wordprocessingCanvas" xmlns:cx="http://schemas.microsoft.com/office/drawing/2014/chartex" xmlns:cx1="http://schemas.microsoft.com/office/drawing/2015/9/8/chartex" xmlns:cx2="http://schemas.microsoft.com/office/drawing/2015/10/21/chartex" xmlns:cx3="http://schemas.microsoft.com/office/drawing/2016/5/9/chartex" xmlns:cx4="http://schemas.microsoft.com/office/drawing/2016/5/10/chartex" xmlns:cx5="http://schemas.microsoft.com/office/drawing/2016/5/11/chartex" xmlns:cx6="http://schemas.microsoft.com/office/drawing/2016/5/12/chartex" xmlns:cx7="http://schemas.microsoft.com/office/drawing/2016/5/13/chartex" xmlns:cx8="http://schemas.microsoft.com/office/drawing/2016/5/14/chartex" xmlns:mc="http://schemas.openxmlformats.org/markup-compatibility/2006" xmlns:aink="http://schemas.microsoft.com/office/drawing/2016/ink" xmlns:am3d="http://schemas.microsoft.com/office/drawing/2017/model3d" xmlns:o="urn:schemas-microsoft-com:office:office" xmlns:r="http://schemas.openxmlformats.org/officeDocument/2006/relationships" xmlns:m="http://schemas.openxmlformats.org/officeDocument/2006/math" xmlns:v="urn:schemas-microsoft-com:vml" xmlns:wp14="http://schemas.microsoft.com/office/word/2010/wordprocessingDrawing" xmlns:wp="http://schemas.openxmlformats.org/drawingml/2006/wordprocessingDrawing" xmlns:w10="urn:schemas-microsoft-com:office:word" xmlns:w="http://schemas.openxmlformats.org/wordprocessingml/2006/main" xmlns:w14="http://schemas.microsoft.com/office/word/2010/wordml" xmlns:w15="http://schemas.microsoft.com/office/word/2012/wordml" xmlns:w16cex="http://schemas.microsoft.com/office/word/2018/wordml/cex" xmlns:w16cid="http://schemas.microsoft.com/office/word/2016/wordml/cid" xmlns:w16="http://schemas.microsoft.com/office/word/2018/wordml" xmlns:w16sdtdh="http://schemas.microsoft.com/office/word/2020/wordml/sdtdatahash" xmlns:w16se="http://schemas.microsoft.com/office/word/2015/wordml/symex" xmlns:wpg="http://schemas.microsoft.com/office/word/2010/wordprocessingGroup" xmlns:wpi="http://schemas.microsoft.com/office/word/2010/wordprocessingInk" xmlns:wne="http://schemas.microsoft.com/office/word/2006/wordml" xmlns:wps="http://schemas.microsoft.com/office/word/2010/wordprocessingShape" mc:Ignorable="w14 w15 w16se w16cid w16 w16cex w16sdtdh wp14">
   <w:p>
     <w:pPr>
       <w:pStyle w:val="Header"/>
@@ -17945,7 +17527,7 @@
 </file>
 
 <file path=word/numbering.xml><?xml version="1.0" encoding="utf-8"?>
-<w:numbering xmlns:wpc="http://schemas.microsoft.com/office/word/2010/wordprocessingCanvas" xmlns:cx="http://schemas.microsoft.com/office/drawing/2014/chartex" xmlns:cx1="http://schemas.microsoft.com/office/drawing/2015/9/8/chartex" xmlns:cx2="http://schemas.microsoft.com/office/drawing/2015/10/21/chartex" xmlns:cx3="http://schemas.microsoft.com/office/drawing/2016/5/9/chartex" xmlns:cx4="http://schemas.microsoft.com/office/drawing/2016/5/10/chartex" xmlns:cx5="http://schemas.microsoft.com/office/drawing/2016/5/11/chartex" xmlns:cx6="http://schemas.microsoft.com/office/drawing/2016/5/12/chartex" xmlns:cx7="http://schemas.microsoft.com/office/drawing/2016/5/13/chartex" xmlns:cx8="http://schemas.microsoft.com/office/drawing/2016/5/14/chartex" xmlns:mc="http://schemas.openxmlformats.org/markup-compatibility/2006" xmlns:aink="http://schemas.microsoft.com/office/drawing/2016/ink" xmlns:am3d="http://schemas.microsoft.com/office/drawing/2017/model3d" xmlns:o="urn:schemas-microsoft-com:office:office" xmlns:r="http://schemas.openxmlformats.org/officeDocument/2006/relationships" xmlns:m="http://schemas.openxmlformats.org/officeDocument/2006/math" xmlns:v="urn:schemas-microsoft-com:vml" xmlns:wp14="http://schemas.microsoft.com/office/word/2010/wordprocessingDrawing" xmlns:wp="http://schemas.openxmlformats.org/drawingml/2006/wordprocessingDrawing" xmlns:w10="urn:schemas-microsoft-com:office:word" xmlns:w="http://schemas.openxmlformats.org/wordprocessingml/2006/main" xmlns:w14="http://schemas.microsoft.com/office/word/2010/wordml" xmlns:w15="http://schemas.microsoft.com/office/word/2012/wordml" xmlns:w16cex="http://schemas.microsoft.com/office/word/2018/wordml/cex" xmlns:w16cid="http://schemas.microsoft.com/office/word/2016/wordml/cid" xmlns:w16="http://schemas.microsoft.com/office/word/2018/wordml" xmlns:w16se="http://schemas.microsoft.com/office/word/2015/wordml/symex" xmlns:wpg="http://schemas.microsoft.com/office/word/2010/wordprocessingGroup" xmlns:wpi="http://schemas.microsoft.com/office/word/2010/wordprocessingInk" xmlns:wne="http://schemas.microsoft.com/office/word/2006/wordml" xmlns:wps="http://schemas.microsoft.com/office/word/2010/wordprocessingShape" mc:Ignorable="w14 w15 w16se w16cid w16 w16cex wp14">
+<w:numbering xmlns:wpc="http://schemas.microsoft.com/office/word/2010/wordprocessingCanvas" xmlns:cx="http://schemas.microsoft.com/office/drawing/2014/chartex" xmlns:cx1="http://schemas.microsoft.com/office/drawing/2015/9/8/chartex" xmlns:cx2="http://schemas.microsoft.com/office/drawing/2015/10/21/chartex" xmlns:cx3="http://schemas.microsoft.com/office/drawing/2016/5/9/chartex" xmlns:cx4="http://schemas.microsoft.com/office/drawing/2016/5/10/chartex" xmlns:cx5="http://schemas.microsoft.com/office/drawing/2016/5/11/chartex" xmlns:cx6="http://schemas.microsoft.com/office/drawing/2016/5/12/chartex" xmlns:cx7="http://schemas.microsoft.com/office/drawing/2016/5/13/chartex" xmlns:cx8="http://schemas.microsoft.com/office/drawing/2016/5/14/chartex" xmlns:mc="http://schemas.openxmlformats.org/markup-compatibility/2006" xmlns:aink="http://schemas.microsoft.com/office/drawing/2016/ink" xmlns:am3d="http://schemas.microsoft.com/office/drawing/2017/model3d" xmlns:o="urn:schemas-microsoft-com:office:office" xmlns:r="http://schemas.openxmlformats.org/officeDocument/2006/relationships" xmlns:m="http://schemas.openxmlformats.org/officeDocument/2006/math" xmlns:v="urn:schemas-microsoft-com:vml" xmlns:wp14="http://schemas.microsoft.com/office/word/2010/wordprocessingDrawing" xmlns:wp="http://schemas.openxmlformats.org/drawingml/2006/wordprocessingDrawing" xmlns:w10="urn:schemas-microsoft-com:office:word" xmlns:w="http://schemas.openxmlformats.org/wordprocessingml/2006/main" xmlns:w14="http://schemas.microsoft.com/office/word/2010/wordml" xmlns:w15="http://schemas.microsoft.com/office/word/2012/wordml" xmlns:w16cex="http://schemas.microsoft.com/office/word/2018/wordml/cex" xmlns:w16cid="http://schemas.microsoft.com/office/word/2016/wordml/cid" xmlns:w16="http://schemas.microsoft.com/office/word/2018/wordml" xmlns:w16sdtdh="http://schemas.microsoft.com/office/word/2020/wordml/sdtdatahash" xmlns:w16se="http://schemas.microsoft.com/office/word/2015/wordml/symex" xmlns:wpg="http://schemas.microsoft.com/office/word/2010/wordprocessingGroup" xmlns:wpi="http://schemas.microsoft.com/office/word/2010/wordprocessingInk" xmlns:wne="http://schemas.microsoft.com/office/word/2006/wordml" xmlns:wps="http://schemas.microsoft.com/office/word/2010/wordprocessingShape" mc:Ignorable="w14 w15 w16se w16cid w16 w16cex w16sdtdh wp14">
   <w:abstractNum w:abstractNumId="0" w15:restartNumberingAfterBreak="0">
     <w:nsid w:val="268A28D2"/>
     <w:multiLevelType w:val="hybridMultilevel"/>
@@ -19218,7 +18800,7 @@
 </file>
 
 <file path=word/styles.xml><?xml version="1.0" encoding="utf-8"?>
-<w:styles xmlns:mc="http://schemas.openxmlformats.org/markup-compatibility/2006" xmlns:r="http://schemas.openxmlformats.org/officeDocument/2006/relationships" xmlns:w="http://schemas.openxmlformats.org/wordprocessingml/2006/main" xmlns:w14="http://schemas.microsoft.com/office/word/2010/wordml" xmlns:w15="http://schemas.microsoft.com/office/word/2012/wordml" xmlns:w16cex="http://schemas.microsoft.com/office/word/2018/wordml/cex" xmlns:w16cid="http://schemas.microsoft.com/office/word/2016/wordml/cid" xmlns:w16="http://schemas.microsoft.com/office/word/2018/wordml" xmlns:w16se="http://schemas.microsoft.com/office/word/2015/wordml/symex" mc:Ignorable="w14 w15 w16se w16cid w16 w16cex">
+<w:styles xmlns:mc="http://schemas.openxmlformats.org/markup-compatibility/2006" xmlns:r="http://schemas.openxmlformats.org/officeDocument/2006/relationships" xmlns:w="http://schemas.openxmlformats.org/wordprocessingml/2006/main" xmlns:w14="http://schemas.microsoft.com/office/word/2010/wordml" xmlns:w15="http://schemas.microsoft.com/office/word/2012/wordml" xmlns:w16cex="http://schemas.microsoft.com/office/word/2018/wordml/cex" xmlns:w16cid="http://schemas.microsoft.com/office/word/2016/wordml/cid" xmlns:w16="http://schemas.microsoft.com/office/word/2018/wordml" xmlns:w16sdtdh="http://schemas.microsoft.com/office/word/2020/wordml/sdtdatahash" xmlns:w16se="http://schemas.microsoft.com/office/word/2015/wordml/symex" mc:Ignorable="w14 w15 w16se w16cid w16 w16cex w16sdtdh">
   <w:docDefaults>
     <w:rPrDefault>
       <w:rPr>

</xml_diff>

<commit_message>
made getTrails a separate file
</commit_message>
<xml_diff>
--- a/experiment/running_protocols/SOP - Mudrik lab.docx
+++ b/experiment/running_protocols/SOP - Mudrik lab.docx
@@ -622,11 +622,19 @@
         </w:rPr>
         <w:t xml:space="preserve">הניסוי מורץ על </w:t>
       </w:r>
-      <w:r>
-        <w:rPr>
-          <w:rFonts w:cstheme="minorHAnsi"/>
-        </w:rPr>
-        <w:t xml:space="preserve">Matlab </w:t>
+      <w:proofErr w:type="spellStart"/>
+      <w:r>
+        <w:rPr>
+          <w:rFonts w:cstheme="minorHAnsi"/>
+        </w:rPr>
+        <w:t>Matlab</w:t>
+      </w:r>
+      <w:proofErr w:type="spellEnd"/>
+      <w:r>
+        <w:rPr>
+          <w:rFonts w:cstheme="minorHAnsi"/>
+        </w:rPr>
+        <w:t xml:space="preserve"> </w:t>
       </w:r>
       <w:r>
         <w:rPr>
@@ -678,6 +686,7 @@
         </w:rPr>
         <w:t xml:space="preserve"> </w:t>
       </w:r>
+      <w:proofErr w:type="spellStart"/>
       <w:r>
         <w:rPr>
           <w:rFonts w:cs="Times New Roman" w:hint="cs"/>
@@ -685,6 +694,7 @@
         </w:rPr>
         <w:t>גרסא</w:t>
       </w:r>
+      <w:proofErr w:type="spellEnd"/>
       <w:r>
         <w:rPr>
           <w:rFonts w:cstheme="minorHAnsi" w:hint="cs"/>
@@ -709,11 +719,19 @@
           <w:rFonts w:cstheme="minorHAnsi"/>
         </w:rPr>
       </w:pPr>
-      <w:r>
-        <w:rPr>
-          <w:rFonts w:cstheme="minorHAnsi"/>
-        </w:rPr>
-        <w:t>VIEWPixx /3D Lite LCD display and data acquisition system</w:t>
+      <w:proofErr w:type="spellStart"/>
+      <w:r>
+        <w:rPr>
+          <w:rFonts w:cstheme="minorHAnsi"/>
+        </w:rPr>
+        <w:t>VIEWPixx</w:t>
+      </w:r>
+      <w:proofErr w:type="spellEnd"/>
+      <w:r>
+        <w:rPr>
+          <w:rFonts w:cstheme="minorHAnsi"/>
+        </w:rPr>
+        <w:t xml:space="preserve"> /3D Lite LCD display and data acquisition system</w:t>
       </w:r>
     </w:p>
     <w:p>
@@ -770,12 +788,14 @@
         </w:rPr>
         <w:t xml:space="preserve"> שנוצר מהפלט של פונקציית </w:t>
       </w:r>
+      <w:proofErr w:type="spellStart"/>
       <w:r>
         <w:rPr>
           <w:rFonts w:cstheme="minorHAnsi"/>
         </w:rPr>
         <w:t>Datapixx</w:t>
       </w:r>
+      <w:proofErr w:type="spellEnd"/>
       <w:r>
         <w:rPr>
           <w:rFonts w:cs="Times New Roman" w:hint="cs"/>
@@ -790,12 +810,14 @@
         </w:rPr>
         <w:t>-</w:t>
       </w:r>
+      <w:proofErr w:type="spellStart"/>
       <w:r>
         <w:rPr>
           <w:rFonts w:cstheme="minorHAnsi"/>
         </w:rPr>
         <w:t>Matlab</w:t>
       </w:r>
+      <w:proofErr w:type="spellEnd"/>
       <w:r>
         <w:rPr>
           <w:rFonts w:cstheme="minorHAnsi" w:hint="cs"/>
@@ -820,11 +842,19 @@
         </w:rPr>
         <w:t xml:space="preserve">מערכת מצלמות </w:t>
       </w:r>
-      <w:r>
-        <w:rPr>
-          <w:rFonts w:cstheme="minorHAnsi"/>
-        </w:rPr>
-        <w:t xml:space="preserve">OptiTrack </w:t>
+      <w:proofErr w:type="spellStart"/>
+      <w:r>
+        <w:rPr>
+          <w:rFonts w:cstheme="minorHAnsi"/>
+        </w:rPr>
+        <w:t>OptiTrack</w:t>
+      </w:r>
+      <w:proofErr w:type="spellEnd"/>
+      <w:r>
+        <w:rPr>
+          <w:rFonts w:cstheme="minorHAnsi"/>
+        </w:rPr>
+        <w:t xml:space="preserve"> </w:t>
       </w:r>
       <w:r>
         <w:rPr>
@@ -837,7 +867,23 @@
           <w:rFonts w:cs="Times New Roman" w:hint="cs"/>
           <w:rtl/>
         </w:rPr>
-        <w:t xml:space="preserve"> וסמן מחזיר אור אינפרא אדום הניתן להלביש על האצבע</w:t>
+        <w:t xml:space="preserve"> וסמן מחזיר אור </w:t>
+      </w:r>
+      <w:proofErr w:type="spellStart"/>
+      <w:r>
+        <w:rPr>
+          <w:rFonts w:cs="Times New Roman" w:hint="cs"/>
+          <w:rtl/>
+        </w:rPr>
+        <w:t>אינפרא</w:t>
+      </w:r>
+      <w:proofErr w:type="spellEnd"/>
+      <w:r>
+        <w:rPr>
+          <w:rFonts w:cs="Times New Roman" w:hint="cs"/>
+          <w:rtl/>
+        </w:rPr>
+        <w:t xml:space="preserve"> אדום הניתן להלביש על האצבע</w:t>
       </w:r>
     </w:p>
     <w:p>
@@ -861,7 +907,21 @@
         <w:rPr>
           <w:rFonts w:cstheme="minorHAnsi"/>
         </w:rPr>
-        <w:t>MOTIVE ver 2.2.0</w:t>
+        <w:t xml:space="preserve">MOTIVE </w:t>
+      </w:r>
+      <w:proofErr w:type="spellStart"/>
+      <w:r>
+        <w:rPr>
+          <w:rFonts w:cstheme="minorHAnsi"/>
+        </w:rPr>
+        <w:t>ver</w:t>
+      </w:r>
+      <w:proofErr w:type="spellEnd"/>
+      <w:r>
+        <w:rPr>
+          <w:rFonts w:cstheme="minorHAnsi"/>
+        </w:rPr>
+        <w:t xml:space="preserve"> 2.2.0</w:t>
       </w:r>
       <w:r>
         <w:rPr>
@@ -917,7 +977,23 @@
           <w:rFonts w:cs="Times New Roman" w:hint="cs"/>
           <w:rtl/>
         </w:rPr>
-        <w:t>מיגון מסך מפרספקס שקוף</w:t>
+        <w:t xml:space="preserve">מיגון מסך </w:t>
+      </w:r>
+      <w:proofErr w:type="spellStart"/>
+      <w:r>
+        <w:rPr>
+          <w:rFonts w:cs="Times New Roman" w:hint="cs"/>
+          <w:rtl/>
+        </w:rPr>
+        <w:t>מפרספקס</w:t>
+      </w:r>
+      <w:proofErr w:type="spellEnd"/>
+      <w:r>
+        <w:rPr>
+          <w:rFonts w:cs="Times New Roman" w:hint="cs"/>
+          <w:rtl/>
+        </w:rPr>
+        <w:t xml:space="preserve"> שקוף</w:t>
       </w:r>
     </w:p>
     <w:p>
@@ -1147,27 +1223,49 @@
           <w:u w:val="single"/>
           <w:rtl/>
         </w:rPr>
-        <w:t>ניתן לעקוב אחרי הביצוע בצ</w:t>
-      </w:r>
-      <w:r>
-        <w:rPr>
-          <w:rFonts w:cstheme="minorHAnsi" w:hint="cs"/>
+        <w:t xml:space="preserve">ניתן לעקוב אחרי הביצוע </w:t>
+      </w:r>
+      <w:proofErr w:type="spellStart"/>
+      <w:r>
+        <w:rPr>
+          <w:rFonts w:cs="Times New Roman" w:hint="cs"/>
           <w:sz w:val="28"/>
           <w:szCs w:val="28"/>
           <w:u w:val="single"/>
           <w:rtl/>
         </w:rPr>
-        <w:t>'</w:t>
-      </w:r>
-      <w:r>
-        <w:rPr>
-          <w:rFonts w:cs="Times New Roman" w:hint="cs"/>
+        <w:t>בצ</w:t>
+      </w:r>
+      <w:r>
+        <w:rPr>
+          <w:rFonts w:cstheme="minorHAnsi" w:hint="cs"/>
           <w:sz w:val="28"/>
           <w:szCs w:val="28"/>
           <w:u w:val="single"/>
           <w:rtl/>
         </w:rPr>
-        <w:t xml:space="preserve">קליסט </w:t>
+        <w:t>'</w:t>
+      </w:r>
+      <w:r>
+        <w:rPr>
+          <w:rFonts w:cs="Times New Roman" w:hint="cs"/>
+          <w:sz w:val="28"/>
+          <w:szCs w:val="28"/>
+          <w:u w:val="single"/>
+          <w:rtl/>
+        </w:rPr>
+        <w:t>קליסט</w:t>
+      </w:r>
+      <w:proofErr w:type="spellEnd"/>
+      <w:r>
+        <w:rPr>
+          <w:rFonts w:cs="Times New Roman" w:hint="cs"/>
+          <w:sz w:val="28"/>
+          <w:szCs w:val="28"/>
+          <w:u w:val="single"/>
+          <w:rtl/>
+        </w:rPr>
+        <w:t xml:space="preserve"> </w:t>
       </w:r>
       <w:r>
         <w:rPr>
@@ -1694,6 +1792,7 @@
         </w:rPr>
         <w:t xml:space="preserve">, </w:t>
       </w:r>
+      <w:proofErr w:type="spellStart"/>
       <w:r>
         <w:rPr>
           <w:rFonts w:cs="Times New Roman" w:hint="cs"/>
@@ -1715,6 +1814,7 @@
         </w:rPr>
         <w:t>ג</w:t>
       </w:r>
+      <w:proofErr w:type="spellEnd"/>
       <w:r>
         <w:rPr>
           <w:rFonts w:cstheme="minorHAnsi" w:hint="cs"/>
@@ -1764,6 +1864,7 @@
         </w:rPr>
         <w:t xml:space="preserve">: </w:t>
       </w:r>
+      <w:proofErr w:type="spellStart"/>
       <w:r>
         <w:rPr>
           <w:rFonts w:cs="Times New Roman" w:hint="cs"/>
@@ -1771,6 +1872,7 @@
         </w:rPr>
         <w:t>כסא</w:t>
       </w:r>
+      <w:proofErr w:type="spellEnd"/>
       <w:r>
         <w:rPr>
           <w:rFonts w:cstheme="minorHAnsi" w:hint="cs"/>
@@ -1797,7 +1899,23 @@
           <w:rFonts w:cs="Times New Roman" w:hint="cs"/>
           <w:rtl/>
         </w:rPr>
-        <w:t xml:space="preserve"> דיסק און קי עם רשיון ל</w:t>
+        <w:t xml:space="preserve"> דיסק און קי עם </w:t>
+      </w:r>
+      <w:proofErr w:type="spellStart"/>
+      <w:r>
+        <w:rPr>
+          <w:rFonts w:cs="Times New Roman" w:hint="cs"/>
+          <w:rtl/>
+        </w:rPr>
+        <w:t>רשיון</w:t>
+      </w:r>
+      <w:proofErr w:type="spellEnd"/>
+      <w:r>
+        <w:rPr>
+          <w:rFonts w:cs="Times New Roman" w:hint="cs"/>
+          <w:rtl/>
+        </w:rPr>
+        <w:t xml:space="preserve"> ל</w:t>
       </w:r>
       <w:r>
         <w:rPr>
@@ -2046,12 +2164,14 @@
         </w:rPr>
         <w:t xml:space="preserve">לחבר </w:t>
       </w:r>
+      <w:proofErr w:type="spellStart"/>
       <w:r>
         <w:rPr>
           <w:rFonts w:cstheme="minorHAnsi"/>
         </w:rPr>
         <w:t>Optitrack</w:t>
       </w:r>
+      <w:proofErr w:type="spellEnd"/>
       <w:r>
         <w:rPr>
           <w:rFonts w:cs="Times New Roman" w:hint="cs"/>
@@ -2125,7 +2245,21 @@
         <w:rPr>
           <w:rFonts w:cstheme="minorHAnsi"/>
         </w:rPr>
-        <w:t>Motive ver 2.2.0</w:t>
+        <w:t xml:space="preserve">Motive </w:t>
+      </w:r>
+      <w:proofErr w:type="spellStart"/>
+      <w:r>
+        <w:rPr>
+          <w:rFonts w:cstheme="minorHAnsi"/>
+        </w:rPr>
+        <w:t>ver</w:t>
+      </w:r>
+      <w:proofErr w:type="spellEnd"/>
+      <w:r>
+        <w:rPr>
+          <w:rFonts w:cstheme="minorHAnsi"/>
+        </w:rPr>
+        <w:t xml:space="preserve"> 2.2.0</w:t>
       </w:r>
     </w:p>
     <w:p>
@@ -2170,12 +2304,21 @@
         <w:t xml:space="preserve">: </w:t>
       </w:r>
       <w:hyperlink r:id="rId7" w:history="1">
+        <w:proofErr w:type="spellStart"/>
         <w:r>
           <w:rPr>
             <w:rStyle w:val="Hyperlink"/>
             <w:rFonts w:cstheme="minorHAnsi"/>
           </w:rPr>
-          <w:t>OptiTrack manual</w:t>
+          <w:t>OptiTrack</w:t>
+        </w:r>
+        <w:proofErr w:type="spellEnd"/>
+        <w:r>
+          <w:rPr>
+            <w:rStyle w:val="Hyperlink"/>
+            <w:rFonts w:cstheme="minorHAnsi"/>
+          </w:rPr>
+          <w:t xml:space="preserve"> manual</w:t>
         </w:r>
       </w:hyperlink>
     </w:p>
@@ -2401,12 +2544,14 @@
         </w:rPr>
         <w:t>-</w:t>
       </w:r>
+      <w:proofErr w:type="spellStart"/>
       <w:r>
         <w:rPr>
           <w:rFonts w:cstheme="minorHAnsi"/>
         </w:rPr>
         <w:t>PyPixx</w:t>
       </w:r>
+      <w:proofErr w:type="spellEnd"/>
       <w:r>
         <w:rPr>
           <w:rFonts w:cs="Calibri"/>
@@ -2508,11 +2653,19 @@
         </w:rPr>
         <w:t xml:space="preserve">לפתוח </w:t>
       </w:r>
-      <w:r>
-        <w:rPr>
-          <w:rFonts w:cstheme="minorHAnsi"/>
-        </w:rPr>
-        <w:t>Matlab R2018B</w:t>
+      <w:proofErr w:type="spellStart"/>
+      <w:r>
+        <w:rPr>
+          <w:rFonts w:cstheme="minorHAnsi"/>
+        </w:rPr>
+        <w:t>Matlab</w:t>
+      </w:r>
+      <w:proofErr w:type="spellEnd"/>
+      <w:r>
+        <w:rPr>
+          <w:rFonts w:cstheme="minorHAnsi"/>
+        </w:rPr>
+        <w:t xml:space="preserve"> R2018B</w:t>
       </w:r>
       <w:r>
         <w:rPr>
@@ -2541,12 +2694,14 @@
         </w:rPr>
         <w:t xml:space="preserve">לשים את </w:t>
       </w:r>
+      <w:proofErr w:type="spellStart"/>
       <w:r>
         <w:rPr>
           <w:rFonts w:cstheme="minorHAnsi"/>
         </w:rPr>
         <w:t>Matlab</w:t>
       </w:r>
+      <w:proofErr w:type="spellEnd"/>
       <w:r>
         <w:rPr>
           <w:rFonts w:cs="Times New Roman" w:hint="cs"/>
@@ -2634,12 +2789,14 @@
         </w:rPr>
         <w:t xml:space="preserve">לפתוח קובץ </w:t>
       </w:r>
+      <w:proofErr w:type="spellStart"/>
       <w:r>
         <w:rPr>
           <w:rFonts w:cstheme="minorHAnsi"/>
         </w:rPr>
         <w:t>experiment.m</w:t>
       </w:r>
+      <w:proofErr w:type="spellEnd"/>
       <w:r>
         <w:rPr>
           <w:rFonts w:cstheme="minorHAnsi" w:hint="cs"/>
@@ -2714,12 +2871,14 @@
         </w:rPr>
         <w:t>-</w:t>
       </w:r>
+      <w:proofErr w:type="spellStart"/>
       <w:r>
         <w:rPr>
           <w:rFonts w:cstheme="minorHAnsi"/>
         </w:rPr>
         <w:t>experiment.m</w:t>
       </w:r>
+      <w:proofErr w:type="spellEnd"/>
       <w:r>
         <w:rPr>
           <w:rFonts w:cstheme="minorHAnsi" w:hint="cs"/>
@@ -3046,12 +3205,14 @@
         </w:rPr>
         <w:t xml:space="preserve">במשתנה </w:t>
       </w:r>
+      <w:proofErr w:type="spellStart"/>
       <w:r>
         <w:rPr>
           <w:rFonts w:cstheme="minorHAnsi"/>
         </w:rPr>
         <w:t>subNumber</w:t>
       </w:r>
+      <w:proofErr w:type="spellEnd"/>
       <w:r>
         <w:rPr>
           <w:rFonts w:cs="Times New Roman" w:hint="cs"/>
@@ -3127,6 +3288,130 @@
       <w:r>
         <w:rPr>
           <w:rFonts w:cstheme="minorHAnsi" w:hint="cs"/>
+          <w:rtl/>
+        </w:rPr>
+        <w:t>.</w:t>
+      </w:r>
+    </w:p>
+    <w:p>
+      <w:pPr>
+        <w:pStyle w:val="ListParagraph"/>
+        <w:numPr>
+          <w:ilvl w:val="1"/>
+          <w:numId w:val="7"/>
+        </w:numPr>
+        <w:bidi/>
+        <w:rPr>
+          <w:rFonts w:asciiTheme="majorBidi" w:hAnsiTheme="majorBidi" w:cstheme="majorBidi"/>
+        </w:rPr>
+      </w:pPr>
+      <w:r>
+        <w:rPr>
+          <w:rFonts w:asciiTheme="majorBidi" w:hAnsiTheme="majorBidi" w:cstheme="majorBidi" w:hint="cs"/>
+          <w:rtl/>
+        </w:rPr>
+        <w:t xml:space="preserve">בתיקייה: </w:t>
+      </w:r>
+      <w:r>
+        <w:rPr>
+          <w:rFonts w:asciiTheme="majorBidi" w:hAnsiTheme="majorBidi" w:cstheme="majorBidi"/>
+        </w:rPr>
+        <w:t>experiment\RUN_ME\stimuli\</w:t>
+      </w:r>
+      <w:proofErr w:type="spellStart"/>
+      <w:r>
+        <w:rPr>
+          <w:rFonts w:asciiTheme="majorBidi" w:hAnsiTheme="majorBidi" w:cstheme="majorBidi"/>
+        </w:rPr>
+        <w:t>trial_lists</w:t>
+      </w:r>
+      <w:proofErr w:type="spellEnd"/>
+      <w:r>
+        <w:rPr>
+          <w:rFonts w:asciiTheme="majorBidi" w:hAnsiTheme="majorBidi" w:cstheme="majorBidi"/>
+        </w:rPr>
+        <w:t>\</w:t>
+      </w:r>
+      <w:r>
+        <w:rPr>
+          <w:rFonts w:asciiTheme="majorBidi" w:hAnsiTheme="majorBidi" w:cstheme="majorBidi" w:hint="cs"/>
+          <w:rtl/>
+        </w:rPr>
+        <w:t xml:space="preserve"> </w:t>
+      </w:r>
+      <w:r>
+        <w:rPr>
+          <w:rFonts w:asciiTheme="majorBidi" w:hAnsiTheme="majorBidi" w:cstheme="majorBidi"/>
+          <w:rtl/>
+        </w:rPr>
+        <w:t xml:space="preserve">למחוק את </w:t>
+      </w:r>
+      <w:proofErr w:type="spellStart"/>
+      <w:r>
+        <w:rPr>
+          <w:rFonts w:asciiTheme="majorBidi" w:hAnsiTheme="majorBidi" w:cstheme="majorBidi"/>
+        </w:rPr>
+        <w:t>unused_lists.mat</w:t>
+      </w:r>
+      <w:proofErr w:type="spellEnd"/>
+      <w:r>
+        <w:rPr>
+          <w:rFonts w:asciiTheme="majorBidi" w:hAnsiTheme="majorBidi" w:cstheme="majorBidi" w:hint="cs"/>
+          <w:rtl/>
+        </w:rPr>
+        <w:t>.</w:t>
+      </w:r>
+    </w:p>
+    <w:p>
+      <w:pPr>
+        <w:pStyle w:val="ListParagraph"/>
+        <w:bidi/>
+        <w:ind w:left="1440"/>
+        <w:rPr>
+          <w:rFonts w:asciiTheme="majorBidi" w:hAnsiTheme="majorBidi" w:cstheme="majorBidi" w:hint="cs"/>
+          <w:rtl/>
+        </w:rPr>
+      </w:pPr>
+      <w:r>
+        <w:rPr>
+          <w:rFonts w:asciiTheme="majorBidi" w:hAnsiTheme="majorBidi" w:cstheme="majorBidi" w:hint="cs"/>
+          <w:rtl/>
+        </w:rPr>
+        <w:t xml:space="preserve">לשנות </w:t>
+      </w:r>
+      <w:r>
+        <w:rPr>
+          <w:rFonts w:asciiTheme="majorBidi" w:hAnsiTheme="majorBidi" w:cstheme="majorBidi" w:hint="cs"/>
+          <w:rtl/>
+        </w:rPr>
+        <w:t xml:space="preserve">את </w:t>
+      </w:r>
+      <w:proofErr w:type="spellStart"/>
+      <w:r>
+        <w:rPr>
+          <w:rFonts w:asciiTheme="majorBidi" w:hAnsiTheme="majorBidi" w:cstheme="majorBidi"/>
+        </w:rPr>
+        <w:t>real_unused_lists.mat</w:t>
+      </w:r>
+      <w:proofErr w:type="spellEnd"/>
+      <w:r>
+        <w:rPr>
+          <w:rFonts w:asciiTheme="majorBidi" w:hAnsiTheme="majorBidi" w:cstheme="majorBidi" w:hint="cs"/>
+          <w:rtl/>
+        </w:rPr>
+        <w:t xml:space="preserve"> ל-</w:t>
+      </w:r>
+      <w:proofErr w:type="spellStart"/>
+      <w:r>
+        <w:rPr>
+          <w:rFonts w:asciiTheme="majorBidi" w:hAnsiTheme="majorBidi" w:cstheme="majorBidi"/>
+        </w:rPr>
+        <w:t>unused_lists.mat</w:t>
+      </w:r>
+      <w:proofErr w:type="spellEnd"/>
+      <w:r>
+        <w:rPr>
+          <w:rFonts w:asciiTheme="majorBidi" w:hAnsiTheme="majorBidi" w:cstheme="majorBidi" w:hint="cs"/>
           <w:rtl/>
         </w:rPr>
         <w:t>.</w:t>
@@ -3206,12 +3491,14 @@
         </w:rPr>
         <w:t xml:space="preserve">וקובץ </w:t>
       </w:r>
+      <w:proofErr w:type="spellStart"/>
       <w:r>
         <w:rPr>
           <w:rFonts w:cs="Times New Roman"/>
         </w:rPr>
         <w:t>subject_id</w:t>
       </w:r>
+      <w:proofErr w:type="spellEnd"/>
       <w:r>
         <w:rPr>
           <w:rFonts w:cs="Times New Roman" w:hint="cs"/>
@@ -3631,6 +3918,7 @@
           <w:bCs/>
           <w:rtl/>
         </w:rPr>
+        <w:lastRenderedPageBreak/>
         <w:t>וידוא חוזר של עמידה בקריטריונים</w:t>
       </w:r>
     </w:p>
@@ -3679,7 +3967,6 @@
           <w:rFonts w:cs="Calibri"/>
           <w:rtl/>
         </w:rPr>
-        <w:lastRenderedPageBreak/>
         <w:t xml:space="preserve">2. </w:t>
       </w:r>
       <w:r>
@@ -5108,12 +5395,14 @@
         </w:rPr>
         <w:t xml:space="preserve">להריץ את </w:t>
       </w:r>
+      <w:proofErr w:type="spellStart"/>
       <w:r>
         <w:rPr>
           <w:rFonts w:cstheme="minorHAnsi"/>
         </w:rPr>
         <w:t>experiment.m</w:t>
       </w:r>
+      <w:proofErr w:type="spellEnd"/>
       <w:r>
         <w:rPr>
           <w:rFonts w:cstheme="minorHAnsi" w:hint="cs"/>
@@ -6371,7 +6660,27 @@
           <w:szCs w:val="18"/>
           <w:rtl/>
         </w:rPr>
-        <w:t xml:space="preserve">אך השאלה הזו מתייחסת להאם ראיתם את </w:t>
+        <w:t xml:space="preserve">אך השאלה הזו מתייחסת </w:t>
+      </w:r>
+      <w:proofErr w:type="spellStart"/>
+      <w:r>
+        <w:rPr>
+          <w:rFonts w:cs="Times New Roman" w:hint="cs"/>
+          <w:sz w:val="18"/>
+          <w:szCs w:val="18"/>
+          <w:rtl/>
+        </w:rPr>
+        <w:t>להאם</w:t>
+      </w:r>
+      <w:proofErr w:type="spellEnd"/>
+      <w:r>
+        <w:rPr>
+          <w:rFonts w:cs="Times New Roman" w:hint="cs"/>
+          <w:sz w:val="18"/>
+          <w:szCs w:val="18"/>
+          <w:rtl/>
+        </w:rPr>
+        <w:t xml:space="preserve"> ראיתם את </w:t>
       </w:r>
       <w:r>
         <w:rPr>
@@ -6414,6 +6723,7 @@
           <w:szCs w:val="18"/>
           <w:rtl/>
         </w:rPr>
+        <w:lastRenderedPageBreak/>
         <w:t>זה בסדר גמור אם לא ראיתם</w:t>
       </w:r>
       <w:r>
@@ -7657,6 +7967,72 @@
         </w:numPr>
         <w:bidi/>
         <w:rPr>
+          <w:rFonts w:asciiTheme="majorBidi" w:hAnsiTheme="majorBidi" w:cstheme="majorBidi"/>
+        </w:rPr>
+      </w:pPr>
+      <w:r>
+        <w:rPr>
+          <w:rFonts w:asciiTheme="majorBidi" w:hAnsiTheme="majorBidi" w:cstheme="majorBidi" w:hint="cs"/>
+          <w:rtl/>
+        </w:rPr>
+        <w:t xml:space="preserve">בתיקייה: </w:t>
+      </w:r>
+      <w:r>
+        <w:rPr>
+          <w:rFonts w:asciiTheme="majorBidi" w:hAnsiTheme="majorBidi" w:cstheme="majorBidi"/>
+        </w:rPr>
+        <w:t>experiment\RUN_ME\stimuli\</w:t>
+      </w:r>
+      <w:proofErr w:type="spellStart"/>
+      <w:r>
+        <w:rPr>
+          <w:rFonts w:asciiTheme="majorBidi" w:hAnsiTheme="majorBidi" w:cstheme="majorBidi"/>
+        </w:rPr>
+        <w:t>trial_lists</w:t>
+      </w:r>
+      <w:proofErr w:type="spellEnd"/>
+      <w:r>
+        <w:rPr>
+          <w:rFonts w:asciiTheme="majorBidi" w:hAnsiTheme="majorBidi" w:cstheme="majorBidi"/>
+        </w:rPr>
+        <w:t>\</w:t>
+      </w:r>
+      <w:r>
+        <w:rPr>
+          <w:rFonts w:asciiTheme="majorBidi" w:hAnsiTheme="majorBidi" w:cstheme="majorBidi" w:hint="cs"/>
+          <w:rtl/>
+        </w:rPr>
+        <w:t xml:space="preserve"> </w:t>
+      </w:r>
+      <w:r>
+        <w:rPr>
+          <w:rFonts w:asciiTheme="majorBidi" w:hAnsiTheme="majorBidi" w:cstheme="majorBidi"/>
+          <w:rtl/>
+        </w:rPr>
+        <w:t xml:space="preserve">למחוק את </w:t>
+      </w:r>
+      <w:proofErr w:type="spellStart"/>
+      <w:r>
+        <w:rPr>
+          <w:rFonts w:asciiTheme="majorBidi" w:hAnsiTheme="majorBidi" w:cstheme="majorBidi"/>
+        </w:rPr>
+        <w:t>unused_lists.mat</w:t>
+      </w:r>
+      <w:proofErr w:type="spellEnd"/>
+      <w:r>
+        <w:rPr>
+          <w:rFonts w:asciiTheme="majorBidi" w:hAnsiTheme="majorBidi" w:cstheme="majorBidi" w:hint="cs"/>
+          <w:rtl/>
+        </w:rPr>
+        <w:t>.</w:t>
+      </w:r>
+    </w:p>
+    <w:p>
+      <w:pPr>
+        <w:pStyle w:val="ListParagraph"/>
+        <w:bidi/>
+        <w:ind w:left="1440"/>
+        <w:rPr>
           <w:rFonts w:cstheme="minorHAnsi"/>
           <w:i/>
           <w:iCs/>
@@ -7664,85 +8040,40 @@
       </w:pPr>
       <w:r>
         <w:rPr>
-          <w:rFonts w:cs="Times New Roman" w:hint="cs"/>
-          <w:b/>
-          <w:bCs/>
-          <w:rtl/>
-        </w:rPr>
-        <w:t xml:space="preserve">שמירת </w:t>
-      </w:r>
-      <w:r>
-        <w:rPr>
-          <w:rFonts w:cs="Times New Roman" w:hint="cs"/>
-          <w:b/>
-          <w:bCs/>
-          <w:rtl/>
-        </w:rPr>
-        <w:t>דאטא</w:t>
-      </w:r>
-      <w:r>
-        <w:rPr>
-          <w:rFonts w:cstheme="minorHAnsi" w:hint="cs"/>
-          <w:b/>
-          <w:bCs/>
-          <w:rtl/>
-        </w:rPr>
-        <w:t>:</w:t>
-      </w:r>
-      <w:r>
-        <w:rPr>
-          <w:rFonts w:cs="Times New Roman" w:hint="cs"/>
-          <w:rtl/>
-        </w:rPr>
-        <w:t xml:space="preserve"> מעתיקים את קבצי הדאטא של הנבד</w:t>
-      </w:r>
-      <w:r>
-        <w:rPr>
-          <w:rFonts w:cs="Times New Roman" w:hint="cs"/>
-          <w:rtl/>
-        </w:rPr>
-        <w:t>ק</w:t>
-      </w:r>
-      <w:r>
-        <w:rPr>
-          <w:rFonts w:cstheme="minorHAnsi" w:hint="cs"/>
-          <w:rtl/>
-        </w:rPr>
-        <w:t>/</w:t>
-      </w:r>
-      <w:r>
-        <w:rPr>
-          <w:rFonts w:cs="Times New Roman" w:hint="cs"/>
-          <w:rtl/>
-        </w:rPr>
-        <w:t xml:space="preserve">ת </w:t>
-      </w:r>
-      <w:r>
-        <w:rPr>
-          <w:rFonts w:cs="Times New Roman" w:hint="cs"/>
-          <w:rtl/>
-        </w:rPr>
-        <w:t xml:space="preserve">לתיקיה המקבילה </w:t>
-      </w:r>
-      <w:r>
-        <w:rPr>
-          <w:rFonts w:cs="Times New Roman" w:hint="cs"/>
-          <w:rtl/>
-        </w:rPr>
-        <w:t>ב</w:t>
-      </w:r>
-      <w:r>
-        <w:rPr>
-          <w:rFonts w:cstheme="minorHAnsi" w:hint="cs"/>
-          <w:rtl/>
-        </w:rPr>
-        <w:t xml:space="preserve">- </w:t>
-      </w:r>
-      <w:r>
-        <w:rPr>
-          <w:rFonts w:cstheme="minorHAnsi"/>
-        </w:rPr>
-        <w:t>Google stream</w:t>
+          <w:rFonts w:asciiTheme="majorBidi" w:hAnsiTheme="majorBidi" w:cstheme="majorBidi" w:hint="cs"/>
+          <w:rtl/>
+        </w:rPr>
+        <w:t xml:space="preserve">לשנות את </w:t>
+      </w:r>
+      <w:proofErr w:type="spellStart"/>
+      <w:r>
+        <w:rPr>
+          <w:rFonts w:asciiTheme="majorBidi" w:hAnsiTheme="majorBidi" w:cstheme="majorBidi"/>
+        </w:rPr>
+        <w:t>real_unused_lists.mat</w:t>
+      </w:r>
+      <w:proofErr w:type="spellEnd"/>
+      <w:r>
+        <w:rPr>
+          <w:rFonts w:asciiTheme="majorBidi" w:hAnsiTheme="majorBidi" w:cstheme="majorBidi" w:hint="cs"/>
+          <w:rtl/>
+        </w:rPr>
+        <w:t xml:space="preserve"> ל-</w:t>
+      </w:r>
+      <w:proofErr w:type="spellStart"/>
+      <w:r>
+        <w:rPr>
+          <w:rFonts w:asciiTheme="majorBidi" w:hAnsiTheme="majorBidi" w:cstheme="majorBidi"/>
+        </w:rPr>
+        <w:t>unused_lists.mat</w:t>
+      </w:r>
+      <w:proofErr w:type="spellEnd"/>
+      <w:r>
+        <w:rPr>
+          <w:rFonts w:asciiTheme="majorBidi" w:hAnsiTheme="majorBidi" w:cstheme="majorBidi" w:hint="cs"/>
+          <w:rtl/>
+        </w:rPr>
+        <w:t>.</w:t>
       </w:r>
     </w:p>
     <w:p>
@@ -7762,165 +8093,102 @@
       <w:r>
         <w:rPr>
           <w:rFonts w:cs="Times New Roman" w:hint="cs"/>
-          <w:rtl/>
-        </w:rPr>
-        <w:t>סידור חדר</w:t>
-      </w:r>
-      <w:r>
-        <w:rPr>
-          <w:rFonts w:cstheme="minorHAnsi" w:hint="cs"/>
-          <w:rtl/>
-        </w:rPr>
-        <w:t xml:space="preserve">, </w:t>
-      </w:r>
-      <w:r>
-        <w:rPr>
-          <w:rFonts w:cs="Times New Roman" w:hint="cs"/>
-          <w:rtl/>
-        </w:rPr>
-        <w:t>כיבוי אורות ומזגן</w:t>
-      </w:r>
-      <w:r>
-        <w:rPr>
-          <w:rFonts w:cstheme="minorHAnsi" w:hint="cs"/>
-          <w:i/>
-          <w:iCs/>
-          <w:rtl/>
-        </w:rPr>
-        <w:t xml:space="preserve">, </w:t>
-      </w:r>
-      <w:r>
-        <w:rPr>
-          <w:rFonts w:cs="Times New Roman" w:hint="cs"/>
-          <w:i/>
-          <w:iCs/>
-          <w:rtl/>
-        </w:rPr>
-        <w:t>סגירת החדר</w:t>
-      </w:r>
-      <w:r>
-        <w:rPr>
-          <w:rFonts w:cstheme="minorHAnsi" w:hint="cs"/>
-          <w:i/>
-          <w:iCs/>
-          <w:rtl/>
-        </w:rPr>
-        <w:t xml:space="preserve">, </w:t>
-      </w:r>
-      <w:r>
-        <w:rPr>
-          <w:rFonts w:cs="Times New Roman" w:hint="cs"/>
-          <w:i/>
-          <w:iCs/>
-          <w:rtl/>
-        </w:rPr>
-        <w:t xml:space="preserve">ניתוק </w:t>
-      </w:r>
-      <w:r>
-        <w:rPr>
-          <w:rFonts w:cstheme="minorHAnsi"/>
-          <w:i/>
-          <w:iCs/>
-        </w:rPr>
-        <w:t>Optitrack</w:t>
-      </w:r>
-      <w:r>
-        <w:rPr>
-          <w:rFonts w:cs="Times New Roman" w:hint="cs"/>
-          <w:i/>
-          <w:iCs/>
-          <w:rtl/>
-        </w:rPr>
-        <w:t xml:space="preserve"> מהמחשב והחשמל</w:t>
-      </w:r>
-      <w:r>
-        <w:rPr>
-          <w:rFonts w:cstheme="minorHAnsi" w:hint="cs"/>
-          <w:i/>
-          <w:iCs/>
-          <w:rtl/>
-        </w:rPr>
-        <w:t xml:space="preserve">, </w:t>
-      </w:r>
-      <w:r>
-        <w:rPr>
-          <w:rFonts w:cs="Times New Roman" w:hint="cs"/>
-          <w:i/>
-          <w:iCs/>
-          <w:rtl/>
-        </w:rPr>
-        <w:t xml:space="preserve">הוצאת הרשיון </w:t>
-      </w:r>
-      <w:r>
-        <w:rPr>
-          <w:rFonts w:cstheme="minorHAnsi"/>
-          <w:i/>
-          <w:iCs/>
-        </w:rPr>
-        <w:t>diskonkey</w:t>
-      </w:r>
-      <w:r>
-        <w:rPr>
-          <w:rFonts w:cs="Times New Roman" w:hint="cs"/>
-          <w:i/>
-          <w:iCs/>
-          <w:rtl/>
-        </w:rPr>
-        <w:t xml:space="preserve"> והחזרתו עם הסממן אל השקית המיועדת</w:t>
-      </w:r>
-      <w:r>
-        <w:rPr>
-          <w:rFonts w:cstheme="minorHAnsi" w:hint="cs"/>
-          <w:i/>
-          <w:iCs/>
-          <w:rtl/>
-        </w:rPr>
-        <w:t xml:space="preserve">. </w:t>
-      </w:r>
-      <w:r>
-        <w:rPr>
-          <w:rFonts w:cs="Times New Roman" w:hint="cs"/>
-          <w:i/>
-          <w:iCs/>
-          <w:rtl/>
-        </w:rPr>
-        <w:t>לשי</w:t>
-      </w:r>
-      <w:r>
-        <w:rPr>
-          <w:rFonts w:cs="Times New Roman" w:hint="cs"/>
-          <w:i/>
-          <w:iCs/>
-          <w:rtl/>
-        </w:rPr>
-        <w:t>ם</w:t>
-      </w:r>
-      <w:r>
-        <w:rPr>
-          <w:rFonts w:cstheme="minorHAnsi" w:hint="cs"/>
-          <w:i/>
-          <w:iCs/>
-          <w:rtl/>
-        </w:rPr>
-        <w:t xml:space="preserve"> </w:t>
-      </w:r>
-      <w:r>
-        <w:rPr>
-          <w:rFonts w:cs="Times New Roman" w:hint="cs"/>
-          <w:i/>
-          <w:iCs/>
-          <w:rtl/>
-        </w:rPr>
-        <w:t>את כל הציוד במקום</w:t>
-      </w:r>
-      <w:r>
-        <w:rPr>
-          <w:rFonts w:cstheme="minorHAnsi" w:hint="cs"/>
-          <w:i/>
-          <w:iCs/>
-          <w:rtl/>
-        </w:rPr>
-        <w:t>.</w:t>
+          <w:b/>
+          <w:bCs/>
+          <w:rtl/>
+        </w:rPr>
+        <w:t xml:space="preserve">שמירת </w:t>
+      </w:r>
+      <w:proofErr w:type="spellStart"/>
+      <w:r>
+        <w:rPr>
+          <w:rFonts w:cs="Times New Roman" w:hint="cs"/>
+          <w:b/>
+          <w:bCs/>
+          <w:rtl/>
+        </w:rPr>
+        <w:t>דאטא</w:t>
+      </w:r>
+      <w:proofErr w:type="spellEnd"/>
+      <w:r>
+        <w:rPr>
+          <w:rFonts w:cstheme="minorHAnsi" w:hint="cs"/>
+          <w:b/>
+          <w:bCs/>
+          <w:rtl/>
+        </w:rPr>
+        <w:t>:</w:t>
+      </w:r>
+      <w:r>
+        <w:rPr>
+          <w:rFonts w:cs="Times New Roman" w:hint="cs"/>
+          <w:rtl/>
+        </w:rPr>
+        <w:t xml:space="preserve"> מעתיקים את קבצי </w:t>
+      </w:r>
+      <w:proofErr w:type="spellStart"/>
+      <w:r>
+        <w:rPr>
+          <w:rFonts w:cs="Times New Roman" w:hint="cs"/>
+          <w:rtl/>
+        </w:rPr>
+        <w:t>הדאטא</w:t>
+      </w:r>
+      <w:proofErr w:type="spellEnd"/>
+      <w:r>
+        <w:rPr>
+          <w:rFonts w:cs="Times New Roman" w:hint="cs"/>
+          <w:rtl/>
+        </w:rPr>
+        <w:t xml:space="preserve"> של הנבד</w:t>
+      </w:r>
+      <w:r>
+        <w:rPr>
+          <w:rFonts w:cs="Times New Roman" w:hint="cs"/>
+          <w:rtl/>
+        </w:rPr>
+        <w:t>ק</w:t>
+      </w:r>
+      <w:r>
+        <w:rPr>
+          <w:rFonts w:cstheme="minorHAnsi" w:hint="cs"/>
+          <w:rtl/>
+        </w:rPr>
+        <w:t>/</w:t>
+      </w:r>
+      <w:r>
+        <w:rPr>
+          <w:rFonts w:cs="Times New Roman" w:hint="cs"/>
+          <w:rtl/>
+        </w:rPr>
+        <w:t xml:space="preserve">ת </w:t>
+      </w:r>
+      <w:r>
+        <w:rPr>
+          <w:rFonts w:cs="Times New Roman" w:hint="cs"/>
+          <w:rtl/>
+        </w:rPr>
+        <w:t xml:space="preserve">לתיקיה המקבילה </w:t>
+      </w:r>
+      <w:r>
+        <w:rPr>
+          <w:rFonts w:cs="Times New Roman" w:hint="cs"/>
+          <w:rtl/>
+        </w:rPr>
+        <w:t>ב</w:t>
+      </w:r>
+      <w:r>
+        <w:rPr>
+          <w:rFonts w:cstheme="minorHAnsi" w:hint="cs"/>
+          <w:rtl/>
+        </w:rPr>
+        <w:t xml:space="preserve">- </w:t>
+      </w:r>
+      <w:r>
+        <w:rPr>
+          <w:rFonts w:cstheme="minorHAnsi"/>
+        </w:rPr>
+        <w:t>Google stream</w:t>
       </w:r>
     </w:p>
     <w:p>
@@ -7942,6 +8210,208 @@
           <w:rFonts w:cs="Times New Roman" w:hint="cs"/>
           <w:rtl/>
         </w:rPr>
+        <w:t>סידור חדר</w:t>
+      </w:r>
+      <w:r>
+        <w:rPr>
+          <w:rFonts w:cstheme="minorHAnsi" w:hint="cs"/>
+          <w:rtl/>
+        </w:rPr>
+        <w:t xml:space="preserve">, </w:t>
+      </w:r>
+      <w:r>
+        <w:rPr>
+          <w:rFonts w:cs="Times New Roman" w:hint="cs"/>
+          <w:rtl/>
+        </w:rPr>
+        <w:t>כיבוי אורות ומזגן</w:t>
+      </w:r>
+      <w:r>
+        <w:rPr>
+          <w:rFonts w:cstheme="minorHAnsi" w:hint="cs"/>
+          <w:i/>
+          <w:iCs/>
+          <w:rtl/>
+        </w:rPr>
+        <w:t xml:space="preserve">, </w:t>
+      </w:r>
+      <w:r>
+        <w:rPr>
+          <w:rFonts w:cs="Times New Roman" w:hint="cs"/>
+          <w:i/>
+          <w:iCs/>
+          <w:rtl/>
+        </w:rPr>
+        <w:t>סגירת החדר</w:t>
+      </w:r>
+      <w:r>
+        <w:rPr>
+          <w:rFonts w:cstheme="minorHAnsi" w:hint="cs"/>
+          <w:i/>
+          <w:iCs/>
+          <w:rtl/>
+        </w:rPr>
+        <w:t xml:space="preserve">, </w:t>
+      </w:r>
+      <w:r>
+        <w:rPr>
+          <w:rFonts w:cs="Times New Roman" w:hint="cs"/>
+          <w:i/>
+          <w:iCs/>
+          <w:rtl/>
+        </w:rPr>
+        <w:t xml:space="preserve">ניתוק </w:t>
+      </w:r>
+      <w:proofErr w:type="spellStart"/>
+      <w:r>
+        <w:rPr>
+          <w:rFonts w:cstheme="minorHAnsi"/>
+          <w:i/>
+          <w:iCs/>
+        </w:rPr>
+        <w:t>Optitrack</w:t>
+      </w:r>
+      <w:proofErr w:type="spellEnd"/>
+      <w:r>
+        <w:rPr>
+          <w:rFonts w:cs="Times New Roman" w:hint="cs"/>
+          <w:i/>
+          <w:iCs/>
+          <w:rtl/>
+        </w:rPr>
+        <w:t xml:space="preserve"> מהמחשב והחשמל</w:t>
+      </w:r>
+      <w:r>
+        <w:rPr>
+          <w:rFonts w:cstheme="minorHAnsi" w:hint="cs"/>
+          <w:i/>
+          <w:iCs/>
+          <w:rtl/>
+        </w:rPr>
+        <w:t xml:space="preserve">, </w:t>
+      </w:r>
+      <w:r>
+        <w:rPr>
+          <w:rFonts w:cs="Times New Roman" w:hint="cs"/>
+          <w:i/>
+          <w:iCs/>
+          <w:rtl/>
+        </w:rPr>
+        <w:t xml:space="preserve">הוצאת </w:t>
+      </w:r>
+      <w:proofErr w:type="spellStart"/>
+      <w:r>
+        <w:rPr>
+          <w:rFonts w:cs="Times New Roman" w:hint="cs"/>
+          <w:i/>
+          <w:iCs/>
+          <w:rtl/>
+        </w:rPr>
+        <w:t>הרשיון</w:t>
+      </w:r>
+      <w:proofErr w:type="spellEnd"/>
+      <w:r>
+        <w:rPr>
+          <w:rFonts w:cs="Times New Roman" w:hint="cs"/>
+          <w:i/>
+          <w:iCs/>
+          <w:rtl/>
+        </w:rPr>
+        <w:t xml:space="preserve"> </w:t>
+      </w:r>
+      <w:proofErr w:type="spellStart"/>
+      <w:r>
+        <w:rPr>
+          <w:rFonts w:cstheme="minorHAnsi"/>
+          <w:i/>
+          <w:iCs/>
+        </w:rPr>
+        <w:t>diskonkey</w:t>
+      </w:r>
+      <w:proofErr w:type="spellEnd"/>
+      <w:r>
+        <w:rPr>
+          <w:rFonts w:cs="Times New Roman" w:hint="cs"/>
+          <w:i/>
+          <w:iCs/>
+          <w:rtl/>
+        </w:rPr>
+        <w:t xml:space="preserve"> והחזרתו עם הסממן אל השקית המיועדת</w:t>
+      </w:r>
+      <w:r>
+        <w:rPr>
+          <w:rFonts w:cstheme="minorHAnsi" w:hint="cs"/>
+          <w:i/>
+          <w:iCs/>
+          <w:rtl/>
+        </w:rPr>
+        <w:t xml:space="preserve">. </w:t>
+      </w:r>
+      <w:r>
+        <w:rPr>
+          <w:rFonts w:cs="Times New Roman" w:hint="cs"/>
+          <w:i/>
+          <w:iCs/>
+          <w:rtl/>
+        </w:rPr>
+        <w:t>לשי</w:t>
+      </w:r>
+      <w:r>
+        <w:rPr>
+          <w:rFonts w:cs="Times New Roman" w:hint="cs"/>
+          <w:i/>
+          <w:iCs/>
+          <w:rtl/>
+        </w:rPr>
+        <w:t>ם</w:t>
+      </w:r>
+      <w:r>
+        <w:rPr>
+          <w:rFonts w:cstheme="minorHAnsi" w:hint="cs"/>
+          <w:i/>
+          <w:iCs/>
+          <w:rtl/>
+        </w:rPr>
+        <w:t xml:space="preserve"> </w:t>
+      </w:r>
+      <w:r>
+        <w:rPr>
+          <w:rFonts w:cs="Times New Roman" w:hint="cs"/>
+          <w:i/>
+          <w:iCs/>
+          <w:rtl/>
+        </w:rPr>
+        <w:t>את כל הציוד במקום</w:t>
+      </w:r>
+      <w:r>
+        <w:rPr>
+          <w:rFonts w:cstheme="minorHAnsi" w:hint="cs"/>
+          <w:i/>
+          <w:iCs/>
+          <w:rtl/>
+        </w:rPr>
+        <w:t>.</w:t>
+      </w:r>
+    </w:p>
+    <w:p>
+      <w:pPr>
+        <w:pStyle w:val="ListParagraph"/>
+        <w:numPr>
+          <w:ilvl w:val="1"/>
+          <w:numId w:val="7"/>
+        </w:numPr>
+        <w:bidi/>
+        <w:rPr>
+          <w:rFonts w:cstheme="minorHAnsi"/>
+          <w:i/>
+          <w:iCs/>
+        </w:rPr>
+      </w:pPr>
+      <w:r>
+        <w:rPr>
+          <w:rFonts w:cs="Times New Roman" w:hint="cs"/>
+          <w:rtl/>
+        </w:rPr>
         <w:t>קורונה</w:t>
       </w:r>
       <w:r>
@@ -8952,6 +9422,7 @@
         </w:rPr>
         <w:t xml:space="preserve">' – </w:t>
       </w:r>
+      <w:proofErr w:type="spellStart"/>
       <w:r>
         <w:rPr>
           <w:rFonts w:cs="Times New Roman"/>
@@ -8980,7 +9451,18 @@
           <w:u w:val="single"/>
           <w:rtl/>
         </w:rPr>
-        <w:t>קליסט להרצת נבדק</w:t>
+        <w:t>קליסט</w:t>
+      </w:r>
+      <w:proofErr w:type="spellEnd"/>
+      <w:r>
+        <w:rPr>
+          <w:rFonts w:cs="Times New Roman"/>
+          <w:b/>
+          <w:bCs/>
+          <w:u w:val="single"/>
+          <w:rtl/>
+        </w:rPr>
+        <w:t xml:space="preserve"> להרצת נבדק</w:t>
       </w:r>
     </w:p>
     <w:tbl>
@@ -10637,6 +11119,7 @@
                 <w:rFonts w:asciiTheme="minorBidi" w:hAnsiTheme="minorBidi"/>
               </w:rPr>
             </w:pPr>
+            <w:proofErr w:type="spellStart"/>
             <w:r>
               <w:rPr>
                 <w:rFonts w:asciiTheme="minorBidi" w:hAnsiTheme="minorBidi" w:hint="cs"/>
@@ -10644,6 +11127,7 @@
               </w:rPr>
               <w:t>כסא</w:t>
             </w:r>
+            <w:proofErr w:type="spellEnd"/>
           </w:p>
         </w:tc>
         <w:tc>
@@ -11218,7 +11702,23 @@
                 <w:rFonts w:asciiTheme="minorBidi" w:hAnsiTheme="minorBidi" w:hint="cs"/>
                 <w:rtl/>
               </w:rPr>
-              <w:t xml:space="preserve">דיסק און קי רשיון </w:t>
+              <w:t xml:space="preserve">דיסק און קי </w:t>
+            </w:r>
+            <w:proofErr w:type="spellStart"/>
+            <w:r>
+              <w:rPr>
+                <w:rFonts w:asciiTheme="minorBidi" w:hAnsiTheme="minorBidi" w:hint="cs"/>
+                <w:rtl/>
+              </w:rPr>
+              <w:t>רשיון</w:t>
+            </w:r>
+            <w:proofErr w:type="spellEnd"/>
+            <w:r>
+              <w:rPr>
+                <w:rFonts w:asciiTheme="minorBidi" w:hAnsiTheme="minorBidi" w:hint="cs"/>
+                <w:rtl/>
+              </w:rPr>
+              <w:t xml:space="preserve"> </w:t>
             </w:r>
             <w:r>
               <w:rPr>
@@ -11800,8 +12300,17 @@
                 <w:rFonts w:asciiTheme="minorBidi" w:hAnsiTheme="minorBidi" w:hint="cs"/>
                 <w:rtl/>
               </w:rPr>
-              <w:t>לחטא מקלדת, עכבר, כסא</w:t>
+              <w:t xml:space="preserve">לחטא מקלדת, עכבר, </w:t>
             </w:r>
+            <w:proofErr w:type="spellStart"/>
+            <w:r>
+              <w:rPr>
+                <w:rFonts w:asciiTheme="minorBidi" w:hAnsiTheme="minorBidi" w:hint="cs"/>
+                <w:rtl/>
+              </w:rPr>
+              <w:t>כסא</w:t>
+            </w:r>
+            <w:proofErr w:type="spellEnd"/>
           </w:p>
         </w:tc>
         <w:tc>
@@ -12375,7 +12884,23 @@
                 <w:rFonts w:asciiTheme="minorBidi" w:hAnsiTheme="minorBidi" w:hint="cs"/>
                 <w:rtl/>
               </w:rPr>
-              <w:t>שולחן וכסא במיקום נכון כך שעיניי הנבדק במרחק 60 ס"מ מהמסך.</w:t>
+              <w:t xml:space="preserve">שולחן </w:t>
+            </w:r>
+            <w:proofErr w:type="spellStart"/>
+            <w:r>
+              <w:rPr>
+                <w:rFonts w:asciiTheme="minorBidi" w:hAnsiTheme="minorBidi" w:hint="cs"/>
+                <w:rtl/>
+              </w:rPr>
+              <w:t>וכסא</w:t>
+            </w:r>
+            <w:proofErr w:type="spellEnd"/>
+            <w:r>
+              <w:rPr>
+                <w:rFonts w:asciiTheme="minorBidi" w:hAnsiTheme="minorBidi" w:hint="cs"/>
+                <w:rtl/>
+              </w:rPr>
+              <w:t xml:space="preserve"> במיקום נכון כך שעיניי הנבדק במרחק 60 ס"מ מהמסך.</w:t>
             </w:r>
           </w:p>
         </w:tc>
@@ -13585,7 +14110,23 @@
                 <w:rFonts w:cs="Times New Roman" w:hint="cs"/>
                 <w:rtl/>
               </w:rPr>
-              <w:t xml:space="preserve">קצב רענון </w:t>
+              <w:t xml:space="preserve">קצב </w:t>
+            </w:r>
+            <w:proofErr w:type="spellStart"/>
+            <w:r>
+              <w:rPr>
+                <w:rFonts w:cs="Times New Roman" w:hint="cs"/>
+                <w:rtl/>
+              </w:rPr>
+              <w:t>רענון</w:t>
+            </w:r>
+            <w:proofErr w:type="spellEnd"/>
+            <w:r>
+              <w:rPr>
+                <w:rFonts w:cs="Times New Roman" w:hint="cs"/>
+                <w:rtl/>
+              </w:rPr>
+              <w:t xml:space="preserve"> </w:t>
             </w:r>
             <w:r>
               <w:rPr>
@@ -13632,12 +14173,14 @@
               </w:rPr>
               <w:t>-</w:t>
             </w:r>
+            <w:proofErr w:type="spellStart"/>
             <w:r>
               <w:rPr>
                 <w:rFonts w:cstheme="minorHAnsi"/>
               </w:rPr>
               <w:t>PyPixx</w:t>
             </w:r>
+            <w:proofErr w:type="spellEnd"/>
             <w:r>
               <w:rPr>
                 <w:rFonts w:cstheme="minorHAnsi" w:hint="cs"/>
@@ -14669,7 +15212,23 @@
                 <w:rFonts w:asciiTheme="minorBidi" w:hAnsiTheme="minorBidi" w:cs="Arial"/>
                 <w:rtl/>
               </w:rPr>
-              <w:t>לעשות קליברציה.</w:t>
+              <w:t xml:space="preserve">לעשות </w:t>
+            </w:r>
+            <w:proofErr w:type="spellStart"/>
+            <w:r>
+              <w:rPr>
+                <w:rFonts w:asciiTheme="minorBidi" w:hAnsiTheme="minorBidi" w:cs="Arial"/>
+                <w:rtl/>
+              </w:rPr>
+              <w:t>קליברציה</w:t>
+            </w:r>
+            <w:proofErr w:type="spellEnd"/>
+            <w:r>
+              <w:rPr>
+                <w:rFonts w:asciiTheme="minorBidi" w:hAnsiTheme="minorBidi" w:cs="Arial"/>
+                <w:rtl/>
+              </w:rPr>
+              <w:t>.</w:t>
             </w:r>
           </w:p>
         </w:tc>
@@ -15053,12 +15612,14 @@
               </w:rPr>
               <w:t xml:space="preserve">לשים את </w:t>
             </w:r>
+            <w:proofErr w:type="spellStart"/>
             <w:r>
               <w:rPr>
                 <w:rFonts w:asciiTheme="minorBidi" w:hAnsiTheme="minorBidi"/>
               </w:rPr>
               <w:t>Matlab</w:t>
             </w:r>
+            <w:proofErr w:type="spellEnd"/>
             <w:r>
               <w:rPr>
                 <w:rFonts w:asciiTheme="minorBidi" w:hAnsiTheme="minorBidi" w:cs="Arial"/>

</xml_diff>

<commit_message>
Revert "Debug last change"
This reverts commit f0eaf1cccfc31fd197850424b8f5524487c8002c.
</commit_message>
<xml_diff>
--- a/experiment/running_protocols/SOP - Mudrik lab.docx
+++ b/experiment/running_protocols/SOP - Mudrik lab.docx
@@ -968,6 +968,7 @@
         <w:bidi/>
         <w:spacing w:after="0" w:line="240" w:lineRule="auto"/>
         <w:rPr>
+          <w:rFonts w:hint="cs"/>
           <w:rtl/>
         </w:rPr>
       </w:pPr>
@@ -3235,6 +3236,8 @@
           <w:rFonts w:cstheme="minorHAnsi"/>
         </w:rPr>
       </w:pPr>
+      <w:bookmarkStart w:id="0" w:name="_GoBack"/>
+      <w:bookmarkEnd w:id="0"/>
       <w:r>
         <w:rPr>
           <w:rFonts w:cs="Times New Roman" w:hint="cs"/>
@@ -5405,48 +5408,6 @@
         </w:numPr>
         <w:bidi/>
         <w:rPr>
-          <w:rFonts w:asciiTheme="majorBidi" w:hAnsiTheme="majorBidi" w:cstheme="majorBidi"/>
-          <w:b/>
-          <w:bCs/>
-        </w:rPr>
-      </w:pPr>
-      <w:r>
-        <w:rPr>
-          <w:rFonts w:asciiTheme="majorBidi" w:hAnsiTheme="majorBidi" w:cstheme="majorBidi"/>
-          <w:rtl/>
-        </w:rPr>
-        <w:t xml:space="preserve">להתחיל הקלטה </w:t>
-      </w:r>
-      <w:r>
-        <w:rPr>
-          <w:rFonts w:asciiTheme="majorBidi" w:hAnsiTheme="majorBidi" w:cstheme="majorBidi" w:hint="cs"/>
-          <w:rtl/>
-        </w:rPr>
-        <w:t>ב-</w:t>
-      </w:r>
-      <w:r>
-        <w:rPr>
-          <w:rFonts w:asciiTheme="majorBidi" w:hAnsiTheme="majorBidi" w:cstheme="majorBidi"/>
-        </w:rPr>
-        <w:t>Motive</w:t>
-      </w:r>
-      <w:r>
-        <w:rPr>
-          <w:rFonts w:asciiTheme="majorBidi" w:hAnsiTheme="majorBidi" w:cstheme="majorBidi" w:hint="cs"/>
-          <w:rtl/>
-        </w:rPr>
-        <w:t>.</w:t>
-      </w:r>
-    </w:p>
-    <w:p>
-      <w:pPr>
-        <w:pStyle w:val="ListParagraph"/>
-        <w:numPr>
-          <w:ilvl w:val="1"/>
-          <w:numId w:val="7"/>
-        </w:numPr>
-        <w:bidi/>
-        <w:rPr>
           <w:rFonts w:cstheme="minorHAnsi"/>
           <w:b/>
           <w:bCs/>
@@ -6639,7 +6600,6 @@
           <w:szCs w:val="18"/>
           <w:rtl/>
         </w:rPr>
-        <w:lastRenderedPageBreak/>
         <w:t>ארבעת האופציות יוצגו על המסך</w:t>
       </w:r>
       <w:r>
@@ -6788,6 +6748,7 @@
           <w:szCs w:val="18"/>
           <w:rtl/>
         </w:rPr>
+        <w:lastRenderedPageBreak/>
         <w:t>זה בסדר גמור אם לא ראיתם</w:t>
       </w:r>
       <w:r>
@@ -8149,28 +8110,110 @@
         </w:numPr>
         <w:bidi/>
         <w:rPr>
-          <w:rFonts w:asciiTheme="majorBidi" w:hAnsiTheme="majorBidi" w:cstheme="majorBidi"/>
-        </w:rPr>
-      </w:pPr>
-      <w:r>
-        <w:rPr>
-          <w:rFonts w:asciiTheme="majorBidi" w:hAnsiTheme="majorBidi" w:cstheme="majorBidi"/>
-          <w:rtl/>
-        </w:rPr>
-        <w:t xml:space="preserve">לסגור הקלטה </w:t>
-      </w:r>
-      <w:r>
-        <w:rPr>
-          <w:rFonts w:asciiTheme="majorBidi" w:hAnsiTheme="majorBidi" w:cstheme="majorBidi"/>
-        </w:rPr>
-        <w:t>Motive</w:t>
-      </w:r>
-      <w:r>
-        <w:rPr>
-          <w:rFonts w:asciiTheme="majorBidi" w:hAnsiTheme="majorBidi" w:cstheme="majorBidi" w:hint="cs"/>
-          <w:rtl/>
-        </w:rPr>
-        <w:t>.</w:t>
+          <w:rFonts w:cstheme="minorHAnsi"/>
+          <w:i/>
+          <w:iCs/>
+        </w:rPr>
+      </w:pPr>
+      <w:r>
+        <w:rPr>
+          <w:rFonts w:cs="Times New Roman" w:hint="cs"/>
+          <w:b/>
+          <w:bCs/>
+          <w:rtl/>
+        </w:rPr>
+        <w:t xml:space="preserve">שמירת </w:t>
+      </w:r>
+      <w:proofErr w:type="spellStart"/>
+      <w:r>
+        <w:rPr>
+          <w:rFonts w:cs="Times New Roman" w:hint="cs"/>
+          <w:b/>
+          <w:bCs/>
+          <w:rtl/>
+        </w:rPr>
+        <w:t>דאטא</w:t>
+      </w:r>
+      <w:proofErr w:type="spellEnd"/>
+      <w:r>
+        <w:rPr>
+          <w:rFonts w:cstheme="minorHAnsi" w:hint="cs"/>
+          <w:b/>
+          <w:bCs/>
+          <w:rtl/>
+        </w:rPr>
+        <w:t>:</w:t>
+      </w:r>
+      <w:r>
+        <w:rPr>
+          <w:rFonts w:cs="Times New Roman" w:hint="cs"/>
+          <w:rtl/>
+        </w:rPr>
+        <w:t xml:space="preserve"> מעתיקים את קבצי </w:t>
+      </w:r>
+      <w:proofErr w:type="spellStart"/>
+      <w:r>
+        <w:rPr>
+          <w:rFonts w:cs="Times New Roman" w:hint="cs"/>
+          <w:rtl/>
+        </w:rPr>
+        <w:t>הדאטא</w:t>
+      </w:r>
+      <w:proofErr w:type="spellEnd"/>
+      <w:r>
+        <w:rPr>
+          <w:rFonts w:cs="Times New Roman" w:hint="cs"/>
+          <w:rtl/>
+        </w:rPr>
+        <w:t xml:space="preserve"> של הנבד</w:t>
+      </w:r>
+      <w:r>
+        <w:rPr>
+          <w:rFonts w:cs="Times New Roman" w:hint="cs"/>
+          <w:rtl/>
+        </w:rPr>
+        <w:t>ק</w:t>
+      </w:r>
+      <w:r>
+        <w:rPr>
+          <w:rFonts w:cstheme="minorHAnsi" w:hint="cs"/>
+          <w:rtl/>
+        </w:rPr>
+        <w:t>/</w:t>
+      </w:r>
+      <w:r>
+        <w:rPr>
+          <w:rFonts w:cs="Times New Roman" w:hint="cs"/>
+          <w:rtl/>
+        </w:rPr>
+        <w:t xml:space="preserve">ת </w:t>
+      </w:r>
+      <w:r>
+        <w:rPr>
+          <w:rFonts w:cs="Times New Roman" w:hint="cs"/>
+          <w:rtl/>
+        </w:rPr>
+        <w:t xml:space="preserve">לתיקיה המקבילה </w:t>
+      </w:r>
+      <w:r>
+        <w:rPr>
+          <w:rFonts w:cs="Times New Roman" w:hint="cs"/>
+          <w:rtl/>
+        </w:rPr>
+        <w:t>ב</w:t>
+      </w:r>
+      <w:r>
+        <w:rPr>
+          <w:rFonts w:cstheme="minorHAnsi" w:hint="cs"/>
+          <w:rtl/>
+        </w:rPr>
+        <w:t xml:space="preserve">- </w:t>
+      </w:r>
+      <w:r>
+        <w:rPr>
+          <w:rFonts w:cstheme="minorHAnsi"/>
+        </w:rPr>
+        <w:t>Google stream</w:t>
       </w:r>
     </w:p>
     <w:p>
@@ -8182,28 +8225,121 @@
         </w:numPr>
         <w:bidi/>
         <w:rPr>
-          <w:rFonts w:asciiTheme="majorBidi" w:hAnsiTheme="majorBidi" w:cstheme="majorBidi"/>
-        </w:rPr>
-      </w:pPr>
-      <w:r>
-        <w:rPr>
-          <w:rFonts w:asciiTheme="majorBidi" w:hAnsiTheme="majorBidi" w:cstheme="majorBidi" w:hint="cs"/>
-          <w:rtl/>
-        </w:rPr>
-        <w:t xml:space="preserve">לשמור פלט של </w:t>
+          <w:rFonts w:cstheme="minorHAnsi"/>
+          <w:i/>
+          <w:iCs/>
+        </w:rPr>
+      </w:pPr>
+      <w:r>
+        <w:rPr>
+          <w:rFonts w:cs="Times New Roman" w:hint="cs"/>
+          <w:rtl/>
+        </w:rPr>
+        <w:t>סידור חדר</w:t>
+      </w:r>
+      <w:r>
+        <w:rPr>
+          <w:rFonts w:cstheme="minorHAnsi" w:hint="cs"/>
+          <w:rtl/>
+        </w:rPr>
+        <w:t xml:space="preserve">, </w:t>
+      </w:r>
+      <w:r>
+        <w:rPr>
+          <w:rFonts w:cs="Times New Roman" w:hint="cs"/>
+          <w:rtl/>
+        </w:rPr>
+        <w:t>כיבוי אורות ומזגן</w:t>
+      </w:r>
+      <w:r>
+        <w:rPr>
+          <w:rFonts w:cstheme="minorHAnsi" w:hint="cs"/>
+          <w:i/>
+          <w:iCs/>
+          <w:rtl/>
+        </w:rPr>
+        <w:t xml:space="preserve">, </w:t>
+      </w:r>
+      <w:r>
+        <w:rPr>
+          <w:rFonts w:cs="Times New Roman" w:hint="cs"/>
+          <w:i/>
+          <w:iCs/>
+          <w:rtl/>
+        </w:rPr>
+        <w:t>סגירת החדר</w:t>
+      </w:r>
+      <w:r>
+        <w:rPr>
+          <w:rFonts w:cstheme="minorHAnsi" w:hint="cs"/>
+          <w:i/>
+          <w:iCs/>
+          <w:rtl/>
+        </w:rPr>
+        <w:t xml:space="preserve">, </w:t>
+      </w:r>
+      <w:r>
+        <w:rPr>
+          <w:rFonts w:cs="Times New Roman" w:hint="cs"/>
+          <w:i/>
+          <w:iCs/>
+          <w:rtl/>
+        </w:rPr>
+        <w:t xml:space="preserve">ניתוק </w:t>
       </w:r>
       <w:proofErr w:type="spellStart"/>
       <w:r>
         <w:rPr>
-          <w:rFonts w:asciiTheme="majorBidi" w:hAnsiTheme="majorBidi" w:cstheme="majorBidi" w:hint="cs"/>
-          <w:rtl/>
-        </w:rPr>
-        <w:t>מ"ס</w:t>
+          <w:rFonts w:cstheme="minorHAnsi"/>
+          <w:i/>
+          <w:iCs/>
+        </w:rPr>
+        <w:t>Optitrack</w:t>
       </w:r>
       <w:proofErr w:type="spellEnd"/>
       <w:r>
         <w:rPr>
-          <w:rFonts w:asciiTheme="majorBidi" w:hAnsiTheme="majorBidi" w:cstheme="majorBidi" w:hint="cs"/>
+          <w:rFonts w:cs="Times New Roman" w:hint="cs"/>
+          <w:i/>
+          <w:iCs/>
+          <w:rtl/>
+        </w:rPr>
+        <w:t xml:space="preserve"> מהמחשב והחשמל</w:t>
+      </w:r>
+      <w:r>
+        <w:rPr>
+          <w:rFonts w:cstheme="minorHAnsi" w:hint="cs"/>
+          <w:i/>
+          <w:iCs/>
+          <w:rtl/>
+        </w:rPr>
+        <w:t xml:space="preserve">, </w:t>
+      </w:r>
+      <w:r>
+        <w:rPr>
+          <w:rFonts w:cs="Times New Roman" w:hint="cs"/>
+          <w:i/>
+          <w:iCs/>
+          <w:rtl/>
+        </w:rPr>
+        <w:t xml:space="preserve">הוצאת </w:t>
+      </w:r>
+      <w:proofErr w:type="spellStart"/>
+      <w:r>
+        <w:rPr>
+          <w:rFonts w:cs="Times New Roman" w:hint="cs"/>
+          <w:i/>
+          <w:iCs/>
+          <w:rtl/>
+        </w:rPr>
+        <w:t>הרשיון</w:t>
+      </w:r>
+      <w:proofErr w:type="spellEnd"/>
+      <w:r>
+        <w:rPr>
+          <w:rFonts w:cs="Times New Roman" w:hint="cs"/>
+          <w:i/>
+          <w:iCs/>
           <w:rtl/>
         </w:rPr>
         <w:t xml:space="preserve"> </w:t>
@@ -8211,59 +8347,72 @@
       <w:proofErr w:type="spellStart"/>
       <w:r>
         <w:rPr>
-          <w:rFonts w:asciiTheme="majorBidi" w:hAnsiTheme="majorBidi" w:cstheme="majorBidi" w:hint="cs"/>
-          <w:rtl/>
-        </w:rPr>
-        <w:t>פריימים</w:t>
+          <w:rFonts w:cstheme="minorHAnsi"/>
+          <w:i/>
+          <w:iCs/>
+        </w:rPr>
+        <w:t>diskonkey</w:t>
       </w:r>
       <w:proofErr w:type="spellEnd"/>
       <w:r>
         <w:rPr>
-          <w:rFonts w:asciiTheme="majorBidi" w:hAnsiTheme="majorBidi" w:cstheme="majorBidi" w:hint="cs"/>
+          <w:rFonts w:cs="Times New Roman" w:hint="cs"/>
+          <w:i/>
+          <w:iCs/>
+          <w:rtl/>
+        </w:rPr>
+        <w:t xml:space="preserve"> והחזרתו עם הסממן אל השקית המיועדת</w:t>
+      </w:r>
+      <w:r>
+        <w:rPr>
+          <w:rFonts w:cstheme="minorHAnsi" w:hint="cs"/>
+          <w:i/>
+          <w:iCs/>
+          <w:rtl/>
+        </w:rPr>
+        <w:t xml:space="preserve">. </w:t>
+      </w:r>
+      <w:r>
+        <w:rPr>
+          <w:rFonts w:cs="Times New Roman" w:hint="cs"/>
+          <w:i/>
+          <w:iCs/>
+          <w:rtl/>
+        </w:rPr>
+        <w:t>לשי</w:t>
+      </w:r>
+      <w:r>
+        <w:rPr>
+          <w:rFonts w:cs="Times New Roman" w:hint="cs"/>
+          <w:i/>
+          <w:iCs/>
+          <w:rtl/>
+        </w:rPr>
+        <w:t>ם</w:t>
+      </w:r>
+      <w:r>
+        <w:rPr>
+          <w:rFonts w:cstheme="minorHAnsi" w:hint="cs"/>
+          <w:i/>
+          <w:iCs/>
           <w:rtl/>
         </w:rPr>
         <w:t xml:space="preserve"> </w:t>
       </w:r>
       <w:r>
         <w:rPr>
-          <w:rFonts w:asciiTheme="majorBidi" w:hAnsiTheme="majorBidi" w:cstheme="majorBidi" w:hint="cs"/>
-          <w:rtl/>
-        </w:rPr>
-        <w:t>ש-</w:t>
-      </w:r>
-      <w:proofErr w:type="spellStart"/>
-      <w:r>
-        <w:rPr>
-          <w:rFonts w:asciiTheme="majorBidi" w:hAnsiTheme="majorBidi" w:cstheme="majorBidi"/>
-        </w:rPr>
-        <w:t>psychtoolbox</w:t>
-      </w:r>
-      <w:proofErr w:type="spellEnd"/>
-      <w:r>
-        <w:rPr>
-          <w:rFonts w:asciiTheme="majorBidi" w:hAnsiTheme="majorBidi" w:cstheme="majorBidi" w:hint="cs"/>
-          <w:rtl/>
-        </w:rPr>
-        <w:t xml:space="preserve"> פספס </w:t>
-      </w:r>
-      <w:bookmarkStart w:id="0" w:name="_GoBack"/>
-      <w:bookmarkEnd w:id="0"/>
-      <w:r>
-        <w:rPr>
-          <w:rFonts w:asciiTheme="majorBidi" w:hAnsiTheme="majorBidi" w:cstheme="majorBidi" w:hint="cs"/>
-          <w:rtl/>
-        </w:rPr>
-        <w:t xml:space="preserve">בתוך </w:t>
-      </w:r>
-      <w:r>
-        <w:rPr>
-          <w:rFonts w:asciiTheme="majorBidi" w:hAnsiTheme="majorBidi" w:cstheme="majorBidi"/>
-        </w:rPr>
-        <w:t>subject_log.xlsx</w:t>
-      </w:r>
-      <w:r>
-        <w:rPr>
-          <w:rFonts w:asciiTheme="majorBidi" w:hAnsiTheme="majorBidi" w:cstheme="majorBidi" w:hint="cs"/>
+          <w:rFonts w:cs="Times New Roman" w:hint="cs"/>
+          <w:i/>
+          <w:iCs/>
+          <w:rtl/>
+        </w:rPr>
+        <w:t>את כל הציוד במקום</w:t>
+      </w:r>
+      <w:r>
+        <w:rPr>
+          <w:rFonts w:cstheme="minorHAnsi" w:hint="cs"/>
+          <w:i/>
+          <w:iCs/>
           <w:rtl/>
         </w:rPr>
         <w:t>.</w:t>
@@ -8286,323 +8435,6 @@
       <w:r>
         <w:rPr>
           <w:rFonts w:cs="Times New Roman" w:hint="cs"/>
-          <w:b/>
-          <w:bCs/>
-          <w:rtl/>
-        </w:rPr>
-        <w:t xml:space="preserve">שמירת </w:t>
-      </w:r>
-      <w:proofErr w:type="spellStart"/>
-      <w:r>
-        <w:rPr>
-          <w:rFonts w:cs="Times New Roman" w:hint="cs"/>
-          <w:b/>
-          <w:bCs/>
-          <w:rtl/>
-        </w:rPr>
-        <w:t>דאטא</w:t>
-      </w:r>
-      <w:proofErr w:type="spellEnd"/>
-      <w:r>
-        <w:rPr>
-          <w:rFonts w:cstheme="minorHAnsi" w:hint="cs"/>
-          <w:b/>
-          <w:bCs/>
-          <w:rtl/>
-        </w:rPr>
-        <w:t>:</w:t>
-      </w:r>
-      <w:r>
-        <w:rPr>
-          <w:rFonts w:cs="Times New Roman" w:hint="cs"/>
-          <w:rtl/>
-        </w:rPr>
-        <w:t xml:space="preserve"> מעתיקים את קבצי </w:t>
-      </w:r>
-      <w:proofErr w:type="spellStart"/>
-      <w:r>
-        <w:rPr>
-          <w:rFonts w:cs="Times New Roman" w:hint="cs"/>
-          <w:rtl/>
-        </w:rPr>
-        <w:t>הדאטא</w:t>
-      </w:r>
-      <w:proofErr w:type="spellEnd"/>
-      <w:r>
-        <w:rPr>
-          <w:rFonts w:cs="Times New Roman" w:hint="cs"/>
-          <w:rtl/>
-        </w:rPr>
-        <w:t xml:space="preserve"> של הנבד</w:t>
-      </w:r>
-      <w:r>
-        <w:rPr>
-          <w:rFonts w:cs="Times New Roman" w:hint="cs"/>
-          <w:rtl/>
-        </w:rPr>
-        <w:t>ק</w:t>
-      </w:r>
-      <w:r>
-        <w:rPr>
-          <w:rFonts w:cstheme="minorHAnsi" w:hint="cs"/>
-          <w:rtl/>
-        </w:rPr>
-        <w:t>/</w:t>
-      </w:r>
-      <w:r>
-        <w:rPr>
-          <w:rFonts w:cs="Times New Roman" w:hint="cs"/>
-          <w:rtl/>
-        </w:rPr>
-        <w:t xml:space="preserve">ת </w:t>
-      </w:r>
-      <w:r>
-        <w:rPr>
-          <w:rFonts w:cs="Times New Roman" w:hint="cs"/>
-          <w:rtl/>
-        </w:rPr>
-        <w:t xml:space="preserve">לתיקיה המקבילה </w:t>
-      </w:r>
-      <w:r>
-        <w:rPr>
-          <w:rFonts w:cs="Times New Roman" w:hint="cs"/>
-          <w:rtl/>
-        </w:rPr>
-        <w:t>ב</w:t>
-      </w:r>
-      <w:r>
-        <w:rPr>
-          <w:rFonts w:cstheme="minorHAnsi" w:hint="cs"/>
-          <w:rtl/>
-        </w:rPr>
-        <w:t xml:space="preserve">- </w:t>
-      </w:r>
-      <w:r>
-        <w:rPr>
-          <w:rFonts w:cstheme="minorHAnsi"/>
-        </w:rPr>
-        <w:t>Google stream</w:t>
-      </w:r>
-    </w:p>
-    <w:p>
-      <w:pPr>
-        <w:pStyle w:val="ListParagraph"/>
-        <w:numPr>
-          <w:ilvl w:val="1"/>
-          <w:numId w:val="7"/>
-        </w:numPr>
-        <w:bidi/>
-        <w:rPr>
-          <w:rFonts w:cstheme="minorHAnsi"/>
-          <w:i/>
-          <w:iCs/>
-        </w:rPr>
-      </w:pPr>
-      <w:r>
-        <w:rPr>
-          <w:rFonts w:cs="Times New Roman" w:hint="cs"/>
-          <w:rtl/>
-        </w:rPr>
-        <w:t>סידור חדר</w:t>
-      </w:r>
-      <w:r>
-        <w:rPr>
-          <w:rFonts w:cstheme="minorHAnsi" w:hint="cs"/>
-          <w:rtl/>
-        </w:rPr>
-        <w:t xml:space="preserve">, </w:t>
-      </w:r>
-      <w:r>
-        <w:rPr>
-          <w:rFonts w:cs="Times New Roman" w:hint="cs"/>
-          <w:rtl/>
-        </w:rPr>
-        <w:t>כיבוי אורות ומזגן</w:t>
-      </w:r>
-      <w:r>
-        <w:rPr>
-          <w:rFonts w:cstheme="minorHAnsi" w:hint="cs"/>
-          <w:i/>
-          <w:iCs/>
-          <w:rtl/>
-        </w:rPr>
-        <w:t xml:space="preserve">, </w:t>
-      </w:r>
-      <w:r>
-        <w:rPr>
-          <w:rFonts w:cs="Times New Roman" w:hint="cs"/>
-          <w:i/>
-          <w:iCs/>
-          <w:rtl/>
-        </w:rPr>
-        <w:t>סגירת החדר</w:t>
-      </w:r>
-      <w:r>
-        <w:rPr>
-          <w:rFonts w:cstheme="minorHAnsi" w:hint="cs"/>
-          <w:i/>
-          <w:iCs/>
-          <w:rtl/>
-        </w:rPr>
-        <w:t xml:space="preserve">, </w:t>
-      </w:r>
-      <w:r>
-        <w:rPr>
-          <w:rFonts w:cs="Times New Roman" w:hint="cs"/>
-          <w:i/>
-          <w:iCs/>
-          <w:rtl/>
-        </w:rPr>
-        <w:t xml:space="preserve">ניתוק </w:t>
-      </w:r>
-      <w:proofErr w:type="spellStart"/>
-      <w:r>
-        <w:rPr>
-          <w:rFonts w:cstheme="minorHAnsi"/>
-          <w:i/>
-          <w:iCs/>
-        </w:rPr>
-        <w:t>Optitrack</w:t>
-      </w:r>
-      <w:proofErr w:type="spellEnd"/>
-      <w:r>
-        <w:rPr>
-          <w:rFonts w:cs="Times New Roman" w:hint="cs"/>
-          <w:i/>
-          <w:iCs/>
-          <w:rtl/>
-        </w:rPr>
-        <w:t xml:space="preserve"> מהמחשב והחשמל</w:t>
-      </w:r>
-      <w:r>
-        <w:rPr>
-          <w:rFonts w:cstheme="minorHAnsi" w:hint="cs"/>
-          <w:i/>
-          <w:iCs/>
-          <w:rtl/>
-        </w:rPr>
-        <w:t xml:space="preserve">, </w:t>
-      </w:r>
-      <w:r>
-        <w:rPr>
-          <w:rFonts w:cs="Times New Roman" w:hint="cs"/>
-          <w:i/>
-          <w:iCs/>
-          <w:rtl/>
-        </w:rPr>
-        <w:t xml:space="preserve">הוצאת </w:t>
-      </w:r>
-      <w:proofErr w:type="spellStart"/>
-      <w:r>
-        <w:rPr>
-          <w:rFonts w:cs="Times New Roman" w:hint="cs"/>
-          <w:i/>
-          <w:iCs/>
-          <w:rtl/>
-        </w:rPr>
-        <w:t>הרשיון</w:t>
-      </w:r>
-      <w:proofErr w:type="spellEnd"/>
-      <w:r>
-        <w:rPr>
-          <w:rFonts w:cs="Times New Roman" w:hint="cs"/>
-          <w:i/>
-          <w:iCs/>
-          <w:rtl/>
-        </w:rPr>
-        <w:t xml:space="preserve"> </w:t>
-      </w:r>
-      <w:proofErr w:type="spellStart"/>
-      <w:r>
-        <w:rPr>
-          <w:rFonts w:cstheme="minorHAnsi"/>
-          <w:i/>
-          <w:iCs/>
-        </w:rPr>
-        <w:t>diskonkey</w:t>
-      </w:r>
-      <w:proofErr w:type="spellEnd"/>
-      <w:r>
-        <w:rPr>
-          <w:rFonts w:cs="Times New Roman" w:hint="cs"/>
-          <w:i/>
-          <w:iCs/>
-          <w:rtl/>
-        </w:rPr>
-        <w:t xml:space="preserve"> והחזרתו עם הסממן אל השקית המיועדת</w:t>
-      </w:r>
-      <w:r>
-        <w:rPr>
-          <w:rFonts w:cstheme="minorHAnsi" w:hint="cs"/>
-          <w:i/>
-          <w:iCs/>
-          <w:rtl/>
-        </w:rPr>
-        <w:t xml:space="preserve">. </w:t>
-      </w:r>
-      <w:r>
-        <w:rPr>
-          <w:rFonts w:cs="Times New Roman" w:hint="cs"/>
-          <w:i/>
-          <w:iCs/>
-          <w:rtl/>
-        </w:rPr>
-        <w:t>לשי</w:t>
-      </w:r>
-      <w:r>
-        <w:rPr>
-          <w:rFonts w:cs="Times New Roman" w:hint="cs"/>
-          <w:i/>
-          <w:iCs/>
-          <w:rtl/>
-        </w:rPr>
-        <w:t>ם</w:t>
-      </w:r>
-      <w:r>
-        <w:rPr>
-          <w:rFonts w:cstheme="minorHAnsi" w:hint="cs"/>
-          <w:i/>
-          <w:iCs/>
-          <w:rtl/>
-        </w:rPr>
-        <w:t xml:space="preserve"> </w:t>
-      </w:r>
-      <w:r>
-        <w:rPr>
-          <w:rFonts w:cs="Times New Roman" w:hint="cs"/>
-          <w:i/>
-          <w:iCs/>
-          <w:rtl/>
-        </w:rPr>
-        <w:t>את כל הציוד במקום</w:t>
-      </w:r>
-      <w:r>
-        <w:rPr>
-          <w:rFonts w:cstheme="minorHAnsi" w:hint="cs"/>
-          <w:i/>
-          <w:iCs/>
-          <w:rtl/>
-        </w:rPr>
-        <w:t>.</w:t>
-      </w:r>
-    </w:p>
-    <w:p>
-      <w:pPr>
-        <w:pStyle w:val="ListParagraph"/>
-        <w:numPr>
-          <w:ilvl w:val="1"/>
-          <w:numId w:val="7"/>
-        </w:numPr>
-        <w:bidi/>
-        <w:rPr>
-          <w:rFonts w:cstheme="minorHAnsi"/>
-          <w:i/>
-          <w:iCs/>
-        </w:rPr>
-      </w:pPr>
-      <w:r>
-        <w:rPr>
-          <w:rFonts w:cs="Times New Roman" w:hint="cs"/>
           <w:rtl/>
         </w:rPr>
         <w:t>קורונה</w:t>
@@ -8698,7 +8530,6 @@
           <w:u w:val="single"/>
           <w:rtl/>
         </w:rPr>
-        <w:lastRenderedPageBreak/>
         <w:t>נספחים</w:t>
       </w:r>
     </w:p>
@@ -21513,7 +21344,7 @@
         <w:rStyle w:val="PageNumber"/>
         <w:noProof/>
       </w:rPr>
-      <w:t>9</w:t>
+      <w:t>8</w:t>
     </w:r>
     <w:r>
       <w:rPr>

</xml_diff>